<commit_message>
creando nuevo proyecto: Lineage, creación de base de datos, Backend: getConnection y initDB
</commit_message>
<xml_diff>
--- a/lineage/docs/lineage.docx
+++ b/lineage/docs/lineage.docx
@@ -1,6 +1,6 @@
 
 <file path=word/document.xml><?xml version="1.0" encoding="utf-8"?>
-<w:document xmlns:wpc="http://schemas.microsoft.com/office/word/2010/wordprocessingCanvas" xmlns:cx="http://schemas.microsoft.com/office/drawing/2014/chartex" xmlns:cx1="http://schemas.microsoft.com/office/drawing/2015/9/8/chartex" xmlns:cx2="http://schemas.microsoft.com/office/drawing/2015/10/21/chartex" xmlns:cx3="http://schemas.microsoft.com/office/drawing/2016/5/9/chartex" xmlns:cx4="http://schemas.microsoft.com/office/drawing/2016/5/10/chartex" xmlns:cx5="http://schemas.microsoft.com/office/drawing/2016/5/11/chartex" xmlns:cx6="http://schemas.microsoft.com/office/drawing/2016/5/12/chartex" xmlns:cx7="http://schemas.microsoft.com/office/drawing/2016/5/13/chartex" xmlns:cx8="http://schemas.microsoft.com/office/drawing/2016/5/14/chartex" xmlns:mc="http://schemas.openxmlformats.org/markup-compatibility/2006" xmlns:aink="http://schemas.microsoft.com/office/drawing/2016/ink" xmlns:am3d="http://schemas.microsoft.com/office/drawing/2017/model3d" xmlns:o="urn:schemas-microsoft-com:office:office" xmlns:oel="http://schemas.microsoft.com/office/2019/extlst" xmlns:r="http://schemas.openxmlformats.org/officeDocument/2006/relationships" xmlns:m="http://schemas.openxmlformats.org/officeDocument/2006/math" xmlns:v="urn:schemas-microsoft-com:vml" xmlns:wp14="http://schemas.microsoft.com/office/word/2010/wordprocessingDrawing" xmlns:wp="http://schemas.openxmlformats.org/drawingml/2006/wordprocessingDrawing" xmlns:w10="urn:schemas-microsoft-com:office:word" xmlns:w="http://schemas.openxmlformats.org/wordprocessingml/2006/main" xmlns:w14="http://schemas.microsoft.com/office/word/2010/wordml" xmlns:w15="http://schemas.microsoft.com/office/word/2012/wordml" xmlns:w16cex="http://schemas.microsoft.com/office/word/2018/wordml/cex" xmlns:w16cid="http://schemas.microsoft.com/office/word/2016/wordml/cid" xmlns:w16="http://schemas.microsoft.com/office/word/2018/wordml" xmlns:w16sdtdh="http://schemas.microsoft.com/office/word/2020/wordml/sdtdatahash" xmlns:w16se="http://schemas.microsoft.com/office/word/2015/wordml/symex" xmlns:wpg="http://schemas.microsoft.com/office/word/2010/wordprocessingGroup" xmlns:wpi="http://schemas.microsoft.com/office/word/2010/wordprocessingInk" xmlns:wne="http://schemas.microsoft.com/office/word/2006/wordml" xmlns:wps="http://schemas.microsoft.com/office/word/2010/wordprocessingShape" mc:Ignorable="w14 w15 w16se w16cid w16 w16cex w16sdtdh wp14">
+<w:document xmlns:wpc="http://schemas.microsoft.com/office/word/2010/wordprocessingCanvas" xmlns:cx="http://schemas.microsoft.com/office/drawing/2014/chartex" xmlns:cx1="http://schemas.microsoft.com/office/drawing/2015/9/8/chartex" xmlns:cx2="http://schemas.microsoft.com/office/drawing/2015/10/21/chartex" xmlns:cx3="http://schemas.microsoft.com/office/drawing/2016/5/9/chartex" xmlns:cx4="http://schemas.microsoft.com/office/drawing/2016/5/10/chartex" xmlns:cx5="http://schemas.microsoft.com/office/drawing/2016/5/11/chartex" xmlns:cx6="http://schemas.microsoft.com/office/drawing/2016/5/12/chartex" xmlns:cx7="http://schemas.microsoft.com/office/drawing/2016/5/13/chartex" xmlns:cx8="http://schemas.microsoft.com/office/drawing/2016/5/14/chartex" xmlns:mc="http://schemas.openxmlformats.org/markup-compatibility/2006" xmlns:aink="http://schemas.microsoft.com/office/drawing/2016/ink" xmlns:am3d="http://schemas.microsoft.com/office/drawing/2017/model3d" xmlns:o="urn:schemas-microsoft-com:office:office" xmlns:oel="http://schemas.microsoft.com/office/2019/extlst" xmlns:r="http://schemas.openxmlformats.org/officeDocument/2006/relationships" xmlns:m="http://schemas.openxmlformats.org/officeDocument/2006/math" xmlns:v="urn:schemas-microsoft-com:vml" xmlns:wp14="http://schemas.microsoft.com/office/word/2010/wordprocessingDrawing" xmlns:wp="http://schemas.openxmlformats.org/drawingml/2006/wordprocessingDrawing" xmlns:w10="urn:schemas-microsoft-com:office:word" xmlns:w="http://schemas.openxmlformats.org/wordprocessingml/2006/main" xmlns:w14="http://schemas.microsoft.com/office/word/2010/wordml" xmlns:w15="http://schemas.microsoft.com/office/word/2012/wordml" xmlns:w16cex="http://schemas.microsoft.com/office/word/2018/wordml/cex" xmlns:w16cid="http://schemas.microsoft.com/office/word/2016/wordml/cid" xmlns:w16="http://schemas.microsoft.com/office/word/2018/wordml" xmlns:w16du="http://schemas.microsoft.com/office/word/2023/wordml/word16du" xmlns:w16sdtdh="http://schemas.microsoft.com/office/word/2020/wordml/sdtdatahash" xmlns:w16se="http://schemas.microsoft.com/office/word/2015/wordml/symex" xmlns:wpg="http://schemas.microsoft.com/office/word/2010/wordprocessingGroup" xmlns:wpi="http://schemas.microsoft.com/office/word/2010/wordprocessingInk" xmlns:wne="http://schemas.microsoft.com/office/word/2006/wordml" xmlns:wps="http://schemas.microsoft.com/office/word/2010/wordprocessingShape" mc:Ignorable="w14 w15 w16se w16cid w16 w16cex w16sdtdh wp14">
   <w:body>
     <w:p>
       <w:r>
@@ -98,7 +98,6 @@
                                   <w:p>
                                     <w:pPr>
                                       <w:pStyle w:val="Ttulo"/>
-                                      <w:jc w:val="right"/>
                                       <w:rPr>
                                         <w:caps w:val="0"/>
                                         <w:color w:val="FFFFFF" w:themeColor="background1"/>
@@ -114,7 +113,7 @@
                                         <w:sz w:val="80"/>
                                         <w:szCs w:val="80"/>
                                       </w:rPr>
-                                      <w:t>PROYECTO SAAWIT</w:t>
+                                      <w:t>LINAJE</w:t>
                                     </w:r>
                                   </w:p>
                                 </w:sdtContent>
@@ -233,7 +232,6 @@
                             <w:p>
                               <w:pPr>
                                 <w:pStyle w:val="Ttulo"/>
-                                <w:jc w:val="right"/>
                                 <w:rPr>
                                   <w:caps w:val="0"/>
                                   <w:color w:val="FFFFFF" w:themeColor="background1"/>
@@ -249,7 +247,7 @@
                                   <w:sz w:val="80"/>
                                   <w:szCs w:val="80"/>
                                 </w:rPr>
-                                <w:t>PROYECTO SAAWIT</w:t>
+                                <w:t>LINAJE</w:t>
                               </w:r>
                             </w:p>
                           </w:sdtContent>
@@ -434,7 +432,7 @@
                                         <w:rFonts w:ascii="Bahnschrift" w:hAnsi="Bahnschrift"/>
                                         <w:color w:val="FFFFFF" w:themeColor="background1"/>
                                       </w:rPr>
-                                      <w:t>Proyecto realizado por: Ana Arévano, Muchika Chettakul y Juan Garrido Troche.</w:t>
+                                      <w:t>Proyecto realizado por: Juan Garrido Troche.</w:t>
                                     </w:r>
                                   </w:p>
                                 </w:sdtContent>
@@ -492,7 +490,7 @@
                                   <w:rFonts w:ascii="Bahnschrift" w:hAnsi="Bahnschrift"/>
                                   <w:color w:val="FFFFFF" w:themeColor="background1"/>
                                 </w:rPr>
-                                <w:t>Proyecto realizado por: Ana Arévano, Muchika Chettakul y Juan Garrido Troche.</w:t>
+                                <w:t>Proyecto realizado por: Juan Garrido Troche.</w:t>
                               </w:r>
                             </w:p>
                           </w:sdtContent>
@@ -1439,31 +1437,326 @@
           <w:rFonts w:ascii="Bahnschrift" w:hAnsi="Bahnschrift"/>
         </w:rPr>
       </w:pPr>
-      <w:bookmarkStart w:id="0" w:name="_Toc124112119"/>
       <w:r>
         <w:rPr>
           <w:rFonts w:ascii="Bahnschrift" w:hAnsi="Bahnschrift"/>
         </w:rPr>
         <w:lastRenderedPageBreak/>
-        <w:t>SAAWIT</w:t>
+        <w:t>LINEAGE</w:t>
+      </w:r>
+    </w:p>
+    <w:p/>
+    <w:p>
+      <w:pPr>
+        <w:rPr>
+          <w:rFonts w:ascii="Bahnschrift" w:hAnsi="Bahnschrift"/>
+          <w:color w:val="595959" w:themeColor="text1" w:themeTint="A6"/>
+        </w:rPr>
+      </w:pPr>
+      <w:r>
+        <w:rPr>
+          <w:rFonts w:ascii="Bahnschrift" w:hAnsi="Bahnschrift"/>
+          <w:color w:val="595959" w:themeColor="text1" w:themeTint="A6"/>
+        </w:rPr>
+        <w:t>En este proyecto desarrollar</w:t>
+      </w:r>
+      <w:r>
+        <w:rPr>
+          <w:rFonts w:ascii="Bahnschrift" w:hAnsi="Bahnschrift"/>
+          <w:color w:val="595959" w:themeColor="text1" w:themeTint="A6"/>
+        </w:rPr>
+        <w:t>emos</w:t>
+      </w:r>
+      <w:r>
+        <w:rPr>
+          <w:rFonts w:ascii="Bahnschrift" w:hAnsi="Bahnschrift"/>
+          <w:color w:val="595959" w:themeColor="text1" w:themeTint="A6"/>
+        </w:rPr>
+        <w:t xml:space="preserve"> </w:t>
+      </w:r>
+      <w:r>
+        <w:rPr>
+          <w:rFonts w:ascii="Bahnschrift" w:hAnsi="Bahnschrift"/>
+          <w:color w:val="595959" w:themeColor="text1" w:themeTint="A6"/>
+        </w:rPr>
+        <w:t>una web utilizando</w:t>
+      </w:r>
+      <w:r>
+        <w:rPr>
+          <w:rFonts w:ascii="Bahnschrift" w:hAnsi="Bahnschrift"/>
+          <w:color w:val="595959" w:themeColor="text1" w:themeTint="A6"/>
+        </w:rPr>
+        <w:t xml:space="preserve"> de las siguientes tecnologías: JavaScript, Node.js, MySQL</w:t>
+      </w:r>
+      <w:r>
+        <w:rPr>
+          <w:rFonts w:ascii="Bahnschrift" w:hAnsi="Bahnschrift"/>
+          <w:color w:val="595959" w:themeColor="text1" w:themeTint="A6"/>
+        </w:rPr>
+        <w:t xml:space="preserve"> y REACT</w:t>
+      </w:r>
+      <w:r>
+        <w:rPr>
+          <w:rFonts w:ascii="Bahnschrift" w:hAnsi="Bahnschrift"/>
+          <w:color w:val="595959" w:themeColor="text1" w:themeTint="A6"/>
+        </w:rPr>
+        <w:t>.</w:t>
+      </w:r>
+      <w:r>
+        <w:rPr>
+          <w:rFonts w:ascii="Bahnschrift" w:hAnsi="Bahnschrift"/>
+          <w:color w:val="595959" w:themeColor="text1" w:themeTint="A6"/>
+        </w:rPr>
+        <w:t xml:space="preserve"> </w:t>
+      </w:r>
+      <w:r>
+        <w:rPr>
+          <w:rFonts w:ascii="Bahnschrift" w:hAnsi="Bahnschrift"/>
+          <w:color w:val="595959" w:themeColor="text1" w:themeTint="A6"/>
+        </w:rPr>
+        <w:t xml:space="preserve">Ya que es un proyecto de </w:t>
+      </w:r>
+      <w:r>
+        <w:rPr>
+          <w:rFonts w:ascii="Bahnschrift" w:hAnsi="Bahnschrift"/>
+          <w:color w:val="595959" w:themeColor="text1" w:themeTint="A6"/>
+        </w:rPr>
+        <w:t>gestión de documentos por medio de perfiles o roles de usuario</w:t>
+      </w:r>
+      <w:r>
+        <w:rPr>
+          <w:rFonts w:ascii="Bahnschrift" w:hAnsi="Bahnschrift"/>
+          <w:color w:val="595959" w:themeColor="text1" w:themeTint="A6"/>
+        </w:rPr>
+        <w:t xml:space="preserve"> hemos investigado acerca de</w:t>
+      </w:r>
+      <w:r>
+        <w:rPr>
+          <w:rFonts w:ascii="Bahnschrift" w:hAnsi="Bahnschrift"/>
+          <w:color w:val="595959" w:themeColor="text1" w:themeTint="A6"/>
+        </w:rPr>
+        <w:t xml:space="preserve"> </w:t>
+      </w:r>
+      <w:r>
+        <w:rPr>
+          <w:rFonts w:ascii="Bahnschrift" w:hAnsi="Bahnschrift"/>
+          <w:color w:val="595959" w:themeColor="text1" w:themeTint="A6"/>
+        </w:rPr>
+        <w:t>l</w:t>
+      </w:r>
+      <w:r>
+        <w:rPr>
+          <w:rFonts w:ascii="Bahnschrift" w:hAnsi="Bahnschrift"/>
+          <w:color w:val="595959" w:themeColor="text1" w:themeTint="A6"/>
+        </w:rPr>
+        <w:t>as</w:t>
+      </w:r>
+      <w:r>
+        <w:rPr>
+          <w:rFonts w:ascii="Bahnschrift" w:hAnsi="Bahnschrift"/>
+          <w:color w:val="595959" w:themeColor="text1" w:themeTint="A6"/>
+        </w:rPr>
+        <w:t xml:space="preserve"> </w:t>
+      </w:r>
+      <w:r>
+        <w:rPr>
+          <w:rFonts w:ascii="Bahnschrift" w:hAnsi="Bahnschrift"/>
+          <w:color w:val="595959" w:themeColor="text1" w:themeTint="A6"/>
+        </w:rPr>
+        <w:t>tecnologías más adecuadas para este fin</w:t>
+      </w:r>
+      <w:r>
+        <w:rPr>
+          <w:rFonts w:ascii="Bahnschrift" w:hAnsi="Bahnschrift"/>
+          <w:color w:val="595959" w:themeColor="text1" w:themeTint="A6"/>
+        </w:rPr>
+        <w:t>.</w:t>
+      </w:r>
+      <w:r>
+        <w:rPr>
+          <w:rFonts w:ascii="Bahnschrift" w:hAnsi="Bahnschrift"/>
+          <w:color w:val="595959" w:themeColor="text1" w:themeTint="A6"/>
+        </w:rPr>
+        <w:t xml:space="preserve"> Hemos denominado al proyecto “</w:t>
+      </w:r>
+      <w:proofErr w:type="spellStart"/>
+      <w:r>
+        <w:rPr>
+          <w:rFonts w:ascii="Bahnschrift" w:hAnsi="Bahnschrift"/>
+          <w:color w:val="595959" w:themeColor="text1" w:themeTint="A6"/>
+        </w:rPr>
+        <w:t>Lineage</w:t>
+      </w:r>
+      <w:proofErr w:type="spellEnd"/>
+      <w:r>
+        <w:rPr>
+          <w:rFonts w:ascii="Bahnschrift" w:hAnsi="Bahnschrift"/>
+          <w:color w:val="595959" w:themeColor="text1" w:themeTint="A6"/>
+        </w:rPr>
+        <w:t xml:space="preserve">” ya que los usuarios que se </w:t>
+      </w:r>
+      <w:proofErr w:type="spellStart"/>
+      <w:r>
+        <w:rPr>
+          <w:rFonts w:ascii="Bahnschrift" w:hAnsi="Bahnschrift"/>
+          <w:color w:val="595959" w:themeColor="text1" w:themeTint="A6"/>
+        </w:rPr>
+        <w:t>logueen</w:t>
+      </w:r>
+      <w:proofErr w:type="spellEnd"/>
+      <w:r>
+        <w:rPr>
+          <w:rFonts w:ascii="Bahnschrift" w:hAnsi="Bahnschrift"/>
+          <w:color w:val="595959" w:themeColor="text1" w:themeTint="A6"/>
+        </w:rPr>
+        <w:t>, y después de que el administrador conceda permisos de distintas familias de linaje, pueda acceder a diferente documentación</w:t>
+      </w:r>
+      <w:r>
+        <w:rPr>
+          <w:rFonts w:ascii="Bahnschrift" w:hAnsi="Bahnschrift"/>
+          <w:color w:val="595959" w:themeColor="text1" w:themeTint="A6"/>
+        </w:rPr>
+        <w:t xml:space="preserve">. </w:t>
+      </w:r>
+    </w:p>
+    <w:p>
+      <w:pPr>
+        <w:rPr>
+          <w:rFonts w:ascii="Bahnschrift" w:hAnsi="Bahnschrift"/>
+        </w:rPr>
+      </w:pPr>
+    </w:p>
+    <w:p>
+      <w:pPr>
+        <w:pStyle w:val="Ttulo2"/>
+        <w:rPr>
+          <w:rFonts w:ascii="Bahnschrift" w:hAnsi="Bahnschrift"/>
+        </w:rPr>
+      </w:pPr>
+      <w:bookmarkStart w:id="0" w:name="_Toc124112120"/>
+      <w:r>
+        <w:rPr>
+          <w:rFonts w:ascii="Bahnschrift" w:hAnsi="Bahnschrift"/>
+        </w:rPr>
+        <w:t>Título</w:t>
       </w:r>
       <w:bookmarkEnd w:id="0"/>
     </w:p>
-    <w:p/>
-    <w:p>
-      <w:pPr>
-        <w:rPr>
-          <w:rFonts w:ascii="Bahnschrift" w:hAnsi="Bahnschrift"/>
-          <w:color w:val="595959" w:themeColor="text1" w:themeTint="A6"/>
-        </w:rPr>
-      </w:pPr>
-      <w:r>
-        <w:rPr>
-          <w:rFonts w:ascii="Bahnschrift" w:hAnsi="Bahnschrift"/>
-          <w:color w:val="595959" w:themeColor="text1" w:themeTint="A6"/>
-        </w:rPr>
-        <w:t>En este segundo proyecto de Hackaboss tendremos que desarrollar nuestro conocimiento acerca de las siguientes tecnologías: JavaScript, Node.js, MySQL y Postman.</w:t>
-      </w:r>
+    <w:p>
+      <w:pPr>
+        <w:rPr>
+          <w:rFonts w:ascii="Bahnschrift" w:hAnsi="Bahnschrift"/>
+          <w:color w:val="595959" w:themeColor="text1" w:themeTint="A6"/>
+        </w:rPr>
+      </w:pPr>
+      <w:proofErr w:type="spellStart"/>
+      <w:r>
+        <w:rPr>
+          <w:rFonts w:ascii="Bahnschrift" w:hAnsi="Bahnschrift"/>
+          <w:color w:val="595959" w:themeColor="text1" w:themeTint="A6"/>
+        </w:rPr>
+        <w:t>Lineage</w:t>
+      </w:r>
+      <w:proofErr w:type="spellEnd"/>
+      <w:r>
+        <w:rPr>
+          <w:rFonts w:ascii="Bahnschrift" w:hAnsi="Bahnschrift"/>
+          <w:color w:val="595959" w:themeColor="text1" w:themeTint="A6"/>
+        </w:rPr>
+        <w:t>: gestión de documentos según tu apellido</w:t>
+      </w:r>
+      <w:r>
+        <w:rPr>
+          <w:rFonts w:ascii="Bahnschrift" w:hAnsi="Bahnschrift"/>
+          <w:color w:val="595959" w:themeColor="text1" w:themeTint="A6"/>
+        </w:rPr>
+        <w:t>.</w:t>
+      </w:r>
+    </w:p>
+    <w:p>
+      <w:pPr>
+        <w:rPr>
+          <w:rFonts w:ascii="Bahnschrift" w:hAnsi="Bahnschrift"/>
+          <w:color w:val="595959" w:themeColor="text1" w:themeTint="A6"/>
+        </w:rPr>
+      </w:pPr>
+    </w:p>
+    <w:p>
+      <w:pPr>
+        <w:pStyle w:val="Ttulo2"/>
+        <w:rPr>
+          <w:rFonts w:ascii="Bahnschrift" w:hAnsi="Bahnschrift"/>
+        </w:rPr>
+      </w:pPr>
+      <w:bookmarkStart w:id="1" w:name="_Toc124112121"/>
+      <w:r>
+        <w:rPr>
+          <w:rFonts w:ascii="Bahnschrift" w:hAnsi="Bahnschrift"/>
+        </w:rPr>
+        <w:t>Descripción</w:t>
+      </w:r>
+      <w:bookmarkEnd w:id="1"/>
+    </w:p>
+    <w:p>
+      <w:pPr>
+        <w:rPr>
+          <w:rFonts w:ascii="Bahnschrift" w:hAnsi="Bahnschrift"/>
+          <w:color w:val="595959" w:themeColor="text1" w:themeTint="A6"/>
+        </w:rPr>
+      </w:pPr>
+      <w:r>
+        <w:rPr>
+          <w:rFonts w:ascii="Bahnschrift" w:hAnsi="Bahnschrift"/>
+          <w:color w:val="595959" w:themeColor="text1" w:themeTint="A6"/>
+        </w:rPr>
+        <w:t xml:space="preserve">En </w:t>
+      </w:r>
+      <w:proofErr w:type="spellStart"/>
+      <w:r>
+        <w:rPr>
+          <w:rFonts w:ascii="Bahnschrift" w:hAnsi="Bahnschrift"/>
+          <w:color w:val="595959" w:themeColor="text1" w:themeTint="A6"/>
+        </w:rPr>
+        <w:t>Lineage</w:t>
+      </w:r>
+      <w:proofErr w:type="spellEnd"/>
+      <w:r>
+        <w:rPr>
+          <w:rFonts w:ascii="Bahnschrift" w:hAnsi="Bahnschrift"/>
+          <w:color w:val="595959" w:themeColor="text1" w:themeTint="A6"/>
+        </w:rPr>
+        <w:t xml:space="preserve"> implementaremos una API que permita gestionar </w:t>
+      </w:r>
+      <w:r>
+        <w:rPr>
+          <w:rFonts w:ascii="Bahnschrift" w:hAnsi="Bahnschrift"/>
+          <w:color w:val="595959" w:themeColor="text1" w:themeTint="A6"/>
+        </w:rPr>
+        <w:t>documentos</w:t>
+      </w:r>
+      <w:r>
+        <w:rPr>
+          <w:rFonts w:ascii="Bahnschrift" w:hAnsi="Bahnschrift"/>
+          <w:color w:val="595959" w:themeColor="text1" w:themeTint="A6"/>
+        </w:rPr>
+        <w:t xml:space="preserve">, donde los usuarios puedan registrarse y </w:t>
+      </w:r>
+      <w:r>
+        <w:rPr>
+          <w:rFonts w:ascii="Bahnschrift" w:hAnsi="Bahnschrift"/>
+          <w:color w:val="595959" w:themeColor="text1" w:themeTint="A6"/>
+        </w:rPr>
+        <w:t xml:space="preserve">descargar un </w:t>
+      </w:r>
+      <w:proofErr w:type="spellStart"/>
+      <w:r>
+        <w:rPr>
+          <w:rFonts w:ascii="Bahnschrift" w:hAnsi="Bahnschrift"/>
+          <w:color w:val="595959" w:themeColor="text1" w:themeTint="A6"/>
+        </w:rPr>
+        <w:t>pdf</w:t>
+      </w:r>
+      <w:proofErr w:type="spellEnd"/>
       <w:r>
         <w:rPr>
           <w:rFonts w:ascii="Bahnschrift" w:hAnsi="Bahnschrift"/>
@@ -1476,27 +1769,21 @@
           <w:rFonts w:ascii="Bahnschrift" w:hAnsi="Bahnschrift"/>
           <w:color w:val="595959" w:themeColor="text1" w:themeTint="A6"/>
         </w:rPr>
-        <w:t>Ya que es un proyecto de noticias colaborativas tipo Reddit hemos investigado acerca del origen del nombre. Éste viene del acortamiento de la frase I already read it (ya lo he leído) por lo que hemos sugerido varios nombres parecidos buscando sinónimos de leído como checkeddit, seeit, sawit</w:t>
-      </w:r>
-      <w:r>
-        <w:rPr>
-          <w:rFonts w:ascii="Bahnschrift" w:hAnsi="Bahnschrift"/>
-          <w:color w:val="595959" w:themeColor="text1" w:themeTint="A6"/>
-        </w:rPr>
-        <w:t xml:space="preserve"> hasta llevarlo a saawit: as I saw it (como yo lo vi)</w:t>
-      </w:r>
-      <w:r>
-        <w:rPr>
-          <w:rFonts w:ascii="Bahnschrift" w:hAnsi="Bahnschrift"/>
-          <w:color w:val="595959" w:themeColor="text1" w:themeTint="A6"/>
-        </w:rPr>
-        <w:t xml:space="preserve">. </w:t>
-      </w:r>
-    </w:p>
-    <w:p>
-      <w:pPr>
-        <w:rPr>
-          <w:rFonts w:ascii="Bahnschrift" w:hAnsi="Bahnschrift"/>
+        <w:t>según los permisos que le otorgues a ese usuario</w:t>
+      </w:r>
+      <w:r>
+        <w:rPr>
+          <w:rFonts w:ascii="Bahnschrift" w:hAnsi="Bahnschrift"/>
+          <w:color w:val="595959" w:themeColor="text1" w:themeTint="A6"/>
+        </w:rPr>
+        <w:t>.</w:t>
+      </w:r>
+    </w:p>
+    <w:p>
+      <w:pPr>
+        <w:rPr>
+          <w:rFonts w:ascii="Bahnschrift" w:hAnsi="Bahnschrift"/>
+          <w:color w:val="595959" w:themeColor="text1" w:themeTint="A6"/>
         </w:rPr>
       </w:pPr>
     </w:p>
@@ -1507,118 +1794,24 @@
           <w:rFonts w:ascii="Bahnschrift" w:hAnsi="Bahnschrift"/>
         </w:rPr>
       </w:pPr>
-      <w:bookmarkStart w:id="1" w:name="_Toc124112120"/>
-      <w:r>
-        <w:rPr>
-          <w:rFonts w:ascii="Bahnschrift" w:hAnsi="Bahnschrift"/>
-        </w:rPr>
-        <w:t>Título</w:t>
-      </w:r>
-      <w:bookmarkEnd w:id="1"/>
-    </w:p>
-    <w:p>
-      <w:pPr>
-        <w:rPr>
-          <w:rFonts w:ascii="Bahnschrift" w:hAnsi="Bahnschrift"/>
-          <w:color w:val="595959" w:themeColor="text1" w:themeTint="A6"/>
-        </w:rPr>
-      </w:pPr>
-      <w:r>
-        <w:rPr>
-          <w:rFonts w:ascii="Bahnschrift" w:hAnsi="Bahnschrift"/>
-          <w:color w:val="595959" w:themeColor="text1" w:themeTint="A6"/>
-        </w:rPr>
-        <w:t>Web de noticias colaborativas</w:t>
-      </w:r>
-      <w:r>
-        <w:rPr>
-          <w:rFonts w:ascii="Bahnschrift" w:hAnsi="Bahnschrift"/>
-          <w:color w:val="595959" w:themeColor="text1" w:themeTint="A6"/>
-        </w:rPr>
-        <w:t>.</w:t>
-      </w:r>
-    </w:p>
-    <w:p>
-      <w:pPr>
-        <w:rPr>
-          <w:rFonts w:ascii="Bahnschrift" w:hAnsi="Bahnschrift"/>
-          <w:color w:val="595959" w:themeColor="text1" w:themeTint="A6"/>
-        </w:rPr>
-      </w:pPr>
-    </w:p>
-    <w:p>
-      <w:pPr>
-        <w:pStyle w:val="Ttulo2"/>
-        <w:rPr>
-          <w:rFonts w:ascii="Bahnschrift" w:hAnsi="Bahnschrift"/>
-        </w:rPr>
-      </w:pPr>
-      <w:bookmarkStart w:id="2" w:name="_Toc124112121"/>
-      <w:r>
-        <w:rPr>
-          <w:rFonts w:ascii="Bahnschrift" w:hAnsi="Bahnschrift"/>
-        </w:rPr>
-        <w:t>Descripción</w:t>
+      <w:bookmarkStart w:id="2" w:name="_Toc124112122"/>
+      <w:r>
+        <w:rPr>
+          <w:rFonts w:ascii="Bahnschrift" w:hAnsi="Bahnschrift"/>
+        </w:rPr>
+        <w:t>Usuarios anónimos</w:t>
       </w:r>
       <w:bookmarkEnd w:id="2"/>
-    </w:p>
-    <w:p>
-      <w:pPr>
-        <w:rPr>
-          <w:rFonts w:ascii="Bahnschrift" w:hAnsi="Bahnschrift"/>
-          <w:color w:val="595959" w:themeColor="text1" w:themeTint="A6"/>
-        </w:rPr>
-      </w:pPr>
-      <w:r>
-        <w:rPr>
-          <w:rFonts w:ascii="Bahnschrift" w:hAnsi="Bahnschrift"/>
-          <w:color w:val="595959" w:themeColor="text1" w:themeTint="A6"/>
-        </w:rPr>
-        <w:t>En S</w:t>
-      </w:r>
-      <w:r>
-        <w:rPr>
-          <w:rFonts w:ascii="Bahnschrift" w:hAnsi="Bahnschrift"/>
-          <w:color w:val="595959" w:themeColor="text1" w:themeTint="A6"/>
-        </w:rPr>
-        <w:t>AAWIT</w:t>
-      </w:r>
-      <w:r>
-        <w:rPr>
-          <w:rFonts w:ascii="Bahnschrift" w:hAnsi="Bahnschrift"/>
-          <w:color w:val="595959" w:themeColor="text1" w:themeTint="A6"/>
-        </w:rPr>
-        <w:t>, implementaremos una API que permita gestionar noticias colaborativas, estilo a la aplicación Reddit o menéame, donde los usuarios puedan registrarse y publicar una noticia en una serie de categorías temáticas fijas.</w:t>
-      </w:r>
-    </w:p>
-    <w:p>
-      <w:pPr>
-        <w:rPr>
-          <w:rFonts w:ascii="Bahnschrift" w:hAnsi="Bahnschrift"/>
-          <w:color w:val="595959" w:themeColor="text1" w:themeTint="A6"/>
-        </w:rPr>
-      </w:pPr>
-    </w:p>
-    <w:p>
-      <w:pPr>
-        <w:pStyle w:val="Ttulo2"/>
-        <w:rPr>
-          <w:rFonts w:ascii="Bahnschrift" w:hAnsi="Bahnschrift"/>
-        </w:rPr>
-      </w:pPr>
-      <w:bookmarkStart w:id="3" w:name="_Toc124112122"/>
-      <w:r>
-        <w:rPr>
-          <w:rFonts w:ascii="Bahnschrift" w:hAnsi="Bahnschrift"/>
-        </w:rPr>
-        <w:t>Usuarios anónimos</w:t>
-      </w:r>
-      <w:bookmarkEnd w:id="3"/>
       <w:r>
         <w:rPr>
           <w:rFonts w:ascii="Bahnschrift" w:hAnsi="Bahnschrift"/>
         </w:rPr>
         <w:t xml:space="preserve">  </w:t>
+      </w:r>
+    </w:p>
+    <w:p>
+      <w:r>
+        <w:t>Acciones que pueden realizar los usuarios no registrados o anónimos:</w:t>
       </w:r>
     </w:p>
     <w:p>
@@ -1638,35 +1831,14 @@
           <w:rFonts w:ascii="Bahnschrift" w:hAnsi="Bahnschrift"/>
           <w:color w:val="595959" w:themeColor="text1" w:themeTint="A6"/>
         </w:rPr>
-        <w:t xml:space="preserve">Visualizar la lista de </w:t>
-      </w:r>
-      <w:r>
-        <w:rPr>
-          <w:rFonts w:ascii="Bahnschrift" w:hAnsi="Bahnschrift" w:cs="Bahnschrift"/>
-          <w:color w:val="595959" w:themeColor="text1" w:themeTint="A6"/>
-        </w:rPr>
-        <w:t>ú</w:t>
-      </w:r>
-      <w:r>
-        <w:rPr>
-          <w:rFonts w:ascii="Bahnschrift" w:hAnsi="Bahnschrift"/>
-          <w:color w:val="595959" w:themeColor="text1" w:themeTint="A6"/>
-        </w:rPr>
-        <w:t>ltimas noticias del d</w:t>
-      </w:r>
-      <w:r>
-        <w:rPr>
-          <w:rFonts w:ascii="Bahnschrift" w:hAnsi="Bahnschrift" w:cs="Bahnschrift"/>
-          <w:color w:val="595959" w:themeColor="text1" w:themeTint="A6"/>
-        </w:rPr>
-        <w:t>í</w:t>
-      </w:r>
-      <w:r>
-        <w:rPr>
-          <w:rFonts w:ascii="Bahnschrift" w:hAnsi="Bahnschrift"/>
-          <w:color w:val="595959" w:themeColor="text1" w:themeTint="A6"/>
-        </w:rPr>
-        <w:t>a ordenadas por valoración.</w:t>
+        <w:t>Pueden acceder a la página principal de la web</w:t>
+      </w:r>
+      <w:r>
+        <w:rPr>
+          <w:rFonts w:ascii="Bahnschrift" w:hAnsi="Bahnschrift"/>
+          <w:color w:val="595959" w:themeColor="text1" w:themeTint="A6"/>
+        </w:rPr>
+        <w:t>.</w:t>
       </w:r>
     </w:p>
     <w:p>
@@ -1686,21 +1858,7 @@
           <w:rFonts w:ascii="Bahnschrift" w:hAnsi="Bahnschrift"/>
           <w:color w:val="595959" w:themeColor="text1" w:themeTint="A6"/>
         </w:rPr>
-        <w:t>Visualizar noticias de d</w:t>
-      </w:r>
-      <w:r>
-        <w:rPr>
-          <w:rFonts w:ascii="Bahnschrift" w:hAnsi="Bahnschrift" w:cs="Bahnschrift"/>
-          <w:color w:val="595959" w:themeColor="text1" w:themeTint="A6"/>
-        </w:rPr>
-        <w:t>í</w:t>
-      </w:r>
-      <w:r>
-        <w:rPr>
-          <w:rFonts w:ascii="Bahnschrift" w:hAnsi="Bahnschrift"/>
-          <w:color w:val="595959" w:themeColor="text1" w:themeTint="A6"/>
-        </w:rPr>
-        <w:t>as anteriores.</w:t>
+        <w:t>Visualizar noticias.</w:t>
       </w:r>
     </w:p>
     <w:p>
@@ -1747,7 +1905,7 @@
           <w:rFonts w:ascii="Bahnschrift" w:hAnsi="Bahnschrift"/>
           <w:color w:val="595959" w:themeColor="text1" w:themeTint="A6"/>
         </w:rPr>
-        <w:t>Tema</w:t>
+        <w:t>apellido</w:t>
       </w:r>
     </w:p>
     <w:p>
@@ -1827,7 +1985,7 @@
           <w:rFonts w:ascii="Bahnschrift" w:hAnsi="Bahnschrift"/>
           <w:color w:val="595959" w:themeColor="text1" w:themeTint="A6"/>
         </w:rPr>
-        <w:t>Email</w:t>
+        <w:t>apellidos</w:t>
       </w:r>
     </w:p>
     <w:p>
@@ -1847,21 +2005,7 @@
           <w:rFonts w:ascii="Bahnschrift" w:hAnsi="Bahnschrift"/>
           <w:color w:val="595959" w:themeColor="text1" w:themeTint="A6"/>
         </w:rPr>
-        <w:t>Biograf</w:t>
-      </w:r>
-      <w:r>
-        <w:rPr>
-          <w:rFonts w:ascii="Bahnschrift" w:hAnsi="Bahnschrift" w:cs="Bahnschrift"/>
-          <w:color w:val="595959" w:themeColor="text1" w:themeTint="A6"/>
-        </w:rPr>
-        <w:t>í</w:t>
-      </w:r>
-      <w:r>
-        <w:rPr>
-          <w:rFonts w:ascii="Bahnschrift" w:hAnsi="Bahnschrift"/>
-          <w:color w:val="595959" w:themeColor="text1" w:themeTint="A6"/>
-        </w:rPr>
-        <w:t>a</w:t>
+        <w:t>email</w:t>
       </w:r>
     </w:p>
     <w:p>
@@ -1876,13 +2020,15 @@
           <w:color w:val="595959" w:themeColor="text1" w:themeTint="A6"/>
         </w:rPr>
       </w:pPr>
-      <w:r>
-        <w:rPr>
-          <w:rFonts w:ascii="Bahnschrift" w:hAnsi="Bahnschrift"/>
-          <w:color w:val="595959" w:themeColor="text1" w:themeTint="A6"/>
-        </w:rPr>
-        <w:t>Foto</w:t>
-      </w:r>
+      <w:proofErr w:type="spellStart"/>
+      <w:r>
+        <w:rPr>
+          <w:rFonts w:ascii="Bahnschrift" w:hAnsi="Bahnschrift"/>
+          <w:color w:val="595959" w:themeColor="text1" w:themeTint="A6"/>
+        </w:rPr>
+        <w:t>password</w:t>
+      </w:r>
+      <w:proofErr w:type="spellEnd"/>
     </w:p>
     <w:p>
       <w:pPr>
@@ -1899,14 +2045,14 @@
           <w:rFonts w:ascii="Bahnschrift" w:hAnsi="Bahnschrift"/>
         </w:rPr>
       </w:pPr>
-      <w:bookmarkStart w:id="4" w:name="_Toc124112123"/>
+      <w:bookmarkStart w:id="3" w:name="_Toc124112123"/>
       <w:r>
         <w:rPr>
           <w:rFonts w:ascii="Bahnschrift" w:hAnsi="Bahnschrift"/>
         </w:rPr>
         <w:t>Usuarios registrados</w:t>
       </w:r>
-      <w:bookmarkEnd w:id="4"/>
+      <w:bookmarkEnd w:id="3"/>
     </w:p>
     <w:p>
       <w:pPr>
@@ -1925,7 +2071,63 @@
           <w:rFonts w:ascii="Bahnschrift" w:hAnsi="Bahnschrift"/>
           <w:color w:val="595959" w:themeColor="text1" w:themeTint="A6"/>
         </w:rPr>
-        <w:t>Lo mismo que los anónimos</w:t>
+        <w:t>L</w:t>
+      </w:r>
+      <w:r>
+        <w:rPr>
+          <w:rFonts w:ascii="Bahnschrift" w:hAnsi="Bahnschrift"/>
+          <w:color w:val="595959" w:themeColor="text1" w:themeTint="A6"/>
+        </w:rPr>
+        <w:t>as</w:t>
+      </w:r>
+      <w:r>
+        <w:rPr>
+          <w:rFonts w:ascii="Bahnschrift" w:hAnsi="Bahnschrift"/>
+          <w:color w:val="595959" w:themeColor="text1" w:themeTint="A6"/>
+        </w:rPr>
+        <w:t xml:space="preserve"> mism</w:t>
+      </w:r>
+      <w:r>
+        <w:rPr>
+          <w:rFonts w:ascii="Bahnschrift" w:hAnsi="Bahnschrift"/>
+          <w:color w:val="595959" w:themeColor="text1" w:themeTint="A6"/>
+        </w:rPr>
+        <w:t>as</w:t>
+      </w:r>
+      <w:r>
+        <w:rPr>
+          <w:rFonts w:ascii="Bahnschrift" w:hAnsi="Bahnschrift"/>
+          <w:color w:val="595959" w:themeColor="text1" w:themeTint="A6"/>
+        </w:rPr>
+        <w:t xml:space="preserve"> </w:t>
+      </w:r>
+      <w:r>
+        <w:rPr>
+          <w:rFonts w:ascii="Bahnschrift" w:hAnsi="Bahnschrift"/>
+          <w:color w:val="595959" w:themeColor="text1" w:themeTint="A6"/>
+        </w:rPr>
+        <w:t xml:space="preserve">acciones </w:t>
+      </w:r>
+      <w:r>
+        <w:rPr>
+          <w:rFonts w:ascii="Bahnschrift" w:hAnsi="Bahnschrift"/>
+          <w:color w:val="595959" w:themeColor="text1" w:themeTint="A6"/>
+        </w:rPr>
+        <w:t xml:space="preserve">que los </w:t>
+      </w:r>
+      <w:r>
+        <w:rPr>
+          <w:rFonts w:ascii="Bahnschrift" w:hAnsi="Bahnschrift"/>
+          <w:color w:val="595959" w:themeColor="text1" w:themeTint="A6"/>
+        </w:rPr>
+        <w:t xml:space="preserve">usuarios </w:t>
+      </w:r>
+      <w:r>
+        <w:rPr>
+          <w:rFonts w:ascii="Bahnschrift" w:hAnsi="Bahnschrift"/>
+          <w:color w:val="595959" w:themeColor="text1" w:themeTint="A6"/>
+        </w:rPr>
+        <w:t>anónimos</w:t>
       </w:r>
     </w:p>
     <w:p>
@@ -1945,7 +2147,14 @@
           <w:rFonts w:ascii="Bahnschrift" w:hAnsi="Bahnschrift"/>
           <w:color w:val="595959" w:themeColor="text1" w:themeTint="A6"/>
         </w:rPr>
-        <w:t>Publicar una nueva noticia:</w:t>
+        <w:t>Descargar documentación perteneciente a tu familia</w:t>
+      </w:r>
+      <w:r>
+        <w:rPr>
+          <w:rFonts w:ascii="Bahnschrift" w:hAnsi="Bahnschrift"/>
+          <w:color w:val="595959" w:themeColor="text1" w:themeTint="A6"/>
+        </w:rPr>
+        <w:t>:</w:t>
       </w:r>
     </w:p>
     <w:p>
@@ -1965,129 +2174,50 @@
           <w:rFonts w:ascii="Bahnschrift" w:hAnsi="Bahnschrift"/>
           <w:color w:val="595959" w:themeColor="text1" w:themeTint="A6"/>
         </w:rPr>
-        <w:t>T</w:t>
-      </w:r>
-      <w:r>
-        <w:rPr>
-          <w:rFonts w:ascii="Bahnschrift" w:hAnsi="Bahnschrift" w:cs="Bahnschrift"/>
-          <w:color w:val="595959" w:themeColor="text1" w:themeTint="A6"/>
-        </w:rPr>
-        <w:t>í</w:t>
-      </w:r>
-      <w:r>
-        <w:rPr>
-          <w:rFonts w:ascii="Bahnschrift" w:hAnsi="Bahnschrift"/>
-          <w:color w:val="595959" w:themeColor="text1" w:themeTint="A6"/>
-        </w:rPr>
-        <w:t>tulo.</w:t>
-      </w:r>
-    </w:p>
-    <w:p>
-      <w:pPr>
-        <w:pStyle w:val="Prrafodelista"/>
-        <w:numPr>
-          <w:ilvl w:val="1"/>
-          <w:numId w:val="3"/>
-        </w:numPr>
-        <w:rPr>
-          <w:rFonts w:ascii="Bahnschrift" w:hAnsi="Bahnschrift"/>
-          <w:color w:val="595959" w:themeColor="text1" w:themeTint="A6"/>
-        </w:rPr>
-      </w:pPr>
-      <w:r>
-        <w:rPr>
-          <w:rFonts w:ascii="Bahnschrift" w:hAnsi="Bahnschrift"/>
-          <w:color w:val="595959" w:themeColor="text1" w:themeTint="A6"/>
-        </w:rPr>
-        <w:t>Foto (opcional)</w:t>
-      </w:r>
-      <w:r>
-        <w:rPr>
-          <w:rFonts w:ascii="Bahnschrift" w:hAnsi="Bahnschrift"/>
-          <w:color w:val="595959" w:themeColor="text1" w:themeTint="A6"/>
-        </w:rPr>
-        <w:t>.</w:t>
-      </w:r>
-    </w:p>
-    <w:p>
-      <w:pPr>
-        <w:pStyle w:val="Prrafodelista"/>
-        <w:numPr>
-          <w:ilvl w:val="1"/>
-          <w:numId w:val="3"/>
-        </w:numPr>
-        <w:rPr>
-          <w:rFonts w:ascii="Bahnschrift" w:hAnsi="Bahnschrift"/>
-          <w:color w:val="595959" w:themeColor="text1" w:themeTint="A6"/>
-        </w:rPr>
-      </w:pPr>
-      <w:r>
-        <w:rPr>
-          <w:rFonts w:ascii="Bahnschrift" w:hAnsi="Bahnschrift"/>
-          <w:color w:val="595959" w:themeColor="text1" w:themeTint="A6"/>
-        </w:rPr>
-        <w:t>Entradilla</w:t>
-      </w:r>
-      <w:r>
-        <w:rPr>
-          <w:rFonts w:ascii="Bahnschrift" w:hAnsi="Bahnschrift"/>
-          <w:color w:val="595959" w:themeColor="text1" w:themeTint="A6"/>
-        </w:rPr>
-        <w:t>.</w:t>
-      </w:r>
-    </w:p>
-    <w:p>
-      <w:pPr>
-        <w:pStyle w:val="Prrafodelista"/>
-        <w:numPr>
-          <w:ilvl w:val="1"/>
-          <w:numId w:val="3"/>
-        </w:numPr>
-        <w:rPr>
-          <w:rFonts w:ascii="Bahnschrift" w:hAnsi="Bahnschrift"/>
-          <w:color w:val="595959" w:themeColor="text1" w:themeTint="A6"/>
-        </w:rPr>
-      </w:pPr>
-      <w:r>
-        <w:rPr>
-          <w:rFonts w:ascii="Bahnschrift" w:hAnsi="Bahnschrift"/>
-          <w:color w:val="595959" w:themeColor="text1" w:themeTint="A6"/>
-        </w:rPr>
-        <w:t>Texto de la noticia</w:t>
-      </w:r>
-      <w:r>
-        <w:rPr>
-          <w:rFonts w:ascii="Bahnschrift" w:hAnsi="Bahnschrift"/>
-          <w:color w:val="595959" w:themeColor="text1" w:themeTint="A6"/>
-        </w:rPr>
-        <w:t>.</w:t>
-      </w:r>
-    </w:p>
-    <w:p>
-      <w:pPr>
-        <w:pStyle w:val="Prrafodelista"/>
-        <w:numPr>
-          <w:ilvl w:val="1"/>
-          <w:numId w:val="3"/>
-        </w:numPr>
-        <w:rPr>
-          <w:rFonts w:ascii="Bahnschrift" w:hAnsi="Bahnschrift"/>
-          <w:color w:val="595959" w:themeColor="text1" w:themeTint="A6"/>
-        </w:rPr>
-      </w:pPr>
-      <w:r>
-        <w:rPr>
-          <w:rFonts w:ascii="Bahnschrift" w:hAnsi="Bahnschrift"/>
-          <w:color w:val="595959" w:themeColor="text1" w:themeTint="A6"/>
-        </w:rPr>
-        <w:t>Tema</w:t>
-      </w:r>
-      <w:r>
-        <w:rPr>
-          <w:rFonts w:ascii="Bahnschrift" w:hAnsi="Bahnschrift"/>
-          <w:color w:val="595959" w:themeColor="text1" w:themeTint="A6"/>
-        </w:rPr>
-        <w:t>.</w:t>
+        <w:t>PDF</w:t>
+      </w:r>
+    </w:p>
+    <w:p>
+      <w:pPr>
+        <w:rPr>
+          <w:rFonts w:ascii="Bahnschrift" w:hAnsi="Bahnschrift"/>
+          <w:color w:val="595959" w:themeColor="text1" w:themeTint="A6"/>
+        </w:rPr>
+      </w:pPr>
+    </w:p>
+    <w:p>
+      <w:pPr>
+        <w:pStyle w:val="Ttulo2"/>
+        <w:rPr>
+          <w:rFonts w:ascii="Bahnschrift" w:hAnsi="Bahnschrift"/>
+        </w:rPr>
+      </w:pPr>
+      <w:r>
+        <w:rPr>
+          <w:rFonts w:ascii="Bahnschrift" w:hAnsi="Bahnschrift"/>
+        </w:rPr>
+        <w:lastRenderedPageBreak/>
+        <w:t>Usuarios</w:t>
+      </w:r>
+      <w:r>
+        <w:rPr>
+          <w:rFonts w:ascii="Bahnschrift" w:hAnsi="Bahnschrift"/>
+        </w:rPr>
+        <w:t xml:space="preserve"> </w:t>
+      </w:r>
+      <w:proofErr w:type="spellStart"/>
+      <w:r>
+        <w:rPr>
+          <w:rFonts w:ascii="Bahnschrift" w:hAnsi="Bahnschrift"/>
+        </w:rPr>
+        <w:t>Admin</w:t>
+      </w:r>
+      <w:proofErr w:type="spellEnd"/>
+      <w:r>
+        <w:rPr>
+          <w:rFonts w:ascii="Bahnschrift" w:hAnsi="Bahnschrift"/>
+        </w:rPr>
+        <w:t xml:space="preserve"> registrados</w:t>
       </w:r>
     </w:p>
     <w:p>
@@ -2107,15 +2237,63 @@
           <w:rFonts w:ascii="Bahnschrift" w:hAnsi="Bahnschrift"/>
           <w:color w:val="595959" w:themeColor="text1" w:themeTint="A6"/>
         </w:rPr>
-        <w:lastRenderedPageBreak/>
-        <w:t>Editar una noticia publicada por el mismo usuario</w:t>
-      </w:r>
-      <w:r>
-        <w:rPr>
-          <w:rFonts w:ascii="Bahnschrift" w:hAnsi="Bahnschrift"/>
-          <w:color w:val="595959" w:themeColor="text1" w:themeTint="A6"/>
-        </w:rPr>
-        <w:t>.</w:t>
+        <w:t>L</w:t>
+      </w:r>
+      <w:r>
+        <w:rPr>
+          <w:rFonts w:ascii="Bahnschrift" w:hAnsi="Bahnschrift"/>
+          <w:color w:val="595959" w:themeColor="text1" w:themeTint="A6"/>
+        </w:rPr>
+        <w:t>as</w:t>
+      </w:r>
+      <w:r>
+        <w:rPr>
+          <w:rFonts w:ascii="Bahnschrift" w:hAnsi="Bahnschrift"/>
+          <w:color w:val="595959" w:themeColor="text1" w:themeTint="A6"/>
+        </w:rPr>
+        <w:t xml:space="preserve"> mism</w:t>
+      </w:r>
+      <w:r>
+        <w:rPr>
+          <w:rFonts w:ascii="Bahnschrift" w:hAnsi="Bahnschrift"/>
+          <w:color w:val="595959" w:themeColor="text1" w:themeTint="A6"/>
+        </w:rPr>
+        <w:t>as</w:t>
+      </w:r>
+      <w:r>
+        <w:rPr>
+          <w:rFonts w:ascii="Bahnschrift" w:hAnsi="Bahnschrift"/>
+          <w:color w:val="595959" w:themeColor="text1" w:themeTint="A6"/>
+        </w:rPr>
+        <w:t xml:space="preserve"> </w:t>
+      </w:r>
+      <w:r>
+        <w:rPr>
+          <w:rFonts w:ascii="Bahnschrift" w:hAnsi="Bahnschrift"/>
+          <w:color w:val="595959" w:themeColor="text1" w:themeTint="A6"/>
+        </w:rPr>
+        <w:t xml:space="preserve">acciones </w:t>
+      </w:r>
+      <w:r>
+        <w:rPr>
+          <w:rFonts w:ascii="Bahnschrift" w:hAnsi="Bahnschrift"/>
+          <w:color w:val="595959" w:themeColor="text1" w:themeTint="A6"/>
+        </w:rPr>
+        <w:t xml:space="preserve">que los </w:t>
+      </w:r>
+      <w:r>
+        <w:rPr>
+          <w:rFonts w:ascii="Bahnschrift" w:hAnsi="Bahnschrift"/>
+          <w:color w:val="595959" w:themeColor="text1" w:themeTint="A6"/>
+        </w:rPr>
+        <w:t xml:space="preserve">usuarios </w:t>
+      </w:r>
+      <w:r>
+        <w:rPr>
+          <w:rFonts w:ascii="Bahnschrift" w:hAnsi="Bahnschrift"/>
+          <w:color w:val="595959" w:themeColor="text1" w:themeTint="A6"/>
+        </w:rPr>
+        <w:t>anónimos</w:t>
       </w:r>
     </w:p>
     <w:p>
@@ -2135,14 +2313,7 @@
           <w:rFonts w:ascii="Bahnschrift" w:hAnsi="Bahnschrift"/>
           <w:color w:val="595959" w:themeColor="text1" w:themeTint="A6"/>
         </w:rPr>
-        <w:t>Borrar una noticia publicada por el usuario</w:t>
-      </w:r>
-      <w:r>
-        <w:rPr>
-          <w:rFonts w:ascii="Bahnschrift" w:hAnsi="Bahnschrift"/>
-          <w:color w:val="595959" w:themeColor="text1" w:themeTint="A6"/>
-        </w:rPr>
-        <w:t>.</w:t>
+        <w:t>Las mismas acciones que los usuarios registrados</w:t>
       </w:r>
     </w:p>
     <w:p>
@@ -2162,7 +2333,35 @@
           <w:rFonts w:ascii="Bahnschrift" w:hAnsi="Bahnschrift"/>
           <w:color w:val="595959" w:themeColor="text1" w:themeTint="A6"/>
         </w:rPr>
-        <w:t>Votar positivamente o negativamente otras noticias</w:t>
+        <w:t>Asignar a cada usuario registrado</w:t>
+      </w:r>
+      <w:r>
+        <w:rPr>
+          <w:rFonts w:ascii="Bahnschrift" w:hAnsi="Bahnschrift"/>
+          <w:color w:val="595959" w:themeColor="text1" w:themeTint="A6"/>
+        </w:rPr>
+        <w:t xml:space="preserve"> los permisos para aquellos</w:t>
+      </w:r>
+      <w:r>
+        <w:rPr>
+          <w:rFonts w:ascii="Bahnschrift" w:hAnsi="Bahnschrift"/>
+          <w:color w:val="595959" w:themeColor="text1" w:themeTint="A6"/>
+        </w:rPr>
+        <w:t xml:space="preserve"> apellidos o linaje</w:t>
+      </w:r>
+      <w:r>
+        <w:rPr>
+          <w:rFonts w:ascii="Bahnschrift" w:hAnsi="Bahnschrift"/>
+          <w:color w:val="595959" w:themeColor="text1" w:themeTint="A6"/>
+        </w:rPr>
+        <w:t xml:space="preserve"> a los que</w:t>
+      </w:r>
+      <w:r>
+        <w:rPr>
+          <w:rFonts w:ascii="Bahnschrift" w:hAnsi="Bahnschrift"/>
+          <w:color w:val="595959" w:themeColor="text1" w:themeTint="A6"/>
+        </w:rPr>
+        <w:t xml:space="preserve"> pertenece</w:t>
       </w:r>
       <w:r>
         <w:rPr>
@@ -2189,21 +2388,62 @@
           <w:rFonts w:ascii="Bahnschrift" w:hAnsi="Bahnschrift"/>
           <w:color w:val="595959" w:themeColor="text1" w:themeTint="A6"/>
         </w:rPr>
-        <w:t>Opcional</w:t>
-      </w:r>
-      <w:r>
-        <w:rPr>
-          <w:rFonts w:ascii="Bahnschrift" w:hAnsi="Bahnschrift"/>
-          <w:color w:val="595959" w:themeColor="text1" w:themeTint="A6"/>
-        </w:rPr>
-        <w:t>:</w:t>
+        <w:t>Modificar roles de usuario (</w:t>
+      </w:r>
+      <w:proofErr w:type="spellStart"/>
+      <w:r>
+        <w:rPr>
+          <w:rFonts w:ascii="Bahnschrift" w:hAnsi="Bahnschrift"/>
+          <w:color w:val="595959" w:themeColor="text1" w:themeTint="A6"/>
+        </w:rPr>
+        <w:t>user</w:t>
+      </w:r>
+      <w:proofErr w:type="spellEnd"/>
+      <w:r>
+        <w:rPr>
+          <w:rFonts w:ascii="Bahnschrift" w:hAnsi="Bahnschrift"/>
+          <w:color w:val="595959" w:themeColor="text1" w:themeTint="A6"/>
+        </w:rPr>
+        <w:t xml:space="preserve"> y </w:t>
+      </w:r>
+      <w:proofErr w:type="spellStart"/>
+      <w:r>
+        <w:rPr>
+          <w:rFonts w:ascii="Bahnschrift" w:hAnsi="Bahnschrift"/>
+          <w:color w:val="595959" w:themeColor="text1" w:themeTint="A6"/>
+        </w:rPr>
+        <w:t>admin</w:t>
+      </w:r>
+      <w:proofErr w:type="spellEnd"/>
+      <w:r>
+        <w:rPr>
+          <w:rFonts w:ascii="Bahnschrift" w:hAnsi="Bahnschrift"/>
+          <w:color w:val="595959" w:themeColor="text1" w:themeTint="A6"/>
+        </w:rPr>
+        <w:t xml:space="preserve">). No se puede eliminar un </w:t>
+      </w:r>
+      <w:proofErr w:type="spellStart"/>
+      <w:r>
+        <w:rPr>
+          <w:rFonts w:ascii="Bahnschrift" w:hAnsi="Bahnschrift"/>
+          <w:color w:val="595959" w:themeColor="text1" w:themeTint="A6"/>
+        </w:rPr>
+        <w:t>admin</w:t>
+      </w:r>
+      <w:proofErr w:type="spellEnd"/>
+      <w:r>
+        <w:rPr>
+          <w:rFonts w:ascii="Bahnschrift" w:hAnsi="Bahnschrift"/>
+          <w:color w:val="595959" w:themeColor="text1" w:themeTint="A6"/>
+        </w:rPr>
+        <w:t xml:space="preserve"> si éste es el único que existe en la Base de datos.</w:t>
       </w:r>
     </w:p>
     <w:p>
       <w:pPr>
         <w:pStyle w:val="Prrafodelista"/>
         <w:numPr>
-          <w:ilvl w:val="1"/>
+          <w:ilvl w:val="0"/>
           <w:numId w:val="3"/>
         </w:numPr>
         <w:rPr>
@@ -2216,35 +2456,27 @@
           <w:rFonts w:ascii="Bahnschrift" w:hAnsi="Bahnschrift"/>
           <w:color w:val="595959" w:themeColor="text1" w:themeTint="A6"/>
         </w:rPr>
-        <w:t>Gesti</w:t>
-      </w:r>
-      <w:r>
-        <w:rPr>
-          <w:rFonts w:ascii="Bahnschrift" w:hAnsi="Bahnschrift" w:cs="Bahnschrift"/>
-          <w:color w:val="595959" w:themeColor="text1" w:themeTint="A6"/>
-        </w:rPr>
-        <w:t>ó</w:t>
-      </w:r>
-      <w:r>
-        <w:rPr>
-          <w:rFonts w:ascii="Bahnschrift" w:hAnsi="Bahnschrift"/>
-          <w:color w:val="595959" w:themeColor="text1" w:themeTint="A6"/>
-        </w:rPr>
-        <w:t>n del perfil de usuario (Nombre, Email, Biograf</w:t>
-      </w:r>
-      <w:r>
-        <w:rPr>
-          <w:rFonts w:ascii="Bahnschrift" w:hAnsi="Bahnschrift" w:cs="Bahnschrift"/>
-          <w:color w:val="595959" w:themeColor="text1" w:themeTint="A6"/>
-        </w:rPr>
-        <w:t>í</w:t>
-      </w:r>
-      <w:r>
-        <w:rPr>
-          <w:rFonts w:ascii="Bahnschrift" w:hAnsi="Bahnschrift"/>
-          <w:color w:val="595959" w:themeColor="text1" w:themeTint="A6"/>
-        </w:rPr>
-        <w:t>a, Foto, ...)</w:t>
+        <w:t>Puede subir documentos.</w:t>
+      </w:r>
+    </w:p>
+    <w:p>
+      <w:pPr>
+        <w:pStyle w:val="Prrafodelista"/>
+        <w:numPr>
+          <w:ilvl w:val="0"/>
+          <w:numId w:val="3"/>
+        </w:numPr>
+        <w:rPr>
+          <w:rFonts w:ascii="Bahnschrift" w:hAnsi="Bahnschrift"/>
+          <w:color w:val="595959" w:themeColor="text1" w:themeTint="A6"/>
+        </w:rPr>
+      </w:pPr>
+      <w:r>
+        <w:rPr>
+          <w:rFonts w:ascii="Bahnschrift" w:hAnsi="Bahnschrift"/>
+          <w:color w:val="595959" w:themeColor="text1" w:themeTint="A6"/>
+        </w:rPr>
+        <w:t>CRUD de linajes: nombre, escudo de armas, descripción</w:t>
       </w:r>
     </w:p>
     <w:p>
@@ -2270,14 +2502,14 @@
           <w:rFonts w:ascii="Bahnschrift" w:hAnsi="Bahnschrift"/>
         </w:rPr>
       </w:pPr>
-      <w:bookmarkStart w:id="5" w:name="_Toc124112124"/>
+      <w:bookmarkStart w:id="4" w:name="_Toc124112124"/>
       <w:r>
         <w:rPr>
           <w:rFonts w:ascii="Bahnschrift" w:hAnsi="Bahnschrift"/>
         </w:rPr>
         <w:t>BASE DE DATOS</w:t>
       </w:r>
-      <w:bookmarkEnd w:id="5"/>
+      <w:bookmarkEnd w:id="4"/>
     </w:p>
     <w:p>
       <w:pPr>
@@ -2310,10 +2542,10 @@
           <w:noProof/>
         </w:rPr>
         <w:drawing>
-          <wp:inline distT="0" distB="0" distL="0" distR="0" wp14:anchorId="2455ACD5" wp14:editId="1DD3FF22">
-            <wp:extent cx="5400040" cy="2590800"/>
+          <wp:inline distT="0" distB="0" distL="0" distR="0" wp14:anchorId="21AB205C" wp14:editId="57A862BA">
+            <wp:extent cx="5400040" cy="4288155"/>
             <wp:effectExtent l="0" t="0" r="0" b="0"/>
-            <wp:docPr id="1" name="Imagen 1"/>
+            <wp:docPr id="745353354" name="Imagen 1"/>
             <wp:cNvGraphicFramePr>
               <a:graphicFrameLocks xmlns:a="http://schemas.openxmlformats.org/drawingml/2006/main" noChangeAspect="1"/>
             </wp:cNvGraphicFramePr>
@@ -2321,7 +2553,7 @@
               <a:graphicData uri="http://schemas.openxmlformats.org/drawingml/2006/picture">
                 <pic:pic xmlns:pic="http://schemas.openxmlformats.org/drawingml/2006/picture">
                   <pic:nvPicPr>
-                    <pic:cNvPr id="1" name="Imagen 1"/>
+                    <pic:cNvPr id="745353354" name="Imagen 745353354"/>
                     <pic:cNvPicPr/>
                   </pic:nvPicPr>
                   <pic:blipFill>
@@ -2339,7 +2571,7 @@
                   <pic:spPr>
                     <a:xfrm>
                       <a:off x="0" y="0"/>
-                      <a:ext cx="5400040" cy="2590800"/>
+                      <a:ext cx="5400040" cy="4288155"/>
                     </a:xfrm>
                     <a:prstGeom prst="rect">
                       <a:avLst/>
@@ -2354,6 +2586,7 @@
     </w:p>
     <w:p/>
     <w:p/>
+    <w:p/>
     <w:p>
       <w:pPr>
         <w:pStyle w:val="Ttulo2"/>
@@ -2361,14 +2594,15 @@
           <w:rFonts w:ascii="Bahnschrift" w:hAnsi="Bahnschrift"/>
         </w:rPr>
       </w:pPr>
-      <w:bookmarkStart w:id="6" w:name="_Toc124112125"/>
-      <w:r>
-        <w:rPr>
-          <w:rFonts w:ascii="Bahnschrift" w:hAnsi="Bahnschrift"/>
-        </w:rPr>
+      <w:bookmarkStart w:id="5" w:name="_Toc124112125"/>
+      <w:r>
+        <w:rPr>
+          <w:rFonts w:ascii="Bahnschrift" w:hAnsi="Bahnschrift"/>
+        </w:rPr>
+        <w:lastRenderedPageBreak/>
         <w:t>ENTIDADES</w:t>
       </w:r>
-      <w:bookmarkEnd w:id="6"/>
+      <w:bookmarkEnd w:id="5"/>
     </w:p>
     <w:p>
       <w:pPr>
@@ -2425,6 +2659,12 @@
         </w:rPr>
         <w:t>Identificador único, autoincremental y entero de cada registro.</w:t>
       </w:r>
+      <w:r>
+        <w:rPr>
+          <w:color w:val="595959" w:themeColor="text1" w:themeTint="A6"/>
+        </w:rPr>
+        <w:t xml:space="preserve"> </w:t>
+      </w:r>
     </w:p>
     <w:p>
       <w:pPr>
@@ -2441,49 +2681,31 @@
         <w:rPr>
           <w:color w:val="134163" w:themeColor="accent6" w:themeShade="80"/>
         </w:rPr>
-        <w:t>u</w:t>
-      </w:r>
-      <w:r>
-        <w:rPr>
-          <w:color w:val="134163" w:themeColor="accent6" w:themeShade="80"/>
-        </w:rPr>
-        <w:t>sername</w:t>
-      </w:r>
-      <w:r>
-        <w:rPr>
-          <w:color w:val="595959" w:themeColor="text1" w:themeTint="A6"/>
-        </w:rPr>
-        <w:t xml:space="preserve">: </w:t>
-      </w:r>
-      <w:r>
-        <w:rPr>
-          <w:color w:val="595959" w:themeColor="text1" w:themeTint="A6"/>
-        </w:rPr>
-        <w:t>T</w:t>
-      </w:r>
-      <w:r>
-        <w:rPr>
-          <w:color w:val="595959" w:themeColor="text1" w:themeTint="A6"/>
-        </w:rPr>
-        <w:t>ipo texto</w:t>
-      </w:r>
-      <w:r>
-        <w:rPr>
-          <w:color w:val="595959" w:themeColor="text1" w:themeTint="A6"/>
-        </w:rPr>
-        <w:t>,</w:t>
-      </w:r>
-      <w:r>
-        <w:rPr>
-          <w:color w:val="595959" w:themeColor="text1" w:themeTint="A6"/>
-        </w:rPr>
-        <w:t xml:space="preserve"> VARCHAR con un máximo de 50 caracteres, requerido.</w:t>
-      </w:r>
-      <w:r>
-        <w:rPr>
-          <w:color w:val="595959" w:themeColor="text1" w:themeTint="A6"/>
-        </w:rPr>
+        <w:t>email</w:t>
+      </w:r>
+      <w:r>
+        <w:t>:</w:t>
+      </w:r>
+      <w:r>
         <w:t xml:space="preserve"> </w:t>
+      </w:r>
+      <w:r>
+        <w:rPr>
+          <w:color w:val="595959" w:themeColor="text1" w:themeTint="A6"/>
+        </w:rPr>
+        <w:t xml:space="preserve">Tipo texto, VARCHAR de un máximo de 100 caracteres, requerido y </w:t>
+      </w:r>
+      <w:r>
+        <w:rPr>
+          <w:color w:val="595959" w:themeColor="text1" w:themeTint="A6"/>
+        </w:rPr>
+        <w:t>obligatorio</w:t>
+      </w:r>
+      <w:r>
+        <w:rPr>
+          <w:color w:val="595959" w:themeColor="text1" w:themeTint="A6"/>
+        </w:rPr>
+        <w:t>.</w:t>
       </w:r>
     </w:p>
     <w:p>
@@ -2497,35 +2719,19 @@
           <w:color w:val="595959" w:themeColor="text1" w:themeTint="A6"/>
         </w:rPr>
       </w:pPr>
+      <w:proofErr w:type="spellStart"/>
       <w:r>
         <w:rPr>
           <w:color w:val="134163" w:themeColor="accent6" w:themeShade="80"/>
         </w:rPr>
-        <w:t>email</w:t>
-      </w:r>
-      <w:r>
-        <w:t>:</w:t>
-      </w:r>
-      <w:r>
-        <w:t xml:space="preserve"> </w:t>
-      </w:r>
-      <w:r>
-        <w:rPr>
-          <w:color w:val="595959" w:themeColor="text1" w:themeTint="A6"/>
-        </w:rPr>
-        <w:t xml:space="preserve">Tipo texto, VARCHAR de un máximo de 100 caracteres, requerido y </w:t>
-      </w:r>
-      <w:r>
-        <w:rPr>
-          <w:color w:val="595959" w:themeColor="text1" w:themeTint="A6"/>
-        </w:rPr>
-        <w:t>obligatorio</w:t>
-      </w:r>
-      <w:r>
-        <w:rPr>
-          <w:color w:val="595959" w:themeColor="text1" w:themeTint="A6"/>
-        </w:rPr>
-        <w:t>.</w:t>
+        <w:t>password</w:t>
+      </w:r>
+      <w:proofErr w:type="spellEnd"/>
+      <w:r>
+        <w:rPr>
+          <w:color w:val="595959" w:themeColor="text1" w:themeTint="A6"/>
+        </w:rPr>
+        <w:t>: Tipo texto, VARCHAR de un máximo de 100 caracteres, requerido y obligatorio.</w:t>
       </w:r>
     </w:p>
     <w:p>
@@ -2543,31 +2749,95 @@
         <w:rPr>
           <w:color w:val="134163" w:themeColor="accent6" w:themeShade="80"/>
         </w:rPr>
-        <w:t>password</w:t>
-      </w:r>
-      <w:r>
-        <w:rPr>
-          <w:color w:val="595959" w:themeColor="text1" w:themeTint="A6"/>
-        </w:rPr>
-        <w:t>:</w:t>
-      </w:r>
-      <w:r>
-        <w:rPr>
-          <w:color w:val="595959" w:themeColor="text1" w:themeTint="A6"/>
-        </w:rPr>
-        <w:t xml:space="preserve"> </w:t>
-      </w:r>
-      <w:r>
-        <w:rPr>
-          <w:color w:val="595959" w:themeColor="text1" w:themeTint="A6"/>
-        </w:rPr>
-        <w:t xml:space="preserve">Tipo texto, VARCHAR de un máximo de 100 caracteres, requerido y </w:t>
-      </w:r>
-      <w:r>
-        <w:rPr>
-          <w:color w:val="595959" w:themeColor="text1" w:themeTint="A6"/>
-        </w:rPr>
-        <w:t>obligatorio.</w:t>
+        <w:t>role</w:t>
+      </w:r>
+      <w:r>
+        <w:rPr>
+          <w:color w:val="595959" w:themeColor="text1" w:themeTint="A6"/>
+        </w:rPr>
+        <w:t>: ENUM('</w:t>
+      </w:r>
+      <w:proofErr w:type="spellStart"/>
+      <w:r>
+        <w:rPr>
+          <w:color w:val="595959" w:themeColor="text1" w:themeTint="A6"/>
+        </w:rPr>
+        <w:t>admin</w:t>
+      </w:r>
+      <w:proofErr w:type="spellEnd"/>
+      <w:r>
+        <w:rPr>
+          <w:color w:val="595959" w:themeColor="text1" w:themeTint="A6"/>
+        </w:rPr>
+        <w:t>', 'mod', '</w:t>
+      </w:r>
+      <w:proofErr w:type="spellStart"/>
+      <w:r>
+        <w:rPr>
+          <w:color w:val="595959" w:themeColor="text1" w:themeTint="A6"/>
+        </w:rPr>
+        <w:t>user</w:t>
+      </w:r>
+      <w:proofErr w:type="spellEnd"/>
+      <w:r>
+        <w:rPr>
+          <w:color w:val="595959" w:themeColor="text1" w:themeTint="A6"/>
+        </w:rPr>
+        <w:t>') DEFAULT '</w:t>
+      </w:r>
+      <w:proofErr w:type="spellStart"/>
+      <w:r>
+        <w:rPr>
+          <w:color w:val="595959" w:themeColor="text1" w:themeTint="A6"/>
+        </w:rPr>
+        <w:t>user</w:t>
+      </w:r>
+      <w:proofErr w:type="spellEnd"/>
+      <w:r>
+        <w:rPr>
+          <w:color w:val="595959" w:themeColor="text1" w:themeTint="A6"/>
+        </w:rPr>
+        <w:t xml:space="preserve">', </w:t>
+      </w:r>
+      <w:r>
+        <w:rPr>
+          <w:color w:val="134163" w:themeColor="accent6" w:themeShade="80"/>
+        </w:rPr>
+        <w:t>role</w:t>
+      </w:r>
+      <w:r>
+        <w:rPr>
+          <w:color w:val="595959" w:themeColor="text1" w:themeTint="A6"/>
+        </w:rPr>
+        <w:t xml:space="preserve">: Solo las opciones de: </w:t>
+      </w:r>
+      <w:proofErr w:type="spellStart"/>
+      <w:r>
+        <w:rPr>
+          <w:color w:val="595959" w:themeColor="text1" w:themeTint="A6"/>
+        </w:rPr>
+        <w:t>admin</w:t>
+      </w:r>
+      <w:proofErr w:type="spellEnd"/>
+      <w:r>
+        <w:rPr>
+          <w:color w:val="595959" w:themeColor="text1" w:themeTint="A6"/>
+        </w:rPr>
+        <w:t xml:space="preserve">, mod(puede modificar permisos de usuario pero no roles) y </w:t>
+      </w:r>
+      <w:proofErr w:type="spellStart"/>
+      <w:r>
+        <w:rPr>
+          <w:color w:val="595959" w:themeColor="text1" w:themeTint="A6"/>
+        </w:rPr>
+        <w:t>user</w:t>
+      </w:r>
+      <w:proofErr w:type="spellEnd"/>
+      <w:r>
+        <w:rPr>
+          <w:color w:val="595959" w:themeColor="text1" w:themeTint="A6"/>
+        </w:rPr>
+        <w:t xml:space="preserve"> (por defecto).</w:t>
       </w:r>
     </w:p>
     <w:p>
@@ -2581,23 +2851,43 @@
           <w:color w:val="595959" w:themeColor="text1" w:themeTint="A6"/>
         </w:rPr>
       </w:pPr>
+      <w:proofErr w:type="spellStart"/>
       <w:r>
         <w:rPr>
           <w:color w:val="134163" w:themeColor="accent6" w:themeShade="80"/>
         </w:rPr>
-        <w:t>photo</w:t>
-      </w:r>
-      <w:r>
-        <w:rPr>
-          <w:color w:val="595959" w:themeColor="text1" w:themeTint="A6"/>
-        </w:rPr>
+        <w:t>first_n</w:t>
+      </w:r>
+      <w:r>
+        <w:rPr>
+          <w:color w:val="134163" w:themeColor="accent6" w:themeShade="80"/>
+        </w:rPr>
+        <w:t>ame</w:t>
+      </w:r>
+      <w:proofErr w:type="spellEnd"/>
+      <w:r>
         <w:t>:</w:t>
       </w:r>
       <w:r>
-        <w:rPr>
-          <w:color w:val="595959" w:themeColor="text1" w:themeTint="A6"/>
-        </w:rPr>
-        <w:t xml:space="preserve"> Tipo texto, VARCHAR (100), opcional.</w:t>
+        <w:t xml:space="preserve"> </w:t>
+      </w:r>
+      <w:r>
+        <w:rPr>
+          <w:color w:val="595959" w:themeColor="text1" w:themeTint="A6"/>
+        </w:rPr>
+        <w:t xml:space="preserve">Tipo texto, VARCHAR de un máximo de 100 caracteres, requerido y </w:t>
+      </w:r>
+      <w:r>
+        <w:rPr>
+          <w:color w:val="595959" w:themeColor="text1" w:themeTint="A6"/>
+        </w:rPr>
+        <w:t>obligatorio</w:t>
+      </w:r>
+      <w:r>
+        <w:rPr>
+          <w:color w:val="595959" w:themeColor="text1" w:themeTint="A6"/>
+        </w:rPr>
+        <w:t>.</w:t>
       </w:r>
     </w:p>
     <w:p>
@@ -2615,45 +2905,31 @@
         <w:rPr>
           <w:color w:val="134163" w:themeColor="accent6" w:themeShade="80"/>
         </w:rPr>
-        <w:t>role</w:t>
-      </w:r>
-      <w:r>
-        <w:rPr>
-          <w:color w:val="595959" w:themeColor="text1" w:themeTint="A6"/>
-        </w:rPr>
+        <w:t>last_name1</w:t>
+      </w:r>
+      <w:r>
         <w:t>:</w:t>
       </w:r>
       <w:r>
-        <w:rPr>
-          <w:color w:val="595959" w:themeColor="text1" w:themeTint="A6"/>
-        </w:rPr>
-        <w:t xml:space="preserve"> Solo las opciones de: admin</w:t>
-      </w:r>
-      <w:r>
-        <w:rPr>
-          <w:color w:val="595959" w:themeColor="text1" w:themeTint="A6"/>
-        </w:rPr>
-        <w:t>, mod(puede bloquear usuarios o eliminar post si no corresponden a la categoría pueden cambiar el perfil de user a mod) y</w:t>
-      </w:r>
-      <w:r>
-        <w:rPr>
-          <w:color w:val="595959" w:themeColor="text1" w:themeTint="A6"/>
-        </w:rPr>
         <w:t xml:space="preserve"> </w:t>
       </w:r>
-      <w:proofErr w:type="spellStart"/>
-      <w:r>
-        <w:rPr>
-          <w:color w:val="595959" w:themeColor="text1" w:themeTint="A6"/>
-        </w:rPr>
-        <w:t>user</w:t>
-      </w:r>
-      <w:proofErr w:type="spellEnd"/>
-      <w:r>
-        <w:rPr>
-          <w:color w:val="595959" w:themeColor="text1" w:themeTint="A6"/>
-        </w:rPr>
-        <w:t xml:space="preserve"> (por defecto).</w:t>
+      <w:r>
+        <w:rPr>
+          <w:color w:val="595959" w:themeColor="text1" w:themeTint="A6"/>
+        </w:rPr>
+        <w:t xml:space="preserve">Tipo texto, VARCHAR de un máximo de 100 caracteres, requerido y </w:t>
+      </w:r>
+      <w:r>
+        <w:rPr>
+          <w:color w:val="595959" w:themeColor="text1" w:themeTint="A6"/>
+        </w:rPr>
+        <w:t>obligatorio</w:t>
+      </w:r>
+      <w:r>
+        <w:rPr>
+          <w:color w:val="595959" w:themeColor="text1" w:themeTint="A6"/>
+        </w:rPr>
+        <w:t>.</w:t>
       </w:r>
     </w:p>
     <w:p>
@@ -2671,19 +2947,19 @@
         <w:rPr>
           <w:color w:val="134163" w:themeColor="accent6" w:themeShade="80"/>
         </w:rPr>
-        <w:t>recoverPassCode</w:t>
-      </w:r>
-      <w:r>
-        <w:rPr>
-          <w:color w:val="595959" w:themeColor="text1" w:themeTint="A6"/>
-        </w:rPr>
+        <w:t>last_name2</w:t>
+      </w:r>
+      <w:r>
         <w:t>:</w:t>
       </w:r>
       <w:r>
-        <w:rPr>
-          <w:color w:val="595959" w:themeColor="text1" w:themeTint="A6"/>
-        </w:rPr>
-        <w:t xml:space="preserve"> Código de recuperación de contraseña: VARCHAR (20)</w:t>
+        <w:t xml:space="preserve"> </w:t>
+      </w:r>
+      <w:r>
+        <w:rPr>
+          <w:color w:val="595959" w:themeColor="text1" w:themeTint="A6"/>
+        </w:rPr>
+        <w:t>Tipo texto, VARCHAR de un máximo de 100 caracteres, requerido y obligatorio.</w:t>
       </w:r>
     </w:p>
     <w:p>
@@ -2697,12 +2973,14 @@
           <w:color w:val="595959" w:themeColor="text1" w:themeTint="A6"/>
         </w:rPr>
       </w:pPr>
+      <w:proofErr w:type="spellStart"/>
       <w:r>
         <w:rPr>
           <w:color w:val="134163" w:themeColor="accent6" w:themeShade="80"/>
         </w:rPr>
-        <w:t>active</w:t>
-      </w:r>
+        <w:t>recoverPassCode</w:t>
+      </w:r>
+      <w:proofErr w:type="spellEnd"/>
       <w:r>
         <w:rPr>
           <w:color w:val="595959" w:themeColor="text1" w:themeTint="A6"/>
@@ -2713,19 +2991,7 @@
         <w:rPr>
           <w:color w:val="595959" w:themeColor="text1" w:themeTint="A6"/>
         </w:rPr>
-        <w:t xml:space="preserve"> El usuario puede darse de alta pero hasta que no introduce el código de registro no se activa su cuenta</w:t>
-      </w:r>
-      <w:r>
-        <w:rPr>
-          <w:color w:val="595959" w:themeColor="text1" w:themeTint="A6"/>
-        </w:rPr>
-        <w:t>. Por defecto vendrá como false.</w:t>
-      </w:r>
-      <w:r>
-        <w:rPr>
-          <w:color w:val="595959" w:themeColor="text1" w:themeTint="A6"/>
-        </w:rPr>
-        <w:t xml:space="preserve"> BOOLEAN.</w:t>
+        <w:t xml:space="preserve"> Código de recuperación de contraseña: VARCHAR (20)</w:t>
       </w:r>
     </w:p>
     <w:p>
@@ -2739,29 +3005,31 @@
           <w:color w:val="595959" w:themeColor="text1" w:themeTint="A6"/>
         </w:rPr>
       </w:pPr>
+      <w:proofErr w:type="spellStart"/>
       <w:r>
         <w:rPr>
           <w:color w:val="134163" w:themeColor="accent6" w:themeShade="80"/>
         </w:rPr>
-        <w:t>createdAt</w:t>
-      </w:r>
-      <w:r>
-        <w:rPr>
-          <w:color w:val="595959" w:themeColor="text1" w:themeTint="A6"/>
-        </w:rPr>
-        <w:t>:</w:t>
-      </w:r>
-      <w:r>
-        <w:rPr>
-          <w:color w:val="595959" w:themeColor="text1" w:themeTint="A6"/>
-        </w:rPr>
-        <w:t xml:space="preserve"> Fecha de creación del usuario.</w:t>
-      </w:r>
-      <w:r>
-        <w:rPr>
-          <w:color w:val="595959" w:themeColor="text1" w:themeTint="A6"/>
-        </w:rPr>
-        <w:t xml:space="preserve"> Timestamp y requerido.</w:t>
+        <w:t>re</w:t>
+      </w:r>
+      <w:r>
+        <w:rPr>
+          <w:color w:val="134163" w:themeColor="accent6" w:themeShade="80"/>
+        </w:rPr>
+        <w:t>gistration</w:t>
+      </w:r>
+      <w:r>
+        <w:rPr>
+          <w:color w:val="134163" w:themeColor="accent6" w:themeShade="80"/>
+        </w:rPr>
+        <w:t>Code</w:t>
+      </w:r>
+      <w:proofErr w:type="spellEnd"/>
+      <w:r>
+        <w:rPr>
+          <w:color w:val="595959" w:themeColor="text1" w:themeTint="A6"/>
+        </w:rPr>
+        <w:t>: Código de recuperación de contraseña: VARCHAR (20)</w:t>
       </w:r>
     </w:p>
     <w:p>
@@ -2779,8 +3047,7 @@
         <w:rPr>
           <w:color w:val="134163" w:themeColor="accent6" w:themeShade="80"/>
         </w:rPr>
-        <w:lastRenderedPageBreak/>
-        <w:t>modifiedAt</w:t>
+        <w:t>active</w:t>
       </w:r>
       <w:r>
         <w:rPr>
@@ -2792,13 +3059,19 @@
         <w:rPr>
           <w:color w:val="595959" w:themeColor="text1" w:themeTint="A6"/>
         </w:rPr>
-        <w:t xml:space="preserve"> Fecha de modificación de alguno de los atributos. </w:t>
-      </w:r>
-      <w:r>
-        <w:rPr>
-          <w:color w:val="595959" w:themeColor="text1" w:themeTint="A6"/>
-        </w:rPr>
-        <w:t>Timestamp.</w:t>
+        <w:t xml:space="preserve"> El usuario puede darse de alta pero hasta que no introduce el código de registro no se activa su cuenta</w:t>
+      </w:r>
+      <w:r>
+        <w:rPr>
+          <w:color w:val="595959" w:themeColor="text1" w:themeTint="A6"/>
+        </w:rPr>
+        <w:t>. Por defecto vendrá como false.</w:t>
+      </w:r>
+      <w:r>
+        <w:rPr>
+          <w:color w:val="595959" w:themeColor="text1" w:themeTint="A6"/>
+        </w:rPr>
+        <w:t xml:space="preserve"> BOOLEAN.</w:t>
       </w:r>
     </w:p>
     <w:p>
@@ -2816,46 +3089,85 @@
         <w:rPr>
           <w:color w:val="134163" w:themeColor="accent6" w:themeShade="80"/>
         </w:rPr>
-        <w:t>bio</w:t>
-      </w:r>
-      <w:r>
-        <w:rPr>
-          <w:color w:val="595959" w:themeColor="text1" w:themeTint="A6"/>
-        </w:rPr>
-        <w:t xml:space="preserve">: </w:t>
-      </w:r>
-      <w:r>
-        <w:rPr>
-          <w:color w:val="595959" w:themeColor="text1" w:themeTint="A6"/>
-        </w:rPr>
-        <w:t xml:space="preserve">Biografía del usuario. </w:t>
-      </w:r>
-      <w:r>
-        <w:rPr>
-          <w:color w:val="595959" w:themeColor="text1" w:themeTint="A6"/>
-        </w:rPr>
-        <w:t>VARCHAR(500)</w:t>
-      </w:r>
-    </w:p>
-    <w:p>
-      <w:pPr>
-        <w:rPr>
-          <w:color w:val="595959" w:themeColor="text1" w:themeTint="A6"/>
-        </w:rPr>
-      </w:pPr>
-    </w:p>
-    <w:p>
-      <w:pPr>
-        <w:rPr>
-          <w:color w:val="595959" w:themeColor="text1" w:themeTint="A6"/>
-        </w:rPr>
-      </w:pPr>
+        <w:t>createdAt</w:t>
+      </w:r>
+      <w:r>
+        <w:rPr>
+          <w:color w:val="595959" w:themeColor="text1" w:themeTint="A6"/>
+        </w:rPr>
+        <w:t>:</w:t>
+      </w:r>
+      <w:r>
+        <w:rPr>
+          <w:color w:val="595959" w:themeColor="text1" w:themeTint="A6"/>
+        </w:rPr>
+        <w:t xml:space="preserve"> Fecha de creación del usuario.</w:t>
+      </w:r>
+      <w:r>
+        <w:rPr>
+          <w:color w:val="595959" w:themeColor="text1" w:themeTint="A6"/>
+        </w:rPr>
+        <w:t xml:space="preserve"> Timestamp y requerido.</w:t>
+      </w:r>
+    </w:p>
+    <w:p>
+      <w:pPr>
+        <w:pStyle w:val="Prrafodelista"/>
+        <w:numPr>
+          <w:ilvl w:val="0"/>
+          <w:numId w:val="4"/>
+        </w:numPr>
+        <w:rPr>
+          <w:color w:val="595959" w:themeColor="text1" w:themeTint="A6"/>
+        </w:rPr>
+      </w:pPr>
+      <w:r>
+        <w:rPr>
+          <w:color w:val="134163" w:themeColor="accent6" w:themeShade="80"/>
+        </w:rPr>
+        <w:t>modifiedAt</w:t>
+      </w:r>
+      <w:r>
+        <w:rPr>
+          <w:color w:val="595959" w:themeColor="text1" w:themeTint="A6"/>
+        </w:rPr>
+        <w:t>:</w:t>
+      </w:r>
+      <w:r>
+        <w:rPr>
+          <w:color w:val="595959" w:themeColor="text1" w:themeTint="A6"/>
+        </w:rPr>
+        <w:t xml:space="preserve"> Fecha de modificación de alguno de los atributos. </w:t>
+      </w:r>
+      <w:proofErr w:type="spellStart"/>
+      <w:r>
+        <w:rPr>
+          <w:color w:val="595959" w:themeColor="text1" w:themeTint="A6"/>
+        </w:rPr>
+        <w:t>Timestamp</w:t>
+      </w:r>
+      <w:proofErr w:type="spellEnd"/>
+      <w:r>
+        <w:rPr>
+          <w:color w:val="595959" w:themeColor="text1" w:themeTint="A6"/>
+        </w:rPr>
+        <w:t>.</w:t>
+      </w:r>
+    </w:p>
+    <w:p>
+      <w:pPr>
+        <w:rPr>
+          <w:color w:val="595959" w:themeColor="text1" w:themeTint="A6"/>
+        </w:rPr>
+      </w:pPr>
+      <w:proofErr w:type="spellStart"/>
       <w:r>
         <w:rPr>
           <w:color w:val="00B0F0"/>
         </w:rPr>
-        <w:t>news</w:t>
-      </w:r>
+        <w:t>lineages</w:t>
+      </w:r>
+      <w:proofErr w:type="spellEnd"/>
       <w:r>
         <w:rPr>
           <w:color w:val="595959" w:themeColor="text1" w:themeTint="A6"/>
@@ -2931,12 +3243,14 @@
           <w:color w:val="595959" w:themeColor="text1" w:themeTint="A6"/>
         </w:rPr>
       </w:pPr>
+      <w:proofErr w:type="spellStart"/>
       <w:r>
         <w:rPr>
           <w:color w:val="134163" w:themeColor="accent6" w:themeShade="80"/>
         </w:rPr>
-        <w:t>idUser</w:t>
-      </w:r>
+        <w:t>lineage</w:t>
+      </w:r>
+      <w:proofErr w:type="spellEnd"/>
       <w:r>
         <w:rPr>
           <w:color w:val="595959" w:themeColor="text1" w:themeTint="A6"/>
@@ -2947,13 +3261,25 @@
         <w:rPr>
           <w:color w:val="595959" w:themeColor="text1" w:themeTint="A6"/>
         </w:rPr>
-        <w:t xml:space="preserve"> Clave foránea de la tabla user y número </w:t>
-      </w:r>
-      <w:r>
-        <w:rPr>
-          <w:color w:val="595959" w:themeColor="text1" w:themeTint="A6"/>
-        </w:rPr>
-        <w:t>entero.</w:t>
+        <w:t xml:space="preserve"> </w:t>
+      </w:r>
+      <w:r>
+        <w:rPr>
+          <w:color w:val="595959" w:themeColor="text1" w:themeTint="A6"/>
+        </w:rPr>
+        <w:t>Apellido del linaje</w:t>
+      </w:r>
+      <w:r>
+        <w:rPr>
+          <w:color w:val="595959" w:themeColor="text1" w:themeTint="A6"/>
+        </w:rPr>
+        <w:t>, obligatorio, VARCHAR(100)</w:t>
+      </w:r>
+      <w:r>
+        <w:rPr>
+          <w:color w:val="595959" w:themeColor="text1" w:themeTint="A6"/>
+        </w:rPr>
+        <w:t>.</w:t>
       </w:r>
     </w:p>
     <w:p>
@@ -2967,29 +3293,49 @@
           <w:color w:val="595959" w:themeColor="text1" w:themeTint="A6"/>
         </w:rPr>
       </w:pPr>
+      <w:proofErr w:type="spellStart"/>
       <w:r>
         <w:rPr>
           <w:color w:val="134163" w:themeColor="accent6" w:themeShade="80"/>
         </w:rPr>
-        <w:t>createdAt</w:t>
-      </w:r>
-      <w:r>
-        <w:rPr>
-          <w:color w:val="595959" w:themeColor="text1" w:themeTint="A6"/>
-        </w:rPr>
-        <w:t>:</w:t>
-      </w:r>
-      <w:r>
-        <w:rPr>
-          <w:color w:val="595959" w:themeColor="text1" w:themeTint="A6"/>
-        </w:rPr>
-        <w:t xml:space="preserve"> </w:t>
-      </w:r>
-      <w:r>
-        <w:rPr>
-          <w:color w:val="595959" w:themeColor="text1" w:themeTint="A6"/>
-        </w:rPr>
-        <w:t>Fecha de creación del usuario. Timestamp y requerido.</w:t>
+        <w:t>description</w:t>
+      </w:r>
+      <w:proofErr w:type="spellEnd"/>
+      <w:r>
+        <w:rPr>
+          <w:color w:val="595959" w:themeColor="text1" w:themeTint="A6"/>
+        </w:rPr>
+        <w:t xml:space="preserve">: </w:t>
+      </w:r>
+      <w:r>
+        <w:rPr>
+          <w:color w:val="595959" w:themeColor="text1" w:themeTint="A6"/>
+        </w:rPr>
+        <w:t>Descripción del linaje</w:t>
+      </w:r>
+      <w:r>
+        <w:rPr>
+          <w:color w:val="595959" w:themeColor="text1" w:themeTint="A6"/>
+        </w:rPr>
+        <w:t>, VARCHAR(</w:t>
+      </w:r>
+      <w:r>
+        <w:rPr>
+          <w:color w:val="595959" w:themeColor="text1" w:themeTint="A6"/>
+        </w:rPr>
+        <w:t>9</w:t>
+      </w:r>
+      <w:r>
+        <w:rPr>
+          <w:color w:val="595959" w:themeColor="text1" w:themeTint="A6"/>
+        </w:rPr>
+        <w:t>00)</w:t>
+      </w:r>
+      <w:r>
+        <w:rPr>
+          <w:color w:val="595959" w:themeColor="text1" w:themeTint="A6"/>
+        </w:rPr>
+        <w:t>.</w:t>
       </w:r>
     </w:p>
     <w:p>
@@ -3003,29 +3349,31 @@
           <w:color w:val="595959" w:themeColor="text1" w:themeTint="A6"/>
         </w:rPr>
       </w:pPr>
+      <w:proofErr w:type="spellStart"/>
       <w:r>
         <w:rPr>
           <w:color w:val="134163" w:themeColor="accent6" w:themeShade="80"/>
         </w:rPr>
-        <w:t>modifiedAt</w:t>
-      </w:r>
-      <w:r>
-        <w:rPr>
-          <w:color w:val="595959" w:themeColor="text1" w:themeTint="A6"/>
-        </w:rPr>
-        <w:t>:</w:t>
-      </w:r>
-      <w:r>
-        <w:rPr>
-          <w:color w:val="595959" w:themeColor="text1" w:themeTint="A6"/>
-        </w:rPr>
-        <w:t xml:space="preserve"> </w:t>
-      </w:r>
-      <w:r>
-        <w:rPr>
-          <w:color w:val="595959" w:themeColor="text1" w:themeTint="A6"/>
-        </w:rPr>
-        <w:t>Fecha de modificación de alguno de los atributos. Timestamp.</w:t>
+        <w:t>Shield</w:t>
+      </w:r>
+      <w:proofErr w:type="spellEnd"/>
+      <w:r>
+        <w:rPr>
+          <w:color w:val="595959" w:themeColor="text1" w:themeTint="A6"/>
+        </w:rPr>
+        <w:t>: nombre de la imagen del escudo de armas. VARCHAR(</w:t>
+      </w:r>
+      <w:r>
+        <w:rPr>
+          <w:color w:val="595959" w:themeColor="text1" w:themeTint="A6"/>
+        </w:rPr>
+        <w:t>10</w:t>
+      </w:r>
+      <w:r>
+        <w:rPr>
+          <w:color w:val="595959" w:themeColor="text1" w:themeTint="A6"/>
+        </w:rPr>
+        <w:t>0).</w:t>
       </w:r>
     </w:p>
     <w:p>
@@ -3043,7 +3391,7 @@
         <w:rPr>
           <w:color w:val="134163" w:themeColor="accent6" w:themeShade="80"/>
         </w:rPr>
-        <w:t>category</w:t>
+        <w:t>createdAt</w:t>
       </w:r>
       <w:r>
         <w:rPr>
@@ -3055,7 +3403,13 @@
         <w:rPr>
           <w:color w:val="595959" w:themeColor="text1" w:themeTint="A6"/>
         </w:rPr>
-        <w:t xml:space="preserve"> categorías de temática fija: [deportes, videojuegos, noticias, programación, viajes, tecnología, música, memes]</w:t>
+        <w:t xml:space="preserve"> </w:t>
+      </w:r>
+      <w:r>
+        <w:rPr>
+          <w:color w:val="595959" w:themeColor="text1" w:themeTint="A6"/>
+        </w:rPr>
+        <w:t>Fecha de creación del usuario. Timestamp y requerido.</w:t>
       </w:r>
     </w:p>
     <w:p>
@@ -3073,7 +3427,7 @@
         <w:rPr>
           <w:color w:val="134163" w:themeColor="accent6" w:themeShade="80"/>
         </w:rPr>
-        <w:t>feedback</w:t>
+        <w:t>modifiedAt</w:t>
       </w:r>
       <w:r>
         <w:rPr>
@@ -3085,19 +3439,192 @@
         <w:rPr>
           <w:color w:val="595959" w:themeColor="text1" w:themeTint="A6"/>
         </w:rPr>
-        <w:t xml:space="preserve"> total votos (positivos – negativos)</w:t>
-      </w:r>
-      <w:r>
-        <w:rPr>
-          <w:color w:val="595959" w:themeColor="text1" w:themeTint="A6"/>
-        </w:rPr>
-        <w:t>. Entero y puede ser positivo o negativo.</w:t>
-      </w:r>
-      <w:r>
-        <w:rPr>
-          <w:color w:val="595959" w:themeColor="text1" w:themeTint="A6"/>
-        </w:rPr>
-        <w:t xml:space="preserve"> Por defecto es cero.</w:t>
+        <w:t xml:space="preserve"> </w:t>
+      </w:r>
+      <w:r>
+        <w:rPr>
+          <w:color w:val="595959" w:themeColor="text1" w:themeTint="A6"/>
+        </w:rPr>
+        <w:t xml:space="preserve">Fecha de modificación de alguno de los atributos. </w:t>
+      </w:r>
+      <w:proofErr w:type="spellStart"/>
+      <w:r>
+        <w:rPr>
+          <w:color w:val="595959" w:themeColor="text1" w:themeTint="A6"/>
+        </w:rPr>
+        <w:t>Timestamp</w:t>
+      </w:r>
+      <w:proofErr w:type="spellEnd"/>
+      <w:r>
+        <w:rPr>
+          <w:color w:val="595959" w:themeColor="text1" w:themeTint="A6"/>
+        </w:rPr>
+        <w:t>.</w:t>
+      </w:r>
+    </w:p>
+    <w:p>
+      <w:pPr>
+        <w:pStyle w:val="Prrafodelista"/>
+        <w:ind w:left="0"/>
+        <w:rPr>
+          <w:color w:val="00B0F0"/>
+        </w:rPr>
+      </w:pPr>
+    </w:p>
+    <w:p>
+      <w:pPr>
+        <w:pStyle w:val="Prrafodelista"/>
+        <w:ind w:left="0"/>
+        <w:rPr>
+          <w:color w:val="595959" w:themeColor="text1" w:themeTint="A6"/>
+        </w:rPr>
+      </w:pPr>
+      <w:proofErr w:type="spellStart"/>
+      <w:r>
+        <w:rPr>
+          <w:color w:val="00B0F0"/>
+        </w:rPr>
+        <w:t>items</w:t>
+      </w:r>
+      <w:proofErr w:type="spellEnd"/>
+      <w:r>
+        <w:rPr>
+          <w:color w:val="595959" w:themeColor="text1" w:themeTint="A6"/>
+        </w:rPr>
+        <w:t>:</w:t>
+      </w:r>
+    </w:p>
+    <w:p>
+      <w:pPr>
+        <w:pStyle w:val="Prrafodelista"/>
+        <w:numPr>
+          <w:ilvl w:val="0"/>
+          <w:numId w:val="8"/>
+        </w:numPr>
+        <w:rPr>
+          <w:color w:val="595959" w:themeColor="text1" w:themeTint="A6"/>
+        </w:rPr>
+      </w:pPr>
+      <w:r>
+        <w:rPr>
+          <w:color w:val="134163" w:themeColor="accent6" w:themeShade="80"/>
+          <w:u w:val="single"/>
+        </w:rPr>
+        <w:t>id</w:t>
+      </w:r>
+      <w:r>
+        <w:rPr>
+          <w:color w:val="595959" w:themeColor="text1" w:themeTint="A6"/>
+        </w:rPr>
+        <w:t xml:space="preserve">: Clave primaria, </w:t>
+      </w:r>
+      <w:r>
+        <w:rPr>
+          <w:color w:val="595959" w:themeColor="text1" w:themeTint="A6"/>
+        </w:rPr>
+        <w:t>Identificador único, autoincremental y entero de cada registro</w:t>
+      </w:r>
+      <w:r>
+        <w:rPr>
+          <w:color w:val="595959" w:themeColor="text1" w:themeTint="A6"/>
+        </w:rPr>
+        <w:t>.</w:t>
+      </w:r>
+    </w:p>
+    <w:p>
+      <w:pPr>
+        <w:pStyle w:val="Prrafodelista"/>
+        <w:numPr>
+          <w:ilvl w:val="0"/>
+          <w:numId w:val="8"/>
+        </w:numPr>
+        <w:rPr>
+          <w:color w:val="595959" w:themeColor="text1" w:themeTint="A6"/>
+        </w:rPr>
+      </w:pPr>
+      <w:proofErr w:type="spellStart"/>
+      <w:r>
+        <w:rPr>
+          <w:color w:val="134163" w:themeColor="accent6" w:themeShade="80"/>
+        </w:rPr>
+        <w:t>Id_lineages</w:t>
+      </w:r>
+      <w:proofErr w:type="spellEnd"/>
+      <w:r>
+        <w:rPr>
+          <w:color w:val="595959" w:themeColor="text1" w:themeTint="A6"/>
+        </w:rPr>
+        <w:t xml:space="preserve">: Clave foránea de la tabla </w:t>
+      </w:r>
+      <w:proofErr w:type="spellStart"/>
+      <w:r>
+        <w:rPr>
+          <w:color w:val="595959" w:themeColor="text1" w:themeTint="A6"/>
+        </w:rPr>
+        <w:t>lineage</w:t>
+      </w:r>
+      <w:proofErr w:type="spellEnd"/>
+      <w:r>
+        <w:rPr>
+          <w:color w:val="595959" w:themeColor="text1" w:themeTint="A6"/>
+        </w:rPr>
+        <w:t xml:space="preserve"> y número </w:t>
+      </w:r>
+      <w:r>
+        <w:rPr>
+          <w:color w:val="595959" w:themeColor="text1" w:themeTint="A6"/>
+        </w:rPr>
+        <w:t>entero.</w:t>
+      </w:r>
+    </w:p>
+    <w:p>
+      <w:pPr>
+        <w:pStyle w:val="Prrafodelista"/>
+        <w:numPr>
+          <w:ilvl w:val="0"/>
+          <w:numId w:val="8"/>
+        </w:numPr>
+        <w:rPr>
+          <w:color w:val="595959" w:themeColor="text1" w:themeTint="A6"/>
+        </w:rPr>
+      </w:pPr>
+      <w:proofErr w:type="spellStart"/>
+      <w:r>
+        <w:rPr>
+          <w:color w:val="134163" w:themeColor="accent6" w:themeShade="80"/>
+        </w:rPr>
+        <w:t>name</w:t>
+      </w:r>
+      <w:proofErr w:type="spellEnd"/>
+      <w:r>
+        <w:rPr>
+          <w:color w:val="595959" w:themeColor="text1" w:themeTint="A6"/>
+        </w:rPr>
+        <w:t>: Nombre de</w:t>
+      </w:r>
+      <w:r>
+        <w:rPr>
+          <w:color w:val="595959" w:themeColor="text1" w:themeTint="A6"/>
+        </w:rPr>
+        <w:t>l</w:t>
+      </w:r>
+      <w:r>
+        <w:rPr>
+          <w:color w:val="595959" w:themeColor="text1" w:themeTint="A6"/>
+        </w:rPr>
+        <w:t xml:space="preserve"> </w:t>
+      </w:r>
+      <w:r>
+        <w:rPr>
+          <w:color w:val="595959" w:themeColor="text1" w:themeTint="A6"/>
+        </w:rPr>
+        <w:t>documento subido</w:t>
+      </w:r>
+      <w:r>
+        <w:rPr>
+          <w:color w:val="595959" w:themeColor="text1" w:themeTint="A6"/>
+        </w:rPr>
+        <w:t xml:space="preserve"> de manera automática, obligatorio, VARCHAR(100)</w:t>
       </w:r>
     </w:p>
     <w:p>
@@ -3115,7 +3642,7 @@
         <w:rPr>
           <w:color w:val="134163" w:themeColor="accent6" w:themeShade="80"/>
         </w:rPr>
-        <w:t>title</w:t>
+        <w:t>createdAt</w:t>
       </w:r>
       <w:r>
         <w:rPr>
@@ -3127,135 +3654,13 @@
         <w:rPr>
           <w:color w:val="595959" w:themeColor="text1" w:themeTint="A6"/>
         </w:rPr>
-        <w:t xml:space="preserve"> Título de la noticia, obligatorio, VARCHAR(100)</w:t>
-      </w:r>
-    </w:p>
-    <w:p>
-      <w:pPr>
-        <w:pStyle w:val="Prrafodelista"/>
-        <w:numPr>
-          <w:ilvl w:val="0"/>
-          <w:numId w:val="5"/>
-        </w:numPr>
-        <w:rPr>
-          <w:color w:val="595959" w:themeColor="text1" w:themeTint="A6"/>
-        </w:rPr>
-      </w:pPr>
-      <w:r>
-        <w:rPr>
-          <w:color w:val="134163" w:themeColor="accent6" w:themeShade="80"/>
-        </w:rPr>
-        <w:t>photo</w:t>
-      </w:r>
-      <w:r>
-        <w:rPr>
-          <w:color w:val="595959" w:themeColor="text1" w:themeTint="A6"/>
-        </w:rPr>
-        <w:t>:</w:t>
-      </w:r>
-      <w:r>
-        <w:rPr>
-          <w:color w:val="595959" w:themeColor="text1" w:themeTint="A6"/>
-        </w:rPr>
-        <w:t xml:space="preserve"> Imagen de la noticia, opcional, VARCHAR(100)</w:t>
-      </w:r>
-    </w:p>
-    <w:p>
-      <w:pPr>
-        <w:pStyle w:val="Prrafodelista"/>
-        <w:numPr>
-          <w:ilvl w:val="0"/>
-          <w:numId w:val="5"/>
-        </w:numPr>
-        <w:rPr>
-          <w:color w:val="595959" w:themeColor="text1" w:themeTint="A6"/>
-        </w:rPr>
-      </w:pPr>
-      <w:r>
-        <w:rPr>
-          <w:color w:val="134163" w:themeColor="accent6" w:themeShade="80"/>
-        </w:rPr>
-        <w:t>summary</w:t>
-      </w:r>
-      <w:r>
-        <w:rPr>
-          <w:color w:val="595959" w:themeColor="text1" w:themeTint="A6"/>
-        </w:rPr>
-        <w:t>:</w:t>
-      </w:r>
-      <w:r>
-        <w:rPr>
-          <w:color w:val="595959" w:themeColor="text1" w:themeTint="A6"/>
-        </w:rPr>
-        <w:t xml:space="preserve"> Entradilla de la noticia, opcional, VARCHAR(250)</w:t>
-      </w:r>
-    </w:p>
-    <w:p>
-      <w:pPr>
-        <w:pStyle w:val="Prrafodelista"/>
-        <w:numPr>
-          <w:ilvl w:val="0"/>
-          <w:numId w:val="5"/>
-        </w:numPr>
-        <w:rPr>
-          <w:color w:val="595959" w:themeColor="text1" w:themeTint="A6"/>
-        </w:rPr>
-      </w:pPr>
-      <w:r>
-        <w:rPr>
-          <w:color w:val="134163" w:themeColor="accent6" w:themeShade="80"/>
-        </w:rPr>
-        <w:t>body</w:t>
-      </w:r>
-      <w:r>
-        <w:rPr>
-          <w:color w:val="595959" w:themeColor="text1" w:themeTint="A6"/>
-        </w:rPr>
-        <w:t>:</w:t>
-      </w:r>
-      <w:r>
-        <w:rPr>
-          <w:color w:val="595959" w:themeColor="text1" w:themeTint="A6"/>
-        </w:rPr>
-        <w:t xml:space="preserve"> Texto de la noticia, obligatorio, MEDIUMTEXT.</w:t>
-      </w:r>
-    </w:p>
-    <w:p>
-      <w:pPr>
-        <w:pStyle w:val="Prrafodelista"/>
-        <w:rPr>
-          <w:color w:val="595959" w:themeColor="text1" w:themeTint="A6"/>
-        </w:rPr>
-      </w:pPr>
-    </w:p>
-    <w:p>
-      <w:pPr>
-        <w:pStyle w:val="Prrafodelista"/>
-        <w:ind w:left="0"/>
-        <w:rPr>
-          <w:color w:val="00B0F0"/>
-        </w:rPr>
-      </w:pPr>
-    </w:p>
-    <w:p>
-      <w:pPr>
-        <w:pStyle w:val="Prrafodelista"/>
-        <w:ind w:left="0"/>
-        <w:rPr>
-          <w:color w:val="595959" w:themeColor="text1" w:themeTint="A6"/>
-        </w:rPr>
-      </w:pPr>
-      <w:r>
-        <w:rPr>
-          <w:color w:val="00B0F0"/>
-        </w:rPr>
-        <w:t>photoNews</w:t>
-      </w:r>
-      <w:r>
-        <w:rPr>
-          <w:color w:val="595959" w:themeColor="text1" w:themeTint="A6"/>
-        </w:rPr>
-        <w:t>:</w:t>
+        <w:t xml:space="preserve"> </w:t>
+      </w:r>
+      <w:r>
+        <w:rPr>
+          <w:color w:val="595959" w:themeColor="text1" w:themeTint="A6"/>
+        </w:rPr>
+        <w:t>Fecha de creación del usuario. Timestamp y requerido.</w:t>
       </w:r>
     </w:p>
     <w:p>
@@ -3272,99 +3677,8 @@
       <w:r>
         <w:rPr>
           <w:color w:val="134163" w:themeColor="accent6" w:themeShade="80"/>
-          <w:u w:val="single"/>
-        </w:rPr>
-        <w:t>id</w:t>
-      </w:r>
-      <w:r>
-        <w:rPr>
-          <w:color w:val="595959" w:themeColor="text1" w:themeTint="A6"/>
-        </w:rPr>
-        <w:t xml:space="preserve">: Clave primaria, </w:t>
-      </w:r>
-      <w:r>
-        <w:rPr>
-          <w:color w:val="595959" w:themeColor="text1" w:themeTint="A6"/>
-        </w:rPr>
-        <w:t>Identificador único, autoincremental y entero de cada registro</w:t>
-      </w:r>
-      <w:r>
-        <w:rPr>
-          <w:color w:val="595959" w:themeColor="text1" w:themeTint="A6"/>
-        </w:rPr>
-        <w:t>.</w:t>
-      </w:r>
-    </w:p>
-    <w:p>
-      <w:pPr>
-        <w:pStyle w:val="Prrafodelista"/>
-        <w:numPr>
-          <w:ilvl w:val="0"/>
-          <w:numId w:val="8"/>
-        </w:numPr>
-        <w:rPr>
-          <w:color w:val="595959" w:themeColor="text1" w:themeTint="A6"/>
-        </w:rPr>
-      </w:pPr>
-      <w:r>
-        <w:rPr>
-          <w:color w:val="134163" w:themeColor="accent6" w:themeShade="80"/>
-        </w:rPr>
-        <w:t>idNews</w:t>
-      </w:r>
-      <w:r>
-        <w:rPr>
-          <w:color w:val="595959" w:themeColor="text1" w:themeTint="A6"/>
-        </w:rPr>
-        <w:t xml:space="preserve">: Clave foránea de la tabla user y número </w:t>
-      </w:r>
-      <w:r>
-        <w:rPr>
-          <w:color w:val="595959" w:themeColor="text1" w:themeTint="A6"/>
-        </w:rPr>
-        <w:t>entero.</w:t>
-      </w:r>
-    </w:p>
-    <w:p>
-      <w:pPr>
-        <w:pStyle w:val="Prrafodelista"/>
-        <w:numPr>
-          <w:ilvl w:val="0"/>
-          <w:numId w:val="8"/>
-        </w:numPr>
-        <w:rPr>
-          <w:color w:val="595959" w:themeColor="text1" w:themeTint="A6"/>
-        </w:rPr>
-      </w:pPr>
-      <w:r>
-        <w:rPr>
-          <w:color w:val="134163" w:themeColor="accent6" w:themeShade="80"/>
-        </w:rPr>
-        <w:t>name</w:t>
-      </w:r>
-      <w:r>
-        <w:rPr>
-          <w:color w:val="595959" w:themeColor="text1" w:themeTint="A6"/>
-        </w:rPr>
-        <w:t>: Nombre de la imagen creado de manera automática, obligatorio, VARCHAR(100)</w:t>
-      </w:r>
-    </w:p>
-    <w:p>
-      <w:pPr>
-        <w:pStyle w:val="Prrafodelista"/>
-        <w:numPr>
-          <w:ilvl w:val="0"/>
-          <w:numId w:val="5"/>
-        </w:numPr>
-        <w:rPr>
-          <w:color w:val="595959" w:themeColor="text1" w:themeTint="A6"/>
-        </w:rPr>
-      </w:pPr>
-      <w:r>
-        <w:rPr>
-          <w:color w:val="134163" w:themeColor="accent6" w:themeShade="80"/>
-        </w:rPr>
-        <w:t>createdAt</w:t>
+        </w:rPr>
+        <w:t>modifiedAt</w:t>
       </w:r>
       <w:r>
         <w:rPr>
@@ -3382,42 +3696,6 @@
         <w:rPr>
           <w:color w:val="595959" w:themeColor="text1" w:themeTint="A6"/>
         </w:rPr>
-        <w:t>Fecha de creación del usuario. Timestamp y requerido.</w:t>
-      </w:r>
-    </w:p>
-    <w:p>
-      <w:pPr>
-        <w:pStyle w:val="Prrafodelista"/>
-        <w:numPr>
-          <w:ilvl w:val="0"/>
-          <w:numId w:val="8"/>
-        </w:numPr>
-        <w:rPr>
-          <w:color w:val="595959" w:themeColor="text1" w:themeTint="A6"/>
-        </w:rPr>
-      </w:pPr>
-      <w:r>
-        <w:rPr>
-          <w:color w:val="134163" w:themeColor="accent6" w:themeShade="80"/>
-        </w:rPr>
-        <w:t>modifiedAt</w:t>
-      </w:r>
-      <w:r>
-        <w:rPr>
-          <w:color w:val="595959" w:themeColor="text1" w:themeTint="A6"/>
-        </w:rPr>
-        <w:t>:</w:t>
-      </w:r>
-      <w:r>
-        <w:rPr>
-          <w:color w:val="595959" w:themeColor="text1" w:themeTint="A6"/>
-        </w:rPr>
-        <w:t xml:space="preserve"> </w:t>
-      </w:r>
-      <w:r>
-        <w:rPr>
-          <w:color w:val="595959" w:themeColor="text1" w:themeTint="A6"/>
-        </w:rPr>
         <w:t>Fecha de modificación de alguno de los atributos. Timestamp.</w:t>
       </w:r>
     </w:p>
@@ -3437,19 +3715,34 @@
     </w:p>
     <w:p>
       <w:pPr>
+        <w:rPr>
+          <w:color w:val="595959" w:themeColor="text1" w:themeTint="A6"/>
+        </w:rPr>
+      </w:pPr>
+    </w:p>
+    <w:p>
+      <w:pPr>
+        <w:rPr>
+          <w:color w:val="595959" w:themeColor="text1" w:themeTint="A6"/>
+        </w:rPr>
+      </w:pPr>
+    </w:p>
+    <w:p>
+      <w:pPr>
         <w:pStyle w:val="Ttulo2"/>
         <w:rPr>
           <w:rFonts w:ascii="Bahnschrift" w:hAnsi="Bahnschrift"/>
         </w:rPr>
       </w:pPr>
-      <w:bookmarkStart w:id="7" w:name="_Toc124112126"/>
-      <w:r>
-        <w:rPr>
-          <w:rFonts w:ascii="Bahnschrift" w:hAnsi="Bahnschrift"/>
-        </w:rPr>
+      <w:bookmarkStart w:id="6" w:name="_Toc124112126"/>
+      <w:r>
+        <w:rPr>
+          <w:rFonts w:ascii="Bahnschrift" w:hAnsi="Bahnschrift"/>
+        </w:rPr>
+        <w:lastRenderedPageBreak/>
         <w:t>RELACIONES</w:t>
       </w:r>
-      <w:bookmarkEnd w:id="7"/>
+      <w:bookmarkEnd w:id="6"/>
     </w:p>
     <w:p/>
     <w:p>
@@ -3458,23 +3751,135 @@
           <w:color w:val="595959" w:themeColor="text1" w:themeTint="A6"/>
         </w:rPr>
       </w:pPr>
+      <w:proofErr w:type="spellStart"/>
       <w:r>
         <w:rPr>
           <w:color w:val="00B0F0"/>
         </w:rPr>
-        <w:t>Votes</w:t>
-      </w:r>
-      <w:r>
-        <w:rPr>
-          <w:color w:val="595959" w:themeColor="text1" w:themeTint="A6"/>
-        </w:rPr>
-        <w:t>: Un usuario puede votar de 1 a n noticias (1:n) y 1 noticia puede ser votada entre 1 y n usuarios (1:n).</w:t>
-      </w:r>
-      <w:r>
-        <w:rPr>
-          <w:color w:val="595959" w:themeColor="text1" w:themeTint="A6"/>
-        </w:rPr>
-        <w:t xml:space="preserve"> Como existen n noticias y usuarios (n:m) esta relación se convierte en una tabla incluyendo los atributos de id de ambas entidades (users y news):</w:t>
+        <w:t>descends</w:t>
+      </w:r>
+      <w:proofErr w:type="spellEnd"/>
+      <w:r>
+        <w:rPr>
+          <w:color w:val="595959" w:themeColor="text1" w:themeTint="A6"/>
+        </w:rPr>
+        <w:t xml:space="preserve">: Un usuario </w:t>
+      </w:r>
+      <w:r>
+        <w:rPr>
+          <w:color w:val="595959" w:themeColor="text1" w:themeTint="A6"/>
+        </w:rPr>
+        <w:t xml:space="preserve">desciende </w:t>
+      </w:r>
+      <w:r>
+        <w:rPr>
+          <w:color w:val="595959" w:themeColor="text1" w:themeTint="A6"/>
+        </w:rPr>
+        <w:t xml:space="preserve">de 1 a n </w:t>
+      </w:r>
+      <w:r>
+        <w:rPr>
+          <w:color w:val="595959" w:themeColor="text1" w:themeTint="A6"/>
+        </w:rPr>
+        <w:t>linaje</w:t>
+      </w:r>
+      <w:r>
+        <w:rPr>
+          <w:color w:val="595959" w:themeColor="text1" w:themeTint="A6"/>
+        </w:rPr>
+        <w:t xml:space="preserve">s (1:n) y 1 </w:t>
+      </w:r>
+      <w:r>
+        <w:rPr>
+          <w:color w:val="595959" w:themeColor="text1" w:themeTint="A6"/>
+        </w:rPr>
+        <w:t>linaje</w:t>
+      </w:r>
+      <w:r>
+        <w:rPr>
+          <w:color w:val="595959" w:themeColor="text1" w:themeTint="A6"/>
+        </w:rPr>
+        <w:t xml:space="preserve"> puede </w:t>
+      </w:r>
+      <w:r>
+        <w:rPr>
+          <w:color w:val="595959" w:themeColor="text1" w:themeTint="A6"/>
+        </w:rPr>
+        <w:t>tener descendencia</w:t>
+      </w:r>
+      <w:r>
+        <w:rPr>
+          <w:color w:val="595959" w:themeColor="text1" w:themeTint="A6"/>
+        </w:rPr>
+        <w:t xml:space="preserve"> entre 1 </w:t>
+      </w:r>
+      <w:r>
+        <w:rPr>
+          <w:color w:val="595959" w:themeColor="text1" w:themeTint="A6"/>
+        </w:rPr>
+        <w:t>a</w:t>
+      </w:r>
+      <w:r>
+        <w:rPr>
+          <w:color w:val="595959" w:themeColor="text1" w:themeTint="A6"/>
+        </w:rPr>
+        <w:t xml:space="preserve"> n </w:t>
+      </w:r>
+      <w:r>
+        <w:rPr>
+          <w:color w:val="595959" w:themeColor="text1" w:themeTint="A6"/>
+        </w:rPr>
+        <w:t xml:space="preserve">usuarios </w:t>
+      </w:r>
+      <w:r>
+        <w:rPr>
+          <w:color w:val="595959" w:themeColor="text1" w:themeTint="A6"/>
+        </w:rPr>
+        <w:t>(1:n).</w:t>
+      </w:r>
+      <w:r>
+        <w:rPr>
+          <w:color w:val="595959" w:themeColor="text1" w:themeTint="A6"/>
+        </w:rPr>
+        <w:t xml:space="preserve"> Como existen n </w:t>
+      </w:r>
+      <w:r>
+        <w:rPr>
+          <w:color w:val="595959" w:themeColor="text1" w:themeTint="A6"/>
+        </w:rPr>
+        <w:t>usuarios</w:t>
+      </w:r>
+      <w:r>
+        <w:rPr>
+          <w:color w:val="595959" w:themeColor="text1" w:themeTint="A6"/>
+        </w:rPr>
+        <w:t xml:space="preserve"> y </w:t>
+      </w:r>
+      <w:r>
+        <w:rPr>
+          <w:color w:val="595959" w:themeColor="text1" w:themeTint="A6"/>
+        </w:rPr>
+        <w:t>linaje</w:t>
+      </w:r>
+      <w:r>
+        <w:rPr>
+          <w:color w:val="595959" w:themeColor="text1" w:themeTint="A6"/>
+        </w:rPr>
+        <w:t>s (</w:t>
+      </w:r>
+      <w:proofErr w:type="spellStart"/>
+      <w:r>
+        <w:rPr>
+          <w:color w:val="595959" w:themeColor="text1" w:themeTint="A6"/>
+        </w:rPr>
+        <w:t>n:m</w:t>
+      </w:r>
+      <w:proofErr w:type="spellEnd"/>
+      <w:r>
+        <w:rPr>
+          <w:color w:val="595959" w:themeColor="text1" w:themeTint="A6"/>
+        </w:rPr>
+        <w:t>) esta relación se convierte en una tabla incluyendo los atributos de id de ambas entidades (users y news):</w:t>
       </w:r>
     </w:p>
     <w:p>
@@ -3519,11 +3924,31 @@
           <w:color w:val="595959" w:themeColor="text1" w:themeTint="A6"/>
         </w:rPr>
       </w:pPr>
-      <w:r>
-        <w:rPr>
-          <w:color w:val="595959" w:themeColor="text1" w:themeTint="A6"/>
-        </w:rPr>
-        <w:t>IdUser:</w:t>
+      <w:proofErr w:type="spellStart"/>
+      <w:r>
+        <w:rPr>
+          <w:color w:val="595959" w:themeColor="text1" w:themeTint="A6"/>
+        </w:rPr>
+        <w:t>Id</w:t>
+      </w:r>
+      <w:r>
+        <w:rPr>
+          <w:color w:val="595959" w:themeColor="text1" w:themeTint="A6"/>
+        </w:rPr>
+        <w:t>_u</w:t>
+      </w:r>
+      <w:r>
+        <w:rPr>
+          <w:color w:val="595959" w:themeColor="text1" w:themeTint="A6"/>
+        </w:rPr>
+        <w:t>ser</w:t>
+      </w:r>
+      <w:proofErr w:type="spellEnd"/>
+      <w:r>
+        <w:rPr>
+          <w:color w:val="595959" w:themeColor="text1" w:themeTint="A6"/>
+        </w:rPr>
+        <w:t>:</w:t>
       </w:r>
       <w:r>
         <w:rPr>
@@ -3555,11 +3980,31 @@
           <w:color w:val="595959" w:themeColor="text1" w:themeTint="A6"/>
         </w:rPr>
       </w:pPr>
-      <w:r>
-        <w:rPr>
-          <w:color w:val="595959" w:themeColor="text1" w:themeTint="A6"/>
-        </w:rPr>
-        <w:t>idNews:</w:t>
+      <w:proofErr w:type="spellStart"/>
+      <w:r>
+        <w:rPr>
+          <w:color w:val="595959" w:themeColor="text1" w:themeTint="A6"/>
+        </w:rPr>
+        <w:t>I</w:t>
+      </w:r>
+      <w:r>
+        <w:rPr>
+          <w:color w:val="595959" w:themeColor="text1" w:themeTint="A6"/>
+        </w:rPr>
+        <w:t>d</w:t>
+      </w:r>
+      <w:r>
+        <w:rPr>
+          <w:color w:val="595959" w:themeColor="text1" w:themeTint="A6"/>
+        </w:rPr>
+        <w:t>_lineage</w:t>
+      </w:r>
+      <w:proofErr w:type="spellEnd"/>
+      <w:r>
+        <w:rPr>
+          <w:color w:val="595959" w:themeColor="text1" w:themeTint="A6"/>
+        </w:rPr>
+        <w:t>:</w:t>
       </w:r>
       <w:r>
         <w:rPr>
@@ -3591,11 +4036,110 @@
           <w:color w:val="595959" w:themeColor="text1" w:themeTint="A6"/>
         </w:rPr>
       </w:pPr>
-      <w:r>
-        <w:rPr>
-          <w:color w:val="595959" w:themeColor="text1" w:themeTint="A6"/>
-        </w:rPr>
-        <w:t>value:</w:t>
+      <w:proofErr w:type="spellStart"/>
+      <w:r>
+        <w:rPr>
+          <w:color w:val="595959" w:themeColor="text1" w:themeTint="A6"/>
+        </w:rPr>
+        <w:t>createdAt</w:t>
+      </w:r>
+      <w:proofErr w:type="spellEnd"/>
+      <w:r>
+        <w:rPr>
+          <w:color w:val="595959" w:themeColor="text1" w:themeTint="A6"/>
+        </w:rPr>
+        <w:t>:</w:t>
+      </w:r>
+      <w:r>
+        <w:rPr>
+          <w:color w:val="595959" w:themeColor="text1" w:themeTint="A6"/>
+        </w:rPr>
+        <w:t xml:space="preserve"> Fecha de creación del usuario</w:t>
+      </w:r>
+      <w:r>
+        <w:rPr>
+          <w:color w:val="595959" w:themeColor="text1" w:themeTint="A6"/>
+        </w:rPr>
+        <w:t>, obligatorio y</w:t>
+      </w:r>
+      <w:r>
+        <w:rPr>
+          <w:color w:val="595959" w:themeColor="text1" w:themeTint="A6"/>
+        </w:rPr>
+        <w:t xml:space="preserve"> Timestamp.</w:t>
+      </w:r>
+    </w:p>
+    <w:p>
+      <w:pPr>
+        <w:rPr>
+          <w:color w:val="595959" w:themeColor="text1" w:themeTint="A6"/>
+        </w:rPr>
+      </w:pPr>
+    </w:p>
+    <w:p>
+      <w:r>
+        <w:rPr>
+          <w:color w:val="00B0F0"/>
+        </w:rPr>
+        <w:t>have</w:t>
+      </w:r>
+      <w:r>
+        <w:rPr>
+          <w:color w:val="595959" w:themeColor="text1" w:themeTint="A6"/>
+        </w:rPr>
+        <w:t xml:space="preserve">: Un </w:t>
+      </w:r>
+      <w:r>
+        <w:rPr>
+          <w:color w:val="595959" w:themeColor="text1" w:themeTint="A6"/>
+        </w:rPr>
+        <w:t>linaje tiene</w:t>
+      </w:r>
+      <w:r>
+        <w:rPr>
+          <w:color w:val="595959" w:themeColor="text1" w:themeTint="A6"/>
+        </w:rPr>
+        <w:t xml:space="preserve"> de 1 a n </w:t>
+      </w:r>
+      <w:proofErr w:type="spellStart"/>
+      <w:r>
+        <w:rPr>
+          <w:color w:val="595959" w:themeColor="text1" w:themeTint="A6"/>
+        </w:rPr>
+        <w:t>item</w:t>
+      </w:r>
+      <w:r>
+        <w:rPr>
+          <w:color w:val="595959" w:themeColor="text1" w:themeTint="A6"/>
+        </w:rPr>
+        <w:t>s</w:t>
+      </w:r>
+      <w:proofErr w:type="spellEnd"/>
+      <w:r>
+        <w:rPr>
+          <w:color w:val="595959" w:themeColor="text1" w:themeTint="A6"/>
+        </w:rPr>
+        <w:t xml:space="preserve"> (1:n) y 1 </w:t>
+      </w:r>
+      <w:proofErr w:type="spellStart"/>
+      <w:r>
+        <w:rPr>
+          <w:color w:val="595959" w:themeColor="text1" w:themeTint="A6"/>
+        </w:rPr>
+        <w:t>item</w:t>
+      </w:r>
+      <w:proofErr w:type="spellEnd"/>
+      <w:r>
+        <w:rPr>
+          <w:color w:val="595959" w:themeColor="text1" w:themeTint="A6"/>
+        </w:rPr>
+        <w:t xml:space="preserve"> solo puede </w:t>
+      </w:r>
+      <w:r>
+        <w:rPr>
+          <w:color w:val="595959" w:themeColor="text1" w:themeTint="A6"/>
+        </w:rPr>
+        <w:t>pertenecer</w:t>
       </w:r>
       <w:r>
         <w:rPr>
@@ -3607,20 +4151,46 @@
         <w:rPr>
           <w:color w:val="595959" w:themeColor="text1" w:themeTint="A6"/>
         </w:rPr>
-        <w:t xml:space="preserve">positivo </w:t>
-      </w:r>
-      <w:r>
-        <w:rPr>
-          <w:color w:val="595959" w:themeColor="text1" w:themeTint="A6"/>
-        </w:rPr>
-        <w:t xml:space="preserve">o </w:t>
-      </w:r>
-      <w:r>
-        <w:rPr>
-          <w:color w:val="595959" w:themeColor="text1" w:themeTint="A6"/>
-        </w:rPr>
-        <w:t>negativo</w:t>
-      </w:r>
+        <w:t>a</w:t>
+      </w:r>
+      <w:r>
+        <w:rPr>
+          <w:color w:val="595959" w:themeColor="text1" w:themeTint="A6"/>
+        </w:rPr>
+        <w:t xml:space="preserve"> un </w:t>
+      </w:r>
+      <w:r>
+        <w:rPr>
+          <w:color w:val="595959" w:themeColor="text1" w:themeTint="A6"/>
+        </w:rPr>
+        <w:t>linaje</w:t>
+      </w:r>
+      <w:r>
+        <w:rPr>
+          <w:color w:val="595959" w:themeColor="text1" w:themeTint="A6"/>
+        </w:rPr>
+        <w:t xml:space="preserve"> (1:1).</w:t>
+      </w:r>
+      <w:r>
+        <w:rPr>
+          <w:color w:val="595959" w:themeColor="text1" w:themeTint="A6"/>
+        </w:rPr>
+        <w:t xml:space="preserve"> Por lo tanto, el id de usuario debe añadirse a la tabla de </w:t>
+      </w:r>
+      <w:proofErr w:type="spellStart"/>
+      <w:r>
+        <w:rPr>
+          <w:color w:val="595959" w:themeColor="text1" w:themeTint="A6"/>
+        </w:rPr>
+        <w:t>item</w:t>
+      </w:r>
+      <w:r>
+        <w:rPr>
+          <w:color w:val="595959" w:themeColor="text1" w:themeTint="A6"/>
+        </w:rPr>
+        <w:t>s</w:t>
+      </w:r>
+      <w:proofErr w:type="spellEnd"/>
       <w:r>
         <w:rPr>
           <w:color w:val="595959" w:themeColor="text1" w:themeTint="A6"/>
@@ -3631,105 +4201,6 @@
         <w:rPr>
           <w:color w:val="595959" w:themeColor="text1" w:themeTint="A6"/>
         </w:rPr>
-        <w:t xml:space="preserve"> O</w:t>
-      </w:r>
-      <w:r>
-        <w:rPr>
-          <w:color w:val="595959" w:themeColor="text1" w:themeTint="A6"/>
-        </w:rPr>
-        <w:t>bligatorio</w:t>
-      </w:r>
-      <w:r>
-        <w:rPr>
-          <w:color w:val="595959" w:themeColor="text1" w:themeTint="A6"/>
-        </w:rPr>
-        <w:t xml:space="preserve"> y </w:t>
-      </w:r>
-      <w:r>
-        <w:rPr>
-          <w:color w:val="595959" w:themeColor="text1" w:themeTint="A6"/>
-        </w:rPr>
-        <w:t>BOOLEAN</w:t>
-      </w:r>
-      <w:r>
-        <w:rPr>
-          <w:color w:val="595959" w:themeColor="text1" w:themeTint="A6"/>
-        </w:rPr>
-        <w:t>.</w:t>
-      </w:r>
-    </w:p>
-    <w:p>
-      <w:pPr>
-        <w:pStyle w:val="Prrafodelista"/>
-        <w:numPr>
-          <w:ilvl w:val="0"/>
-          <w:numId w:val="5"/>
-        </w:numPr>
-        <w:rPr>
-          <w:color w:val="595959" w:themeColor="text1" w:themeTint="A6"/>
-        </w:rPr>
-      </w:pPr>
-      <w:r>
-        <w:rPr>
-          <w:color w:val="595959" w:themeColor="text1" w:themeTint="A6"/>
-        </w:rPr>
-        <w:t>createdAt:</w:t>
-      </w:r>
-      <w:r>
-        <w:rPr>
-          <w:color w:val="595959" w:themeColor="text1" w:themeTint="A6"/>
-        </w:rPr>
-        <w:t xml:space="preserve"> Fecha de creación del usuario</w:t>
-      </w:r>
-      <w:r>
-        <w:rPr>
-          <w:color w:val="595959" w:themeColor="text1" w:themeTint="A6"/>
-        </w:rPr>
-        <w:t>, obligatorio y</w:t>
-      </w:r>
-      <w:r>
-        <w:rPr>
-          <w:color w:val="595959" w:themeColor="text1" w:themeTint="A6"/>
-        </w:rPr>
-        <w:t xml:space="preserve"> Timestamp.</w:t>
-      </w:r>
-    </w:p>
-    <w:p>
-      <w:pPr>
-        <w:rPr>
-          <w:color w:val="595959" w:themeColor="text1" w:themeTint="A6"/>
-        </w:rPr>
-      </w:pPr>
-    </w:p>
-    <w:p>
-      <w:pPr>
-        <w:rPr>
-          <w:color w:val="595959" w:themeColor="text1" w:themeTint="A6"/>
-        </w:rPr>
-      </w:pPr>
-      <w:r>
-        <w:rPr>
-          <w:color w:val="00B0F0"/>
-        </w:rPr>
-        <w:lastRenderedPageBreak/>
-        <w:t>Post</w:t>
-      </w:r>
-      <w:r>
-        <w:rPr>
-          <w:color w:val="595959" w:themeColor="text1" w:themeTint="A6"/>
-        </w:rPr>
-        <w:t>: Un usuario puede publicar de 1 a n noticias (1:n) y 1 noticia solo puede ser publicada por un usuario (1:1).</w:t>
-      </w:r>
-      <w:r>
-        <w:rPr>
-          <w:color w:val="595959" w:themeColor="text1" w:themeTint="A6"/>
-        </w:rPr>
-        <w:t xml:space="preserve"> Por lo tanto, el id de usuario debe añadirse a la tabla de noticias.</w:t>
-      </w:r>
-      <w:r>
-        <w:rPr>
-          <w:color w:val="595959" w:themeColor="text1" w:themeTint="A6"/>
-        </w:rPr>
         <w:t xml:space="preserve"> No es nece</w:t>
       </w:r>
       <w:r>
@@ -3758,45 +4229,6 @@
           <w:color w:val="595959" w:themeColor="text1" w:themeTint="A6"/>
         </w:rPr>
       </w:pPr>
-      <w:r>
-        <w:rPr>
-          <w:color w:val="00B0F0"/>
-        </w:rPr>
-        <w:t>Belong</w:t>
-      </w:r>
-      <w:r>
-        <w:rPr>
-          <w:color w:val="595959" w:themeColor="text1" w:themeTint="A6"/>
-        </w:rPr>
-        <w:t>: Una noticia puede tener entre 0 y 3 fotografías (1:n) y 1 foto puede pertenecer solo a una noticia (1:1).</w:t>
-      </w:r>
-      <w:r>
-        <w:rPr>
-          <w:color w:val="595959" w:themeColor="text1" w:themeTint="A6"/>
-        </w:rPr>
-        <w:t xml:space="preserve"> </w:t>
-      </w:r>
-      <w:r>
-        <w:rPr>
-          <w:color w:val="595959" w:themeColor="text1" w:themeTint="A6"/>
-        </w:rPr>
-        <w:t>Por lo tanto, el id de noticia debe añadirse a la tabla de photoNews. No es necesario crear una tabla para esta relación.</w:t>
-      </w:r>
-    </w:p>
-    <w:p/>
-    <w:p>
-      <w:pPr>
-        <w:rPr>
-          <w:color w:val="595959" w:themeColor="text1" w:themeTint="A6"/>
-        </w:rPr>
-      </w:pPr>
-    </w:p>
-    <w:p>
-      <w:pPr>
-        <w:rPr>
-          <w:color w:val="595959" w:themeColor="text1" w:themeTint="A6"/>
-        </w:rPr>
-      </w:pPr>
     </w:p>
     <w:p>
       <w:pPr>
@@ -3833,14 +4265,14 @@
           <w:color w:val="595959" w:themeColor="text1" w:themeTint="A6"/>
         </w:rPr>
       </w:pPr>
-      <w:bookmarkStart w:id="8" w:name="_Toc124112127"/>
+      <w:bookmarkStart w:id="7" w:name="_Toc124112127"/>
       <w:r>
         <w:rPr>
           <w:rFonts w:ascii="Bahnschrift" w:hAnsi="Bahnschrift"/>
         </w:rPr>
         <w:t>CREACIÓN DE TABLAS EN MYSQL WORKBENCH</w:t>
       </w:r>
-      <w:bookmarkEnd w:id="8"/>
+      <w:bookmarkEnd w:id="7"/>
     </w:p>
     <w:p>
       <w:pPr>
@@ -3907,7 +4339,21 @@
         <w:rPr>
           <w:color w:val="595959" w:themeColor="text1" w:themeTint="A6"/>
         </w:rPr>
-        <w:t>CREATE DATABASE IF NOT EXISTS saawit;</w:t>
+        <w:t xml:space="preserve">CREATE DATABASE IF NOT EXISTS </w:t>
+      </w:r>
+      <w:proofErr w:type="spellStart"/>
+      <w:r>
+        <w:rPr>
+          <w:color w:val="595959" w:themeColor="text1" w:themeTint="A6"/>
+        </w:rPr>
+        <w:t>lineage</w:t>
+      </w:r>
+      <w:proofErr w:type="spellEnd"/>
+      <w:r>
+        <w:rPr>
+          <w:color w:val="595959" w:themeColor="text1" w:themeTint="A6"/>
+        </w:rPr>
+        <w:t>;</w:t>
       </w:r>
     </w:p>
     <w:p>
@@ -3925,7 +4371,21 @@
         <w:rPr>
           <w:color w:val="595959" w:themeColor="text1" w:themeTint="A6"/>
         </w:rPr>
-        <w:t>USE saawit;</w:t>
+        <w:t xml:space="preserve">USE </w:t>
+      </w:r>
+      <w:proofErr w:type="spellStart"/>
+      <w:r>
+        <w:rPr>
+          <w:color w:val="595959" w:themeColor="text1" w:themeTint="A6"/>
+        </w:rPr>
+        <w:t>lineage</w:t>
+      </w:r>
+      <w:proofErr w:type="spellEnd"/>
+      <w:r>
+        <w:rPr>
+          <w:color w:val="595959" w:themeColor="text1" w:themeTint="A6"/>
+        </w:rPr>
+        <w:t>;</w:t>
       </w:r>
     </w:p>
     <w:p>
@@ -3958,7 +4418,21 @@
         <w:rPr>
           <w:color w:val="595959" w:themeColor="text1" w:themeTint="A6"/>
         </w:rPr>
-        <w:t>DROP TABLE IF EXISTS photoNews;</w:t>
+        <w:t xml:space="preserve">DROP TABLE IF EXISTS </w:t>
+      </w:r>
+      <w:proofErr w:type="spellStart"/>
+      <w:r>
+        <w:rPr>
+          <w:color w:val="595959" w:themeColor="text1" w:themeTint="A6"/>
+        </w:rPr>
+        <w:t>items</w:t>
+      </w:r>
+      <w:proofErr w:type="spellEnd"/>
+      <w:r>
+        <w:rPr>
+          <w:color w:val="595959" w:themeColor="text1" w:themeTint="A6"/>
+        </w:rPr>
+        <w:t>;</w:t>
       </w:r>
     </w:p>
     <w:p>
@@ -3976,7 +4450,21 @@
         <w:rPr>
           <w:color w:val="595959" w:themeColor="text1" w:themeTint="A6"/>
         </w:rPr>
-        <w:t>DROP TABLE IF EXISTS votes;</w:t>
+        <w:t xml:space="preserve">DROP TABLE IF EXISTS </w:t>
+      </w:r>
+      <w:proofErr w:type="spellStart"/>
+      <w:r>
+        <w:rPr>
+          <w:color w:val="595959" w:themeColor="text1" w:themeTint="A6"/>
+        </w:rPr>
+        <w:t>lineages</w:t>
+      </w:r>
+      <w:proofErr w:type="spellEnd"/>
+      <w:r>
+        <w:rPr>
+          <w:color w:val="595959" w:themeColor="text1" w:themeTint="A6"/>
+        </w:rPr>
+        <w:t>;</w:t>
       </w:r>
     </w:p>
     <w:p>
@@ -3994,7 +4482,21 @@
         <w:rPr>
           <w:color w:val="595959" w:themeColor="text1" w:themeTint="A6"/>
         </w:rPr>
-        <w:t>DROP TABLE IF EXISTS news;</w:t>
+        <w:t xml:space="preserve">DROP TABLE IF EXISTS </w:t>
+      </w:r>
+      <w:proofErr w:type="spellStart"/>
+      <w:r>
+        <w:rPr>
+          <w:color w:val="595959" w:themeColor="text1" w:themeTint="A6"/>
+        </w:rPr>
+        <w:t>descends</w:t>
+      </w:r>
+      <w:proofErr w:type="spellEnd"/>
+      <w:r>
+        <w:rPr>
+          <w:color w:val="595959" w:themeColor="text1" w:themeTint="A6"/>
+        </w:rPr>
+        <w:t>;</w:t>
       </w:r>
     </w:p>
     <w:p>
@@ -4086,7 +4588,6 @@
         <w:rPr>
           <w:color w:val="595959" w:themeColor="text1" w:themeTint="A6"/>
         </w:rPr>
-        <w:lastRenderedPageBreak/>
         <w:t>CREATE TABLE IF NOT EXISTS users (</w:t>
       </w:r>
     </w:p>
@@ -4126,44 +4627,6 @@
           <w:color w:val="595959" w:themeColor="text1" w:themeTint="A6"/>
         </w:rPr>
         <w:t>id INT UNSIGNED PRIMARY KEY AUTO_INCREMENT,</w:t>
-      </w:r>
-    </w:p>
-    <w:p>
-      <w:pPr>
-        <w:spacing w:line="240" w:lineRule="auto"/>
-        <w:rPr>
-          <w:color w:val="595959" w:themeColor="text1" w:themeTint="A6"/>
-        </w:rPr>
-      </w:pPr>
-      <w:r>
-        <w:rPr>
-          <w:color w:val="595959" w:themeColor="text1" w:themeTint="A6"/>
-        </w:rPr>
-        <w:tab/>
-      </w:r>
-      <w:r>
-        <w:rPr>
-          <w:color w:val="595959" w:themeColor="text1" w:themeTint="A6"/>
-        </w:rPr>
-        <w:tab/>
-      </w:r>
-      <w:r>
-        <w:rPr>
-          <w:color w:val="595959" w:themeColor="text1" w:themeTint="A6"/>
-        </w:rPr>
-        <w:tab/>
-      </w:r>
-      <w:r>
-        <w:rPr>
-          <w:color w:val="595959" w:themeColor="text1" w:themeTint="A6"/>
-        </w:rPr>
-        <w:tab/>
-      </w:r>
-      <w:r>
-        <w:rPr>
-          <w:color w:val="595959" w:themeColor="text1" w:themeTint="A6"/>
-        </w:rPr>
-        <w:t>username VARCHAR(100) UNIQUE NOT NULL,</w:t>
       </w:r>
     </w:p>
     <w:p>
@@ -4262,7 +4725,7 @@
         <w:rPr>
           <w:color w:val="595959" w:themeColor="text1" w:themeTint="A6"/>
         </w:rPr>
-        <w:t>bio</w:t>
+        <w:t>role</w:t>
       </w:r>
       <w:r>
         <w:rPr>
@@ -5582,7 +6045,7 @@
           <w:rFonts w:ascii="Bahnschrift" w:hAnsi="Bahnschrift"/>
         </w:rPr>
       </w:pPr>
-      <w:bookmarkStart w:id="9" w:name="_Toc124112128"/>
+      <w:bookmarkStart w:id="8" w:name="_Toc124112128"/>
       <w:r>
         <w:rPr>
           <w:rFonts w:ascii="Bahnschrift" w:hAnsi="Bahnschrift"/>
@@ -5590,7 +6053,7 @@
         <w:lastRenderedPageBreak/>
         <w:t>INTRODUCCIÓN</w:t>
       </w:r>
-      <w:bookmarkEnd w:id="9"/>
+      <w:bookmarkEnd w:id="8"/>
     </w:p>
     <w:p/>
     <w:p>
@@ -6643,7 +7106,7 @@
         </w:rPr>
         <w:br w:type="page"/>
       </w:r>
-      <w:bookmarkStart w:id="10" w:name="_Toc124112129"/>
+      <w:bookmarkStart w:id="9" w:name="_Toc124112129"/>
       <w:r>
         <w:rPr>
           <w:rFonts w:ascii="Bahnschrift" w:hAnsi="Bahnschrift"/>
@@ -6657,7 +7120,7 @@
         </w:rPr>
         <w:t>SAAWIT</w:t>
       </w:r>
-      <w:bookmarkEnd w:id="10"/>
+      <w:bookmarkEnd w:id="9"/>
     </w:p>
     <w:p>
       <w:pPr>
@@ -8659,7 +9122,7 @@
           <w:rFonts w:ascii="Bahnschrift" w:hAnsi="Bahnschrift"/>
         </w:rPr>
       </w:pPr>
-      <w:bookmarkStart w:id="11" w:name="_Toc124112130"/>
+      <w:bookmarkStart w:id="10" w:name="_Toc124112130"/>
       <w:r>
         <w:rPr>
           <w:rFonts w:ascii="Bahnschrift" w:hAnsi="Bahnschrift"/>
@@ -8673,7 +9136,7 @@
         </w:rPr>
         <w:t>UTAS / ENDPOINTS</w:t>
       </w:r>
-      <w:bookmarkEnd w:id="11"/>
+      <w:bookmarkEnd w:id="10"/>
     </w:p>
     <w:p/>
     <w:p>
@@ -10511,7 +10974,7 @@
 </file>
 
 <file path=word/numbering.xml><?xml version="1.0" encoding="utf-8"?>
-<w:numbering xmlns:wpc="http://schemas.microsoft.com/office/word/2010/wordprocessingCanvas" xmlns:cx="http://schemas.microsoft.com/office/drawing/2014/chartex" xmlns:cx1="http://schemas.microsoft.com/office/drawing/2015/9/8/chartex" xmlns:cx2="http://schemas.microsoft.com/office/drawing/2015/10/21/chartex" xmlns:cx3="http://schemas.microsoft.com/office/drawing/2016/5/9/chartex" xmlns:cx4="http://schemas.microsoft.com/office/drawing/2016/5/10/chartex" xmlns:cx5="http://schemas.microsoft.com/office/drawing/2016/5/11/chartex" xmlns:cx6="http://schemas.microsoft.com/office/drawing/2016/5/12/chartex" xmlns:cx7="http://schemas.microsoft.com/office/drawing/2016/5/13/chartex" xmlns:cx8="http://schemas.microsoft.com/office/drawing/2016/5/14/chartex" xmlns:mc="http://schemas.openxmlformats.org/markup-compatibility/2006" xmlns:aink="http://schemas.microsoft.com/office/drawing/2016/ink" xmlns:am3d="http://schemas.microsoft.com/office/drawing/2017/model3d" xmlns:o="urn:schemas-microsoft-com:office:office" xmlns:oel="http://schemas.microsoft.com/office/2019/extlst" xmlns:r="http://schemas.openxmlformats.org/officeDocument/2006/relationships" xmlns:m="http://schemas.openxmlformats.org/officeDocument/2006/math" xmlns:v="urn:schemas-microsoft-com:vml" xmlns:wp14="http://schemas.microsoft.com/office/word/2010/wordprocessingDrawing" xmlns:wp="http://schemas.openxmlformats.org/drawingml/2006/wordprocessingDrawing" xmlns:w10="urn:schemas-microsoft-com:office:word" xmlns:w="http://schemas.openxmlformats.org/wordprocessingml/2006/main" xmlns:w14="http://schemas.microsoft.com/office/word/2010/wordml" xmlns:w15="http://schemas.microsoft.com/office/word/2012/wordml" xmlns:w16cex="http://schemas.microsoft.com/office/word/2018/wordml/cex" xmlns:w16cid="http://schemas.microsoft.com/office/word/2016/wordml/cid" xmlns:w16="http://schemas.microsoft.com/office/word/2018/wordml" xmlns:w16sdtdh="http://schemas.microsoft.com/office/word/2020/wordml/sdtdatahash" xmlns:w16se="http://schemas.microsoft.com/office/word/2015/wordml/symex" xmlns:wpg="http://schemas.microsoft.com/office/word/2010/wordprocessingGroup" xmlns:wpi="http://schemas.microsoft.com/office/word/2010/wordprocessingInk" xmlns:wne="http://schemas.microsoft.com/office/word/2006/wordml" xmlns:wps="http://schemas.microsoft.com/office/word/2010/wordprocessingShape" mc:Ignorable="w14 w15 w16se w16cid w16 w16cex w16sdtdh wp14">
+<w:numbering xmlns:wpc="http://schemas.microsoft.com/office/word/2010/wordprocessingCanvas" xmlns:cx="http://schemas.microsoft.com/office/drawing/2014/chartex" xmlns:cx1="http://schemas.microsoft.com/office/drawing/2015/9/8/chartex" xmlns:cx2="http://schemas.microsoft.com/office/drawing/2015/10/21/chartex" xmlns:cx3="http://schemas.microsoft.com/office/drawing/2016/5/9/chartex" xmlns:cx4="http://schemas.microsoft.com/office/drawing/2016/5/10/chartex" xmlns:cx5="http://schemas.microsoft.com/office/drawing/2016/5/11/chartex" xmlns:cx6="http://schemas.microsoft.com/office/drawing/2016/5/12/chartex" xmlns:cx7="http://schemas.microsoft.com/office/drawing/2016/5/13/chartex" xmlns:cx8="http://schemas.microsoft.com/office/drawing/2016/5/14/chartex" xmlns:mc="http://schemas.openxmlformats.org/markup-compatibility/2006" xmlns:aink="http://schemas.microsoft.com/office/drawing/2016/ink" xmlns:am3d="http://schemas.microsoft.com/office/drawing/2017/model3d" xmlns:o="urn:schemas-microsoft-com:office:office" xmlns:oel="http://schemas.microsoft.com/office/2019/extlst" xmlns:r="http://schemas.openxmlformats.org/officeDocument/2006/relationships" xmlns:m="http://schemas.openxmlformats.org/officeDocument/2006/math" xmlns:v="urn:schemas-microsoft-com:vml" xmlns:wp14="http://schemas.microsoft.com/office/word/2010/wordprocessingDrawing" xmlns:wp="http://schemas.openxmlformats.org/drawingml/2006/wordprocessingDrawing" xmlns:w10="urn:schemas-microsoft-com:office:word" xmlns:w="http://schemas.openxmlformats.org/wordprocessingml/2006/main" xmlns:w14="http://schemas.microsoft.com/office/word/2010/wordml" xmlns:w15="http://schemas.microsoft.com/office/word/2012/wordml" xmlns:w16cex="http://schemas.microsoft.com/office/word/2018/wordml/cex" xmlns:w16cid="http://schemas.microsoft.com/office/word/2016/wordml/cid" xmlns:w16="http://schemas.microsoft.com/office/word/2018/wordml" xmlns:w16du="http://schemas.microsoft.com/office/word/2023/wordml/word16du" xmlns:w16sdtdh="http://schemas.microsoft.com/office/word/2020/wordml/sdtdatahash" xmlns:w16se="http://schemas.microsoft.com/office/word/2015/wordml/symex" xmlns:wpg="http://schemas.microsoft.com/office/word/2010/wordprocessingGroup" xmlns:wpi="http://schemas.microsoft.com/office/word/2010/wordprocessingInk" xmlns:wne="http://schemas.microsoft.com/office/word/2006/wordml" xmlns:wps="http://schemas.microsoft.com/office/word/2010/wordprocessingShape" mc:Ignorable="w14 w15 w16se w16cid w16 w16cex w16sdtdh wp14">
   <w:abstractNum w:abstractNumId="0" w15:restartNumberingAfterBreak="0">
     <w:nsid w:val="0F741249"/>
     <w:multiLevelType w:val="hybridMultilevel"/>
@@ -10853,7 +11316,7 @@
   <w:abstractNum w:abstractNumId="3" w15:restartNumberingAfterBreak="0">
     <w:nsid w:val="36517583"/>
     <w:multiLevelType w:val="hybridMultilevel"/>
-    <w:tmpl w:val="F730992C"/>
+    <w:tmpl w:val="02EC87EE"/>
     <w:lvl w:ilvl="0" w:tplc="0C0A0001">
       <w:start w:val="1"/>
       <w:numFmt w:val="bullet"/>

</xml_diff>

<commit_message>
Lineage, FRONTEND, CREATE: LoginUser.jsx
</commit_message>
<xml_diff>
--- a/lineage/docs/lineage.docx
+++ b/lineage/docs/lineage.docx
@@ -549,9 +549,11 @@
             </w:tabs>
             <w:rPr>
               <w:noProof/>
+              <w:kern w:val="2"/>
               <w:sz w:val="22"/>
               <w:szCs w:val="22"/>
               <w:lang w:eastAsia="es-ES"/>
+              <w14:ligatures w14:val="standardContextual"/>
             </w:rPr>
           </w:pPr>
           <w:r>
@@ -563,14 +565,14 @@
           <w:r>
             <w:fldChar w:fldCharType="separate"/>
           </w:r>
-          <w:hyperlink w:anchor="_Toc124112119" w:history="1">
+          <w:hyperlink w:anchor="_Toc135077458" w:history="1">
             <w:r>
               <w:rPr>
                 <w:rStyle w:val="Hipervnculo"/>
                 <w:rFonts w:ascii="Bahnschrift" w:hAnsi="Bahnschrift"/>
                 <w:noProof/>
               </w:rPr>
-              <w:t>SAAWIT</w:t>
+              <w:t>LINEAGE</w:t>
             </w:r>
             <w:r>
               <w:rPr>
@@ -591,7 +593,7 @@
                 <w:noProof/>
                 <w:webHidden/>
               </w:rPr>
-              <w:instrText xml:space="preserve"> PAGEREF _Toc124112119 \h </w:instrText>
+              <w:instrText xml:space="preserve"> PAGEREF _Toc135077458 \h </w:instrText>
             </w:r>
             <w:r>
               <w:rPr>
@@ -630,12 +632,14 @@
             </w:tabs>
             <w:rPr>
               <w:noProof/>
+              <w:kern w:val="2"/>
               <w:sz w:val="22"/>
               <w:szCs w:val="22"/>
               <w:lang w:eastAsia="es-ES"/>
+              <w14:ligatures w14:val="standardContextual"/>
             </w:rPr>
           </w:pPr>
-          <w:hyperlink w:anchor="_Toc124112120" w:history="1">
+          <w:hyperlink w:anchor="_Toc135077459" w:history="1">
             <w:r>
               <w:rPr>
                 <w:rStyle w:val="Hipervnculo"/>
@@ -663,7 +667,7 @@
                 <w:noProof/>
                 <w:webHidden/>
               </w:rPr>
-              <w:instrText xml:space="preserve"> PAGEREF _Toc124112120 \h </w:instrText>
+              <w:instrText xml:space="preserve"> PAGEREF _Toc135077459 \h </w:instrText>
             </w:r>
             <w:r>
               <w:rPr>
@@ -702,12 +706,14 @@
             </w:tabs>
             <w:rPr>
               <w:noProof/>
+              <w:kern w:val="2"/>
               <w:sz w:val="22"/>
               <w:szCs w:val="22"/>
               <w:lang w:eastAsia="es-ES"/>
+              <w14:ligatures w14:val="standardContextual"/>
             </w:rPr>
           </w:pPr>
-          <w:hyperlink w:anchor="_Toc124112121" w:history="1">
+          <w:hyperlink w:anchor="_Toc135077460" w:history="1">
             <w:r>
               <w:rPr>
                 <w:rStyle w:val="Hipervnculo"/>
@@ -735,7 +741,7 @@
                 <w:noProof/>
                 <w:webHidden/>
               </w:rPr>
-              <w:instrText xml:space="preserve"> PAGEREF _Toc124112121 \h </w:instrText>
+              <w:instrText xml:space="preserve"> PAGEREF _Toc135077460 \h </w:instrText>
             </w:r>
             <w:r>
               <w:rPr>
@@ -774,12 +780,14 @@
             </w:tabs>
             <w:rPr>
               <w:noProof/>
+              <w:kern w:val="2"/>
               <w:sz w:val="22"/>
               <w:szCs w:val="22"/>
               <w:lang w:eastAsia="es-ES"/>
+              <w14:ligatures w14:val="standardContextual"/>
             </w:rPr>
           </w:pPr>
-          <w:hyperlink w:anchor="_Toc124112122" w:history="1">
+          <w:hyperlink w:anchor="_Toc135077461" w:history="1">
             <w:r>
               <w:rPr>
                 <w:rStyle w:val="Hipervnculo"/>
@@ -807,7 +815,7 @@
                 <w:noProof/>
                 <w:webHidden/>
               </w:rPr>
-              <w:instrText xml:space="preserve"> PAGEREF _Toc124112122 \h </w:instrText>
+              <w:instrText xml:space="preserve"> PAGEREF _Toc135077461 \h </w:instrText>
             </w:r>
             <w:r>
               <w:rPr>
@@ -846,12 +854,14 @@
             </w:tabs>
             <w:rPr>
               <w:noProof/>
+              <w:kern w:val="2"/>
               <w:sz w:val="22"/>
               <w:szCs w:val="22"/>
               <w:lang w:eastAsia="es-ES"/>
+              <w14:ligatures w14:val="standardContextual"/>
             </w:rPr>
           </w:pPr>
-          <w:hyperlink w:anchor="_Toc124112123" w:history="1">
+          <w:hyperlink w:anchor="_Toc135077462" w:history="1">
             <w:r>
               <w:rPr>
                 <w:rStyle w:val="Hipervnculo"/>
@@ -879,7 +889,7 @@
                 <w:noProof/>
                 <w:webHidden/>
               </w:rPr>
-              <w:instrText xml:space="preserve"> PAGEREF _Toc124112123 \h </w:instrText>
+              <w:instrText xml:space="preserve"> PAGEREF _Toc135077462 \h </w:instrText>
             </w:r>
             <w:r>
               <w:rPr>
@@ -900,6 +910,80 @@
                 <w:webHidden/>
               </w:rPr>
               <w:t>2</w:t>
+            </w:r>
+            <w:r>
+              <w:rPr>
+                <w:noProof/>
+                <w:webHidden/>
+              </w:rPr>
+              <w:fldChar w:fldCharType="end"/>
+            </w:r>
+          </w:hyperlink>
+        </w:p>
+        <w:p>
+          <w:pPr>
+            <w:pStyle w:val="TDC2"/>
+            <w:tabs>
+              <w:tab w:val="right" w:leader="dot" w:pos="8494"/>
+            </w:tabs>
+            <w:rPr>
+              <w:noProof/>
+              <w:kern w:val="2"/>
+              <w:sz w:val="22"/>
+              <w:szCs w:val="22"/>
+              <w:lang w:eastAsia="es-ES"/>
+              <w14:ligatures w14:val="standardContextual"/>
+            </w:rPr>
+          </w:pPr>
+          <w:hyperlink w:anchor="_Toc135077463" w:history="1">
+            <w:r>
+              <w:rPr>
+                <w:rStyle w:val="Hipervnculo"/>
+                <w:rFonts w:ascii="Bahnschrift" w:hAnsi="Bahnschrift"/>
+                <w:noProof/>
+              </w:rPr>
+              <w:t>Usuarios Admin registrados</w:t>
+            </w:r>
+            <w:r>
+              <w:rPr>
+                <w:noProof/>
+                <w:webHidden/>
+              </w:rPr>
+              <w:tab/>
+            </w:r>
+            <w:r>
+              <w:rPr>
+                <w:noProof/>
+                <w:webHidden/>
+              </w:rPr>
+              <w:fldChar w:fldCharType="begin"/>
+            </w:r>
+            <w:r>
+              <w:rPr>
+                <w:noProof/>
+                <w:webHidden/>
+              </w:rPr>
+              <w:instrText xml:space="preserve"> PAGEREF _Toc135077463 \h </w:instrText>
+            </w:r>
+            <w:r>
+              <w:rPr>
+                <w:noProof/>
+                <w:webHidden/>
+              </w:rPr>
+            </w:r>
+            <w:r>
+              <w:rPr>
+                <w:noProof/>
+                <w:webHidden/>
+              </w:rPr>
+              <w:fldChar w:fldCharType="separate"/>
+            </w:r>
+            <w:r>
+              <w:rPr>
+                <w:noProof/>
+                <w:webHidden/>
+              </w:rPr>
+              <w:t>3</w:t>
             </w:r>
             <w:r>
               <w:rPr>
@@ -918,12 +1002,14 @@
             </w:tabs>
             <w:rPr>
               <w:noProof/>
+              <w:kern w:val="2"/>
               <w:sz w:val="22"/>
               <w:szCs w:val="22"/>
               <w:lang w:eastAsia="es-ES"/>
+              <w14:ligatures w14:val="standardContextual"/>
             </w:rPr>
           </w:pPr>
-          <w:hyperlink w:anchor="_Toc124112124" w:history="1">
+          <w:hyperlink w:anchor="_Toc135077464" w:history="1">
             <w:r>
               <w:rPr>
                 <w:rStyle w:val="Hipervnculo"/>
@@ -951,7 +1037,7 @@
                 <w:noProof/>
                 <w:webHidden/>
               </w:rPr>
-              <w:instrText xml:space="preserve"> PAGEREF _Toc124112124 \h </w:instrText>
+              <w:instrText xml:space="preserve"> PAGEREF _Toc135077464 \h </w:instrText>
             </w:r>
             <w:r>
               <w:rPr>
@@ -990,12 +1076,14 @@
             </w:tabs>
             <w:rPr>
               <w:noProof/>
+              <w:kern w:val="2"/>
               <w:sz w:val="22"/>
               <w:szCs w:val="22"/>
               <w:lang w:eastAsia="es-ES"/>
+              <w14:ligatures w14:val="standardContextual"/>
             </w:rPr>
           </w:pPr>
-          <w:hyperlink w:anchor="_Toc124112125" w:history="1">
+          <w:hyperlink w:anchor="_Toc135077465" w:history="1">
             <w:r>
               <w:rPr>
                 <w:rStyle w:val="Hipervnculo"/>
@@ -1023,7 +1111,7 @@
                 <w:noProof/>
                 <w:webHidden/>
               </w:rPr>
-              <w:instrText xml:space="preserve"> PAGEREF _Toc124112125 \h </w:instrText>
+              <w:instrText xml:space="preserve"> PAGEREF _Toc135077465 \h </w:instrText>
             </w:r>
             <w:r>
               <w:rPr>
@@ -1043,7 +1131,7 @@
                 <w:noProof/>
                 <w:webHidden/>
               </w:rPr>
-              <w:t>3</w:t>
+              <w:t>4</w:t>
             </w:r>
             <w:r>
               <w:rPr>
@@ -1062,12 +1150,14 @@
             </w:tabs>
             <w:rPr>
               <w:noProof/>
+              <w:kern w:val="2"/>
               <w:sz w:val="22"/>
               <w:szCs w:val="22"/>
               <w:lang w:eastAsia="es-ES"/>
+              <w14:ligatures w14:val="standardContextual"/>
             </w:rPr>
           </w:pPr>
-          <w:hyperlink w:anchor="_Toc124112126" w:history="1">
+          <w:hyperlink w:anchor="_Toc135077466" w:history="1">
             <w:r>
               <w:rPr>
                 <w:rStyle w:val="Hipervnculo"/>
@@ -1095,7 +1185,7 @@
                 <w:noProof/>
                 <w:webHidden/>
               </w:rPr>
-              <w:instrText xml:space="preserve"> PAGEREF _Toc124112126 \h </w:instrText>
+              <w:instrText xml:space="preserve"> PAGEREF _Toc135077466 \h </w:instrText>
             </w:r>
             <w:r>
               <w:rPr>
@@ -1115,7 +1205,7 @@
                 <w:noProof/>
                 <w:webHidden/>
               </w:rPr>
-              <w:t>4</w:t>
+              <w:t>5</w:t>
             </w:r>
             <w:r>
               <w:rPr>
@@ -1134,12 +1224,14 @@
             </w:tabs>
             <w:rPr>
               <w:noProof/>
+              <w:kern w:val="2"/>
               <w:sz w:val="22"/>
               <w:szCs w:val="22"/>
               <w:lang w:eastAsia="es-ES"/>
+              <w14:ligatures w14:val="standardContextual"/>
             </w:rPr>
           </w:pPr>
-          <w:hyperlink w:anchor="_Toc124112127" w:history="1">
+          <w:hyperlink w:anchor="_Toc135077467" w:history="1">
             <w:r>
               <w:rPr>
                 <w:rStyle w:val="Hipervnculo"/>
@@ -1167,7 +1259,7 @@
                 <w:noProof/>
                 <w:webHidden/>
               </w:rPr>
-              <w:instrText xml:space="preserve"> PAGEREF _Toc124112127 \h </w:instrText>
+              <w:instrText xml:space="preserve"> PAGEREF _Toc135077467 \h </w:instrText>
             </w:r>
             <w:r>
               <w:rPr>
@@ -1206,12 +1298,14 @@
             </w:tabs>
             <w:rPr>
               <w:noProof/>
+              <w:kern w:val="2"/>
               <w:sz w:val="22"/>
               <w:szCs w:val="22"/>
               <w:lang w:eastAsia="es-ES"/>
+              <w14:ligatures w14:val="standardContextual"/>
             </w:rPr>
           </w:pPr>
-          <w:hyperlink w:anchor="_Toc124112128" w:history="1">
+          <w:hyperlink w:anchor="_Toc135077468" w:history="1">
             <w:r>
               <w:rPr>
                 <w:rStyle w:val="Hipervnculo"/>
@@ -1239,7 +1333,7 @@
                 <w:noProof/>
                 <w:webHidden/>
               </w:rPr>
-              <w:instrText xml:space="preserve"> PAGEREF _Toc124112128 \h </w:instrText>
+              <w:instrText xml:space="preserve"> PAGEREF _Toc135077468 \h </w:instrText>
             </w:r>
             <w:r>
               <w:rPr>
@@ -1278,12 +1372,14 @@
             </w:tabs>
             <w:rPr>
               <w:noProof/>
+              <w:kern w:val="2"/>
               <w:sz w:val="22"/>
               <w:szCs w:val="22"/>
               <w:lang w:eastAsia="es-ES"/>
+              <w14:ligatures w14:val="standardContextual"/>
             </w:rPr>
           </w:pPr>
-          <w:hyperlink w:anchor="_Toc124112129" w:history="1">
+          <w:hyperlink w:anchor="_Toc135077469" w:history="1">
             <w:r>
               <w:rPr>
                 <w:rStyle w:val="Hipervnculo"/>
@@ -1311,7 +1407,7 @@
                 <w:noProof/>
                 <w:webHidden/>
               </w:rPr>
-              <w:instrText xml:space="preserve"> PAGEREF _Toc124112129 \h </w:instrText>
+              <w:instrText xml:space="preserve"> PAGEREF _Toc135077469 \h </w:instrText>
             </w:r>
             <w:r>
               <w:rPr>
@@ -1350,12 +1446,14 @@
             </w:tabs>
             <w:rPr>
               <w:noProof/>
+              <w:kern w:val="2"/>
               <w:sz w:val="22"/>
               <w:szCs w:val="22"/>
               <w:lang w:eastAsia="es-ES"/>
+              <w14:ligatures w14:val="standardContextual"/>
             </w:rPr>
           </w:pPr>
-          <w:hyperlink w:anchor="_Toc124112130" w:history="1">
+          <w:hyperlink w:anchor="_Toc135077470" w:history="1">
             <w:r>
               <w:rPr>
                 <w:rStyle w:val="Hipervnculo"/>
@@ -1383,7 +1481,7 @@
                 <w:noProof/>
                 <w:webHidden/>
               </w:rPr>
-              <w:instrText xml:space="preserve"> PAGEREF _Toc124112130 \h </w:instrText>
+              <w:instrText xml:space="preserve"> PAGEREF _Toc135077470 \h </w:instrText>
             </w:r>
             <w:r>
               <w:rPr>
@@ -1437,6 +1535,7 @@
           <w:rFonts w:ascii="Bahnschrift" w:hAnsi="Bahnschrift"/>
         </w:rPr>
       </w:pPr>
+      <w:bookmarkStart w:id="0" w:name="_Toc135077458"/>
       <w:r>
         <w:rPr>
           <w:rFonts w:ascii="Bahnschrift" w:hAnsi="Bahnschrift"/>
@@ -1444,6 +1543,7 @@
         <w:lastRenderedPageBreak/>
         <w:t>LINEAGE</w:t>
       </w:r>
+      <w:bookmarkEnd w:id="0"/>
     </w:p>
     <w:p/>
     <w:p>
@@ -1577,9 +1677,99 @@
           <w:rFonts w:ascii="Bahnschrift" w:hAnsi="Bahnschrift"/>
           <w:color w:val="595959" w:themeColor="text1" w:themeTint="A6"/>
         </w:rPr>
-        <w:t xml:space="preserve"> Hemos denominado al proyecto “</w:t>
-      </w:r>
-      <w:proofErr w:type="spellStart"/>
+        <w:t xml:space="preserve"> Hemos denominado al proyecto “Lineage” ya que los usuarios que se logueen, y después de que el administrador conceda permisos de distintas familias de linaje, pueda acceder a diferente documentación</w:t>
+      </w:r>
+      <w:r>
+        <w:rPr>
+          <w:rFonts w:ascii="Bahnschrift" w:hAnsi="Bahnschrift"/>
+          <w:color w:val="595959" w:themeColor="text1" w:themeTint="A6"/>
+        </w:rPr>
+        <w:t xml:space="preserve">. </w:t>
+      </w:r>
+    </w:p>
+    <w:p>
+      <w:pPr>
+        <w:rPr>
+          <w:rFonts w:ascii="Bahnschrift" w:hAnsi="Bahnschrift"/>
+        </w:rPr>
+      </w:pPr>
+    </w:p>
+    <w:p>
+      <w:pPr>
+        <w:pStyle w:val="Ttulo2"/>
+        <w:rPr>
+          <w:rFonts w:ascii="Bahnschrift" w:hAnsi="Bahnschrift"/>
+        </w:rPr>
+      </w:pPr>
+      <w:bookmarkStart w:id="1" w:name="_Toc135077459"/>
+      <w:r>
+        <w:rPr>
+          <w:rFonts w:ascii="Bahnschrift" w:hAnsi="Bahnschrift"/>
+        </w:rPr>
+        <w:t>Título</w:t>
+      </w:r>
+      <w:bookmarkEnd w:id="1"/>
+    </w:p>
+    <w:p>
+      <w:pPr>
+        <w:rPr>
+          <w:rFonts w:ascii="Bahnschrift" w:hAnsi="Bahnschrift"/>
+          <w:color w:val="595959" w:themeColor="text1" w:themeTint="A6"/>
+        </w:rPr>
+      </w:pPr>
+      <w:r>
+        <w:rPr>
+          <w:rFonts w:ascii="Bahnschrift" w:hAnsi="Bahnschrift"/>
+          <w:color w:val="595959" w:themeColor="text1" w:themeTint="A6"/>
+        </w:rPr>
+        <w:t>Lineage: gestión de documentos según tu apellido</w:t>
+      </w:r>
+      <w:r>
+        <w:rPr>
+          <w:rFonts w:ascii="Bahnschrift" w:hAnsi="Bahnschrift"/>
+          <w:color w:val="595959" w:themeColor="text1" w:themeTint="A6"/>
+        </w:rPr>
+        <w:t>.</w:t>
+      </w:r>
+    </w:p>
+    <w:p>
+      <w:pPr>
+        <w:rPr>
+          <w:rFonts w:ascii="Bahnschrift" w:hAnsi="Bahnschrift"/>
+          <w:color w:val="595959" w:themeColor="text1" w:themeTint="A6"/>
+        </w:rPr>
+      </w:pPr>
+    </w:p>
+    <w:p>
+      <w:pPr>
+        <w:pStyle w:val="Ttulo2"/>
+        <w:rPr>
+          <w:rFonts w:ascii="Bahnschrift" w:hAnsi="Bahnschrift"/>
+        </w:rPr>
+      </w:pPr>
+      <w:bookmarkStart w:id="2" w:name="_Toc135077460"/>
+      <w:r>
+        <w:rPr>
+          <w:rFonts w:ascii="Bahnschrift" w:hAnsi="Bahnschrift"/>
+        </w:rPr>
+        <w:t>Descripción</w:t>
+      </w:r>
+      <w:bookmarkEnd w:id="2"/>
+    </w:p>
+    <w:p>
+      <w:pPr>
+        <w:rPr>
+          <w:rFonts w:ascii="Bahnschrift" w:hAnsi="Bahnschrift"/>
+          <w:color w:val="595959" w:themeColor="text1" w:themeTint="A6"/>
+        </w:rPr>
+      </w:pPr>
+      <w:r>
+        <w:rPr>
+          <w:rFonts w:ascii="Bahnschrift" w:hAnsi="Bahnschrift"/>
+          <w:color w:val="595959" w:themeColor="text1" w:themeTint="A6"/>
+        </w:rPr>
+        <w:t xml:space="preserve">En </w:t>
+      </w:r>
       <w:r>
         <w:rPr>
           <w:rFonts w:ascii="Bahnschrift" w:hAnsi="Bahnschrift"/>
@@ -1587,42 +1777,61 @@
         </w:rPr>
         <w:t>Lineage</w:t>
       </w:r>
-      <w:proofErr w:type="spellEnd"/>
-      <w:r>
-        <w:rPr>
-          <w:rFonts w:ascii="Bahnschrift" w:hAnsi="Bahnschrift"/>
-          <w:color w:val="595959" w:themeColor="text1" w:themeTint="A6"/>
-        </w:rPr>
-        <w:t xml:space="preserve">” ya que los usuarios que se </w:t>
-      </w:r>
-      <w:proofErr w:type="spellStart"/>
-      <w:r>
-        <w:rPr>
-          <w:rFonts w:ascii="Bahnschrift" w:hAnsi="Bahnschrift"/>
-          <w:color w:val="595959" w:themeColor="text1" w:themeTint="A6"/>
-        </w:rPr>
-        <w:t>logueen</w:t>
-      </w:r>
-      <w:proofErr w:type="spellEnd"/>
-      <w:r>
-        <w:rPr>
-          <w:rFonts w:ascii="Bahnschrift" w:hAnsi="Bahnschrift"/>
-          <w:color w:val="595959" w:themeColor="text1" w:themeTint="A6"/>
-        </w:rPr>
-        <w:t>, y después de que el administrador conceda permisos de distintas familias de linaje, pueda acceder a diferente documentación</w:t>
-      </w:r>
-      <w:r>
-        <w:rPr>
-          <w:rFonts w:ascii="Bahnschrift" w:hAnsi="Bahnschrift"/>
-          <w:color w:val="595959" w:themeColor="text1" w:themeTint="A6"/>
-        </w:rPr>
-        <w:t xml:space="preserve">. </w:t>
-      </w:r>
-    </w:p>
-    <w:p>
-      <w:pPr>
-        <w:rPr>
-          <w:rFonts w:ascii="Bahnschrift" w:hAnsi="Bahnschrift"/>
+      <w:r>
+        <w:rPr>
+          <w:rFonts w:ascii="Bahnschrift" w:hAnsi="Bahnschrift"/>
+          <w:color w:val="595959" w:themeColor="text1" w:themeTint="A6"/>
+        </w:rPr>
+        <w:t xml:space="preserve"> implementaremos una API que permita gestionar </w:t>
+      </w:r>
+      <w:r>
+        <w:rPr>
+          <w:rFonts w:ascii="Bahnschrift" w:hAnsi="Bahnschrift"/>
+          <w:color w:val="595959" w:themeColor="text1" w:themeTint="A6"/>
+        </w:rPr>
+        <w:t>documentos</w:t>
+      </w:r>
+      <w:r>
+        <w:rPr>
+          <w:rFonts w:ascii="Bahnschrift" w:hAnsi="Bahnschrift"/>
+          <w:color w:val="595959" w:themeColor="text1" w:themeTint="A6"/>
+        </w:rPr>
+        <w:t xml:space="preserve">, donde los usuarios puedan registrarse y </w:t>
+      </w:r>
+      <w:r>
+        <w:rPr>
+          <w:rFonts w:ascii="Bahnschrift" w:hAnsi="Bahnschrift"/>
+          <w:color w:val="595959" w:themeColor="text1" w:themeTint="A6"/>
+        </w:rPr>
+        <w:t>descargar un pdf</w:t>
+      </w:r>
+      <w:r>
+        <w:rPr>
+          <w:rFonts w:ascii="Bahnschrift" w:hAnsi="Bahnschrift"/>
+          <w:color w:val="595959" w:themeColor="text1" w:themeTint="A6"/>
+        </w:rPr>
+        <w:t xml:space="preserve"> </w:t>
+      </w:r>
+      <w:r>
+        <w:rPr>
+          <w:rFonts w:ascii="Bahnschrift" w:hAnsi="Bahnschrift"/>
+          <w:color w:val="595959" w:themeColor="text1" w:themeTint="A6"/>
+        </w:rPr>
+        <w:t>según los permisos que le otorgues a ese usuario</w:t>
+      </w:r>
+      <w:r>
+        <w:rPr>
+          <w:rFonts w:ascii="Bahnschrift" w:hAnsi="Bahnschrift"/>
+          <w:color w:val="595959" w:themeColor="text1" w:themeTint="A6"/>
+        </w:rPr>
+        <w:t>.</w:t>
+      </w:r>
+    </w:p>
+    <w:p>
+      <w:pPr>
+        <w:rPr>
+          <w:rFonts w:ascii="Bahnschrift" w:hAnsi="Bahnschrift"/>
+          <w:color w:val="595959" w:themeColor="text1" w:themeTint="A6"/>
         </w:rPr>
       </w:pPr>
     </w:p>
@@ -1633,175 +1842,14 @@
           <w:rFonts w:ascii="Bahnschrift" w:hAnsi="Bahnschrift"/>
         </w:rPr>
       </w:pPr>
-      <w:bookmarkStart w:id="0" w:name="_Toc124112120"/>
-      <w:r>
-        <w:rPr>
-          <w:rFonts w:ascii="Bahnschrift" w:hAnsi="Bahnschrift"/>
-        </w:rPr>
-        <w:t>Título</w:t>
-      </w:r>
-      <w:bookmarkEnd w:id="0"/>
-    </w:p>
-    <w:p>
-      <w:pPr>
-        <w:rPr>
-          <w:rFonts w:ascii="Bahnschrift" w:hAnsi="Bahnschrift"/>
-          <w:color w:val="595959" w:themeColor="text1" w:themeTint="A6"/>
-        </w:rPr>
-      </w:pPr>
-      <w:proofErr w:type="spellStart"/>
-      <w:r>
-        <w:rPr>
-          <w:rFonts w:ascii="Bahnschrift" w:hAnsi="Bahnschrift"/>
-          <w:color w:val="595959" w:themeColor="text1" w:themeTint="A6"/>
-        </w:rPr>
-        <w:t>Lineage</w:t>
-      </w:r>
-      <w:proofErr w:type="spellEnd"/>
-      <w:r>
-        <w:rPr>
-          <w:rFonts w:ascii="Bahnschrift" w:hAnsi="Bahnschrift"/>
-          <w:color w:val="595959" w:themeColor="text1" w:themeTint="A6"/>
-        </w:rPr>
-        <w:t>: gestión de documentos según tu apellido</w:t>
-      </w:r>
-      <w:r>
-        <w:rPr>
-          <w:rFonts w:ascii="Bahnschrift" w:hAnsi="Bahnschrift"/>
-          <w:color w:val="595959" w:themeColor="text1" w:themeTint="A6"/>
-        </w:rPr>
-        <w:t>.</w:t>
-      </w:r>
-    </w:p>
-    <w:p>
-      <w:pPr>
-        <w:rPr>
-          <w:rFonts w:ascii="Bahnschrift" w:hAnsi="Bahnschrift"/>
-          <w:color w:val="595959" w:themeColor="text1" w:themeTint="A6"/>
-        </w:rPr>
-      </w:pPr>
-    </w:p>
-    <w:p>
-      <w:pPr>
-        <w:pStyle w:val="Ttulo2"/>
-        <w:rPr>
-          <w:rFonts w:ascii="Bahnschrift" w:hAnsi="Bahnschrift"/>
-        </w:rPr>
-      </w:pPr>
-      <w:bookmarkStart w:id="1" w:name="_Toc124112121"/>
-      <w:r>
-        <w:rPr>
-          <w:rFonts w:ascii="Bahnschrift" w:hAnsi="Bahnschrift"/>
-        </w:rPr>
-        <w:t>Descripción</w:t>
-      </w:r>
-      <w:bookmarkEnd w:id="1"/>
-    </w:p>
-    <w:p>
-      <w:pPr>
-        <w:rPr>
-          <w:rFonts w:ascii="Bahnschrift" w:hAnsi="Bahnschrift"/>
-          <w:color w:val="595959" w:themeColor="text1" w:themeTint="A6"/>
-        </w:rPr>
-      </w:pPr>
-      <w:r>
-        <w:rPr>
-          <w:rFonts w:ascii="Bahnschrift" w:hAnsi="Bahnschrift"/>
-          <w:color w:val="595959" w:themeColor="text1" w:themeTint="A6"/>
-        </w:rPr>
-        <w:t xml:space="preserve">En </w:t>
-      </w:r>
-      <w:proofErr w:type="spellStart"/>
-      <w:r>
-        <w:rPr>
-          <w:rFonts w:ascii="Bahnschrift" w:hAnsi="Bahnschrift"/>
-          <w:color w:val="595959" w:themeColor="text1" w:themeTint="A6"/>
-        </w:rPr>
-        <w:t>Lineage</w:t>
-      </w:r>
-      <w:proofErr w:type="spellEnd"/>
-      <w:r>
-        <w:rPr>
-          <w:rFonts w:ascii="Bahnschrift" w:hAnsi="Bahnschrift"/>
-          <w:color w:val="595959" w:themeColor="text1" w:themeTint="A6"/>
-        </w:rPr>
-        <w:t xml:space="preserve"> implementaremos una API que permita gestionar </w:t>
-      </w:r>
-      <w:r>
-        <w:rPr>
-          <w:rFonts w:ascii="Bahnschrift" w:hAnsi="Bahnschrift"/>
-          <w:color w:val="595959" w:themeColor="text1" w:themeTint="A6"/>
-        </w:rPr>
-        <w:t>documentos</w:t>
-      </w:r>
-      <w:r>
-        <w:rPr>
-          <w:rFonts w:ascii="Bahnschrift" w:hAnsi="Bahnschrift"/>
-          <w:color w:val="595959" w:themeColor="text1" w:themeTint="A6"/>
-        </w:rPr>
-        <w:t xml:space="preserve">, donde los usuarios puedan registrarse y </w:t>
-      </w:r>
-      <w:r>
-        <w:rPr>
-          <w:rFonts w:ascii="Bahnschrift" w:hAnsi="Bahnschrift"/>
-          <w:color w:val="595959" w:themeColor="text1" w:themeTint="A6"/>
-        </w:rPr>
-        <w:t xml:space="preserve">descargar un </w:t>
-      </w:r>
-      <w:proofErr w:type="spellStart"/>
-      <w:r>
-        <w:rPr>
-          <w:rFonts w:ascii="Bahnschrift" w:hAnsi="Bahnschrift"/>
-          <w:color w:val="595959" w:themeColor="text1" w:themeTint="A6"/>
-        </w:rPr>
-        <w:t>pdf</w:t>
-      </w:r>
-      <w:proofErr w:type="spellEnd"/>
-      <w:r>
-        <w:rPr>
-          <w:rFonts w:ascii="Bahnschrift" w:hAnsi="Bahnschrift"/>
-          <w:color w:val="595959" w:themeColor="text1" w:themeTint="A6"/>
-        </w:rPr>
-        <w:t xml:space="preserve"> </w:t>
-      </w:r>
-      <w:r>
-        <w:rPr>
-          <w:rFonts w:ascii="Bahnschrift" w:hAnsi="Bahnschrift"/>
-          <w:color w:val="595959" w:themeColor="text1" w:themeTint="A6"/>
-        </w:rPr>
-        <w:t>según los permisos que le otorgues a ese usuario</w:t>
-      </w:r>
-      <w:r>
-        <w:rPr>
-          <w:rFonts w:ascii="Bahnschrift" w:hAnsi="Bahnschrift"/>
-          <w:color w:val="595959" w:themeColor="text1" w:themeTint="A6"/>
-        </w:rPr>
-        <w:t>.</w:t>
-      </w:r>
-    </w:p>
-    <w:p>
-      <w:pPr>
-        <w:rPr>
-          <w:rFonts w:ascii="Bahnschrift" w:hAnsi="Bahnschrift"/>
-          <w:color w:val="595959" w:themeColor="text1" w:themeTint="A6"/>
-        </w:rPr>
-      </w:pPr>
-    </w:p>
-    <w:p>
-      <w:pPr>
-        <w:pStyle w:val="Ttulo2"/>
-        <w:rPr>
-          <w:rFonts w:ascii="Bahnschrift" w:hAnsi="Bahnschrift"/>
-        </w:rPr>
-      </w:pPr>
-      <w:bookmarkStart w:id="2" w:name="_Toc124112122"/>
+      <w:bookmarkStart w:id="3" w:name="_Toc135077461"/>
       <w:r>
         <w:rPr>
           <w:rFonts w:ascii="Bahnschrift" w:hAnsi="Bahnschrift"/>
         </w:rPr>
         <w:t>Usuarios anónimos</w:t>
       </w:r>
-      <w:bookmarkEnd w:id="2"/>
+      <w:bookmarkEnd w:id="3"/>
       <w:r>
         <w:rPr>
           <w:rFonts w:ascii="Bahnschrift" w:hAnsi="Bahnschrift"/>
@@ -2020,7 +2068,6 @@
           <w:color w:val="595959" w:themeColor="text1" w:themeTint="A6"/>
         </w:rPr>
       </w:pPr>
-      <w:proofErr w:type="spellStart"/>
       <w:r>
         <w:rPr>
           <w:rFonts w:ascii="Bahnschrift" w:hAnsi="Bahnschrift"/>
@@ -2028,7 +2075,6 @@
         </w:rPr>
         <w:t>password</w:t>
       </w:r>
-      <w:proofErr w:type="spellEnd"/>
     </w:p>
     <w:p>
       <w:pPr>
@@ -2045,14 +2091,14 @@
           <w:rFonts w:ascii="Bahnschrift" w:hAnsi="Bahnschrift"/>
         </w:rPr>
       </w:pPr>
-      <w:bookmarkStart w:id="3" w:name="_Toc124112123"/>
+      <w:bookmarkStart w:id="4" w:name="_Toc135077462"/>
       <w:r>
         <w:rPr>
           <w:rFonts w:ascii="Bahnschrift" w:hAnsi="Bahnschrift"/>
         </w:rPr>
         <w:t>Usuarios registrados</w:t>
       </w:r>
-      <w:bookmarkEnd w:id="3"/>
+      <w:bookmarkEnd w:id="4"/>
     </w:p>
     <w:p>
       <w:pPr>
@@ -2192,6 +2238,7 @@
           <w:rFonts w:ascii="Bahnschrift" w:hAnsi="Bahnschrift"/>
         </w:rPr>
       </w:pPr>
+      <w:bookmarkStart w:id="5" w:name="_Toc135077463"/>
       <w:r>
         <w:rPr>
           <w:rFonts w:ascii="Bahnschrift" w:hAnsi="Bahnschrift"/>
@@ -2203,22 +2250,15 @@
         <w:rPr>
           <w:rFonts w:ascii="Bahnschrift" w:hAnsi="Bahnschrift"/>
         </w:rPr>
-        <w:t xml:space="preserve"> </w:t>
-      </w:r>
-      <w:proofErr w:type="spellStart"/>
-      <w:r>
-        <w:rPr>
-          <w:rFonts w:ascii="Bahnschrift" w:hAnsi="Bahnschrift"/>
-        </w:rPr>
-        <w:t>Admin</w:t>
-      </w:r>
-      <w:proofErr w:type="spellEnd"/>
+        <w:t xml:space="preserve"> Admin</w:t>
+      </w:r>
       <w:r>
         <w:rPr>
           <w:rFonts w:ascii="Bahnschrift" w:hAnsi="Bahnschrift"/>
         </w:rPr>
         <w:t xml:space="preserve"> registrados</w:t>
       </w:r>
+      <w:bookmarkEnd w:id="5"/>
     </w:p>
     <w:p>
       <w:pPr>
@@ -2361,14 +2401,7 @@
           <w:rFonts w:ascii="Bahnschrift" w:hAnsi="Bahnschrift"/>
           <w:color w:val="595959" w:themeColor="text1" w:themeTint="A6"/>
         </w:rPr>
-        <w:t xml:space="preserve"> pertenece</w:t>
-      </w:r>
-      <w:r>
-        <w:rPr>
-          <w:rFonts w:ascii="Bahnschrift" w:hAnsi="Bahnschrift"/>
-          <w:color w:val="595959" w:themeColor="text1" w:themeTint="A6"/>
-        </w:rPr>
-        <w:t>.</w:t>
+        <w:t xml:space="preserve"> pertenece.</w:t>
       </w:r>
     </w:p>
     <w:p>
@@ -2388,55 +2421,7 @@
           <w:rFonts w:ascii="Bahnschrift" w:hAnsi="Bahnschrift"/>
           <w:color w:val="595959" w:themeColor="text1" w:themeTint="A6"/>
         </w:rPr>
-        <w:t>Modificar roles de usuario (</w:t>
-      </w:r>
-      <w:proofErr w:type="spellStart"/>
-      <w:r>
-        <w:rPr>
-          <w:rFonts w:ascii="Bahnschrift" w:hAnsi="Bahnschrift"/>
-          <w:color w:val="595959" w:themeColor="text1" w:themeTint="A6"/>
-        </w:rPr>
-        <w:t>user</w:t>
-      </w:r>
-      <w:proofErr w:type="spellEnd"/>
-      <w:r>
-        <w:rPr>
-          <w:rFonts w:ascii="Bahnschrift" w:hAnsi="Bahnschrift"/>
-          <w:color w:val="595959" w:themeColor="text1" w:themeTint="A6"/>
-        </w:rPr>
-        <w:t xml:space="preserve"> y </w:t>
-      </w:r>
-      <w:proofErr w:type="spellStart"/>
-      <w:r>
-        <w:rPr>
-          <w:rFonts w:ascii="Bahnschrift" w:hAnsi="Bahnschrift"/>
-          <w:color w:val="595959" w:themeColor="text1" w:themeTint="A6"/>
-        </w:rPr>
-        <w:t>admin</w:t>
-      </w:r>
-      <w:proofErr w:type="spellEnd"/>
-      <w:r>
-        <w:rPr>
-          <w:rFonts w:ascii="Bahnschrift" w:hAnsi="Bahnschrift"/>
-          <w:color w:val="595959" w:themeColor="text1" w:themeTint="A6"/>
-        </w:rPr>
-        <w:t xml:space="preserve">). No se puede eliminar un </w:t>
-      </w:r>
-      <w:proofErr w:type="spellStart"/>
-      <w:r>
-        <w:rPr>
-          <w:rFonts w:ascii="Bahnschrift" w:hAnsi="Bahnschrift"/>
-          <w:color w:val="595959" w:themeColor="text1" w:themeTint="A6"/>
-        </w:rPr>
-        <w:t>admin</w:t>
-      </w:r>
-      <w:proofErr w:type="spellEnd"/>
-      <w:r>
-        <w:rPr>
-          <w:rFonts w:ascii="Bahnschrift" w:hAnsi="Bahnschrift"/>
-          <w:color w:val="595959" w:themeColor="text1" w:themeTint="A6"/>
-        </w:rPr>
-        <w:t xml:space="preserve"> si éste es el único que existe en la Base de datos.</w:t>
+        <w:t>Modificar roles de usuario (user y admin). No se puede eliminar un admin si éste es el único que existe en la Base de datos.</w:t>
       </w:r>
     </w:p>
     <w:p>
@@ -2502,14 +2487,14 @@
           <w:rFonts w:ascii="Bahnschrift" w:hAnsi="Bahnschrift"/>
         </w:rPr>
       </w:pPr>
-      <w:bookmarkStart w:id="4" w:name="_Toc124112124"/>
+      <w:bookmarkStart w:id="6" w:name="_Toc135077464"/>
       <w:r>
         <w:rPr>
           <w:rFonts w:ascii="Bahnschrift" w:hAnsi="Bahnschrift"/>
         </w:rPr>
         <w:t>BASE DE DATOS</w:t>
       </w:r>
-      <w:bookmarkEnd w:id="4"/>
+      <w:bookmarkEnd w:id="6"/>
     </w:p>
     <w:p>
       <w:pPr>
@@ -2594,7 +2579,7 @@
           <w:rFonts w:ascii="Bahnschrift" w:hAnsi="Bahnschrift"/>
         </w:rPr>
       </w:pPr>
-      <w:bookmarkStart w:id="5" w:name="_Toc124112125"/>
+      <w:bookmarkStart w:id="7" w:name="_Toc135077465"/>
       <w:r>
         <w:rPr>
           <w:rFonts w:ascii="Bahnschrift" w:hAnsi="Bahnschrift"/>
@@ -2602,7 +2587,7 @@
         <w:lastRenderedPageBreak/>
         <w:t>ENTIDADES</w:t>
       </w:r>
-      <w:bookmarkEnd w:id="5"/>
+      <w:bookmarkEnd w:id="7"/>
     </w:p>
     <w:p>
       <w:pPr>
@@ -2719,14 +2704,12 @@
           <w:color w:val="595959" w:themeColor="text1" w:themeTint="A6"/>
         </w:rPr>
       </w:pPr>
-      <w:proofErr w:type="spellStart"/>
       <w:r>
         <w:rPr>
           <w:color w:val="134163" w:themeColor="accent6" w:themeShade="80"/>
         </w:rPr>
         <w:t>password</w:t>
       </w:r>
-      <w:proofErr w:type="spellEnd"/>
       <w:r>
         <w:rPr>
           <w:color w:val="595959" w:themeColor="text1" w:themeTint="A6"/>
@@ -2755,49 +2738,7 @@
         <w:rPr>
           <w:color w:val="595959" w:themeColor="text1" w:themeTint="A6"/>
         </w:rPr>
-        <w:t>: ENUM('</w:t>
-      </w:r>
-      <w:proofErr w:type="spellStart"/>
-      <w:r>
-        <w:rPr>
-          <w:color w:val="595959" w:themeColor="text1" w:themeTint="A6"/>
-        </w:rPr>
-        <w:t>admin</w:t>
-      </w:r>
-      <w:proofErr w:type="spellEnd"/>
-      <w:r>
-        <w:rPr>
-          <w:color w:val="595959" w:themeColor="text1" w:themeTint="A6"/>
-        </w:rPr>
-        <w:t>', 'mod', '</w:t>
-      </w:r>
-      <w:proofErr w:type="spellStart"/>
-      <w:r>
-        <w:rPr>
-          <w:color w:val="595959" w:themeColor="text1" w:themeTint="A6"/>
-        </w:rPr>
-        <w:t>user</w:t>
-      </w:r>
-      <w:proofErr w:type="spellEnd"/>
-      <w:r>
-        <w:rPr>
-          <w:color w:val="595959" w:themeColor="text1" w:themeTint="A6"/>
-        </w:rPr>
-        <w:t>') DEFAULT '</w:t>
-      </w:r>
-      <w:proofErr w:type="spellStart"/>
-      <w:r>
-        <w:rPr>
-          <w:color w:val="595959" w:themeColor="text1" w:themeTint="A6"/>
-        </w:rPr>
-        <w:t>user</w:t>
-      </w:r>
-      <w:proofErr w:type="spellEnd"/>
-      <w:r>
-        <w:rPr>
-          <w:color w:val="595959" w:themeColor="text1" w:themeTint="A6"/>
-        </w:rPr>
-        <w:t xml:space="preserve">', </w:t>
+        <w:t xml:space="preserve">: ENUM('admin', 'mod', 'user') DEFAULT 'user', </w:t>
       </w:r>
       <w:r>
         <w:rPr>
@@ -2809,35 +2750,7 @@
         <w:rPr>
           <w:color w:val="595959" w:themeColor="text1" w:themeTint="A6"/>
         </w:rPr>
-        <w:t xml:space="preserve">: Solo las opciones de: </w:t>
-      </w:r>
-      <w:proofErr w:type="spellStart"/>
-      <w:r>
-        <w:rPr>
-          <w:color w:val="595959" w:themeColor="text1" w:themeTint="A6"/>
-        </w:rPr>
-        <w:t>admin</w:t>
-      </w:r>
-      <w:proofErr w:type="spellEnd"/>
-      <w:r>
-        <w:rPr>
-          <w:color w:val="595959" w:themeColor="text1" w:themeTint="A6"/>
-        </w:rPr>
-        <w:t xml:space="preserve">, mod(puede modificar permisos de usuario pero no roles) y </w:t>
-      </w:r>
-      <w:proofErr w:type="spellStart"/>
-      <w:r>
-        <w:rPr>
-          <w:color w:val="595959" w:themeColor="text1" w:themeTint="A6"/>
-        </w:rPr>
-        <w:t>user</w:t>
-      </w:r>
-      <w:proofErr w:type="spellEnd"/>
-      <w:r>
-        <w:rPr>
-          <w:color w:val="595959" w:themeColor="text1" w:themeTint="A6"/>
-        </w:rPr>
-        <w:t xml:space="preserve"> (por defecto).</w:t>
+        <w:t>: Solo las opciones de: admin, mod(puede modificar permisos de usuario pero no roles) y user (por defecto).</w:t>
       </w:r>
     </w:p>
     <w:p>
@@ -2851,7 +2764,6 @@
           <w:color w:val="595959" w:themeColor="text1" w:themeTint="A6"/>
         </w:rPr>
       </w:pPr>
-      <w:proofErr w:type="spellStart"/>
       <w:r>
         <w:rPr>
           <w:color w:val="134163" w:themeColor="accent6" w:themeShade="80"/>
@@ -2864,7 +2776,6 @@
         </w:rPr>
         <w:t>ame</w:t>
       </w:r>
-      <w:proofErr w:type="spellEnd"/>
       <w:r>
         <w:t>:</w:t>
       </w:r>
@@ -2973,14 +2884,12 @@
           <w:color w:val="595959" w:themeColor="text1" w:themeTint="A6"/>
         </w:rPr>
       </w:pPr>
-      <w:proofErr w:type="spellStart"/>
       <w:r>
         <w:rPr>
           <w:color w:val="134163" w:themeColor="accent6" w:themeShade="80"/>
         </w:rPr>
         <w:t>recoverPassCode</w:t>
       </w:r>
-      <w:proofErr w:type="spellEnd"/>
       <w:r>
         <w:rPr>
           <w:color w:val="595959" w:themeColor="text1" w:themeTint="A6"/>
@@ -3005,7 +2914,6 @@
           <w:color w:val="595959" w:themeColor="text1" w:themeTint="A6"/>
         </w:rPr>
       </w:pPr>
-      <w:proofErr w:type="spellStart"/>
       <w:r>
         <w:rPr>
           <w:color w:val="134163" w:themeColor="accent6" w:themeShade="80"/>
@@ -3024,7 +2932,6 @@
         </w:rPr>
         <w:t>Code</w:t>
       </w:r>
-      <w:proofErr w:type="spellEnd"/>
       <w:r>
         <w:rPr>
           <w:color w:val="595959" w:themeColor="text1" w:themeTint="A6"/>
@@ -3139,35 +3046,25 @@
         </w:rPr>
         <w:t xml:space="preserve"> Fecha de modificación de alguno de los atributos. </w:t>
       </w:r>
-      <w:proofErr w:type="spellStart"/>
-      <w:r>
-        <w:rPr>
-          <w:color w:val="595959" w:themeColor="text1" w:themeTint="A6"/>
-        </w:rPr>
-        <w:t>Timestamp</w:t>
-      </w:r>
-      <w:proofErr w:type="spellEnd"/>
-      <w:r>
-        <w:rPr>
-          <w:color w:val="595959" w:themeColor="text1" w:themeTint="A6"/>
-        </w:rPr>
-        <w:t>.</w:t>
-      </w:r>
-    </w:p>
-    <w:p>
-      <w:pPr>
-        <w:rPr>
-          <w:color w:val="595959" w:themeColor="text1" w:themeTint="A6"/>
-        </w:rPr>
-      </w:pPr>
-      <w:proofErr w:type="spellStart"/>
+      <w:r>
+        <w:rPr>
+          <w:color w:val="595959" w:themeColor="text1" w:themeTint="A6"/>
+        </w:rPr>
+        <w:t>Timestamp.</w:t>
+      </w:r>
+    </w:p>
+    <w:p>
+      <w:pPr>
+        <w:rPr>
+          <w:color w:val="595959" w:themeColor="text1" w:themeTint="A6"/>
+        </w:rPr>
+      </w:pPr>
       <w:r>
         <w:rPr>
           <w:color w:val="00B0F0"/>
         </w:rPr>
         <w:t>lineages</w:t>
       </w:r>
-      <w:proofErr w:type="spellEnd"/>
       <w:r>
         <w:rPr>
           <w:color w:val="595959" w:themeColor="text1" w:themeTint="A6"/>
@@ -3209,16 +3106,8 @@
         <w:rPr>
           <w:color w:val="595959" w:themeColor="text1" w:themeTint="A6"/>
         </w:rPr>
-        <w:t xml:space="preserve">Identificador único, </w:t>
-      </w:r>
-      <w:proofErr w:type="spellStart"/>
-      <w:r>
-        <w:rPr>
-          <w:color w:val="595959" w:themeColor="text1" w:themeTint="A6"/>
-        </w:rPr>
-        <w:t>autoincremental</w:t>
-      </w:r>
-      <w:proofErr w:type="spellEnd"/>
+        <w:t>Identificador único, autoincremental</w:t>
+      </w:r>
       <w:r>
         <w:rPr>
           <w:color w:val="595959" w:themeColor="text1" w:themeTint="A6"/>
@@ -3243,14 +3132,12 @@
           <w:color w:val="595959" w:themeColor="text1" w:themeTint="A6"/>
         </w:rPr>
       </w:pPr>
-      <w:proofErr w:type="spellStart"/>
       <w:r>
         <w:rPr>
           <w:color w:val="134163" w:themeColor="accent6" w:themeShade="80"/>
         </w:rPr>
         <w:t>lineage</w:t>
       </w:r>
-      <w:proofErr w:type="spellEnd"/>
       <w:r>
         <w:rPr>
           <w:color w:val="595959" w:themeColor="text1" w:themeTint="A6"/>
@@ -3293,43 +3180,17 @@
           <w:color w:val="595959" w:themeColor="text1" w:themeTint="A6"/>
         </w:rPr>
       </w:pPr>
-      <w:proofErr w:type="spellStart"/>
       <w:r>
         <w:rPr>
           <w:color w:val="134163" w:themeColor="accent6" w:themeShade="80"/>
         </w:rPr>
         <w:t>description</w:t>
       </w:r>
-      <w:proofErr w:type="spellEnd"/>
-      <w:r>
-        <w:rPr>
-          <w:color w:val="595959" w:themeColor="text1" w:themeTint="A6"/>
-        </w:rPr>
-        <w:t xml:space="preserve">: </w:t>
-      </w:r>
-      <w:r>
-        <w:rPr>
-          <w:color w:val="595959" w:themeColor="text1" w:themeTint="A6"/>
-        </w:rPr>
-        <w:t>Descripción del linaje</w:t>
-      </w:r>
-      <w:r>
-        <w:rPr>
-          <w:color w:val="595959" w:themeColor="text1" w:themeTint="A6"/>
-        </w:rPr>
-        <w:t>, VARCHAR(</w:t>
-      </w:r>
-      <w:r>
-        <w:rPr>
-          <w:color w:val="595959" w:themeColor="text1" w:themeTint="A6"/>
-        </w:rPr>
-        <w:t>9</w:t>
-      </w:r>
-      <w:r>
-        <w:rPr>
-          <w:color w:val="595959" w:themeColor="text1" w:themeTint="A6"/>
-        </w:rPr>
-        <w:t>00)</w:t>
+      <w:r>
+        <w:rPr>
+          <w:color w:val="595959" w:themeColor="text1" w:themeTint="A6"/>
+        </w:rPr>
+        <w:t>: Descripción del linaje, VARCHAR(900)</w:t>
       </w:r>
       <w:r>
         <w:rPr>
@@ -3349,14 +3210,12 @@
           <w:color w:val="595959" w:themeColor="text1" w:themeTint="A6"/>
         </w:rPr>
       </w:pPr>
-      <w:proofErr w:type="spellStart"/>
       <w:r>
         <w:rPr>
           <w:color w:val="134163" w:themeColor="accent6" w:themeShade="80"/>
         </w:rPr>
         <w:t>Shield</w:t>
       </w:r>
-      <w:proofErr w:type="spellEnd"/>
       <w:r>
         <w:rPr>
           <w:color w:val="595959" w:themeColor="text1" w:themeTint="A6"/>
@@ -3445,21 +3304,7 @@
         <w:rPr>
           <w:color w:val="595959" w:themeColor="text1" w:themeTint="A6"/>
         </w:rPr>
-        <w:t xml:space="preserve">Fecha de modificación de alguno de los atributos. </w:t>
-      </w:r>
-      <w:proofErr w:type="spellStart"/>
-      <w:r>
-        <w:rPr>
-          <w:color w:val="595959" w:themeColor="text1" w:themeTint="A6"/>
-        </w:rPr>
-        <w:t>Timestamp</w:t>
-      </w:r>
-      <w:proofErr w:type="spellEnd"/>
-      <w:r>
-        <w:rPr>
-          <w:color w:val="595959" w:themeColor="text1" w:themeTint="A6"/>
-        </w:rPr>
-        <w:t>.</w:t>
+        <w:t>Fecha de modificación de alguno de los atributos. Timestamp.</w:t>
       </w:r>
     </w:p>
     <w:p>
@@ -3479,14 +3324,12 @@
           <w:color w:val="595959" w:themeColor="text1" w:themeTint="A6"/>
         </w:rPr>
       </w:pPr>
-      <w:proofErr w:type="spellStart"/>
       <w:r>
         <w:rPr>
           <w:color w:val="00B0F0"/>
         </w:rPr>
         <w:t>items</w:t>
       </w:r>
-      <w:proofErr w:type="spellEnd"/>
       <w:r>
         <w:rPr>
           <w:color w:val="595959" w:themeColor="text1" w:themeTint="A6"/>
@@ -3542,28 +3385,24 @@
           <w:color w:val="595959" w:themeColor="text1" w:themeTint="A6"/>
         </w:rPr>
       </w:pPr>
-      <w:proofErr w:type="spellStart"/>
       <w:r>
         <w:rPr>
           <w:color w:val="134163" w:themeColor="accent6" w:themeShade="80"/>
         </w:rPr>
         <w:t>Id_lineages</w:t>
       </w:r>
-      <w:proofErr w:type="spellEnd"/>
       <w:r>
         <w:rPr>
           <w:color w:val="595959" w:themeColor="text1" w:themeTint="A6"/>
         </w:rPr>
         <w:t xml:space="preserve">: Clave foránea de la tabla </w:t>
       </w:r>
-      <w:proofErr w:type="spellStart"/>
       <w:r>
         <w:rPr>
           <w:color w:val="595959" w:themeColor="text1" w:themeTint="A6"/>
         </w:rPr>
         <w:t>lineage</w:t>
       </w:r>
-      <w:proofErr w:type="spellEnd"/>
       <w:r>
         <w:rPr>
           <w:color w:val="595959" w:themeColor="text1" w:themeTint="A6"/>
@@ -3588,14 +3427,12 @@
           <w:color w:val="595959" w:themeColor="text1" w:themeTint="A6"/>
         </w:rPr>
       </w:pPr>
-      <w:proofErr w:type="spellStart"/>
       <w:r>
         <w:rPr>
           <w:color w:val="134163" w:themeColor="accent6" w:themeShade="80"/>
         </w:rPr>
         <w:t>name</w:t>
       </w:r>
-      <w:proofErr w:type="spellEnd"/>
       <w:r>
         <w:rPr>
           <w:color w:val="595959" w:themeColor="text1" w:themeTint="A6"/>
@@ -3734,7 +3571,7 @@
           <w:rFonts w:ascii="Bahnschrift" w:hAnsi="Bahnschrift"/>
         </w:rPr>
       </w:pPr>
-      <w:bookmarkStart w:id="6" w:name="_Toc124112126"/>
+      <w:bookmarkStart w:id="8" w:name="_Toc135077466"/>
       <w:r>
         <w:rPr>
           <w:rFonts w:ascii="Bahnschrift" w:hAnsi="Bahnschrift"/>
@@ -3742,7 +3579,7 @@
         <w:lastRenderedPageBreak/>
         <w:t>RELACIONES</w:t>
       </w:r>
-      <w:bookmarkEnd w:id="6"/>
+      <w:bookmarkEnd w:id="8"/>
     </w:p>
     <w:p/>
     <w:p>
@@ -3751,14 +3588,12 @@
           <w:color w:val="595959" w:themeColor="text1" w:themeTint="A6"/>
         </w:rPr>
       </w:pPr>
-      <w:proofErr w:type="spellStart"/>
       <w:r>
         <w:rPr>
           <w:color w:val="00B0F0"/>
         </w:rPr>
         <w:t>descends</w:t>
       </w:r>
-      <w:proofErr w:type="spellEnd"/>
       <w:r>
         <w:rPr>
           <w:color w:val="595959" w:themeColor="text1" w:themeTint="A6"/>
@@ -3865,21 +3700,7 @@
         <w:rPr>
           <w:color w:val="595959" w:themeColor="text1" w:themeTint="A6"/>
         </w:rPr>
-        <w:t>s (</w:t>
-      </w:r>
-      <w:proofErr w:type="spellStart"/>
-      <w:r>
-        <w:rPr>
-          <w:color w:val="595959" w:themeColor="text1" w:themeTint="A6"/>
-        </w:rPr>
-        <w:t>n:m</w:t>
-      </w:r>
-      <w:proofErr w:type="spellEnd"/>
-      <w:r>
-        <w:rPr>
-          <w:color w:val="595959" w:themeColor="text1" w:themeTint="A6"/>
-        </w:rPr>
-        <w:t>) esta relación se convierte en una tabla incluyendo los atributos de id de ambas entidades (users y news):</w:t>
+        <w:t>s (n:m) esta relación se convierte en una tabla incluyendo los atributos de id de ambas entidades (users y news):</w:t>
       </w:r>
     </w:p>
     <w:p>
@@ -3924,7 +3745,6 @@
           <w:color w:val="595959" w:themeColor="text1" w:themeTint="A6"/>
         </w:rPr>
       </w:pPr>
-      <w:proofErr w:type="spellStart"/>
       <w:r>
         <w:rPr>
           <w:color w:val="595959" w:themeColor="text1" w:themeTint="A6"/>
@@ -3941,14 +3761,7 @@
         <w:rPr>
           <w:color w:val="595959" w:themeColor="text1" w:themeTint="A6"/>
         </w:rPr>
-        <w:t>ser</w:t>
-      </w:r>
-      <w:proofErr w:type="spellEnd"/>
-      <w:r>
-        <w:rPr>
-          <w:color w:val="595959" w:themeColor="text1" w:themeTint="A6"/>
-        </w:rPr>
-        <w:t>:</w:t>
+        <w:t>ser:</w:t>
       </w:r>
       <w:r>
         <w:rPr>
@@ -3980,7 +3793,6 @@
           <w:color w:val="595959" w:themeColor="text1" w:themeTint="A6"/>
         </w:rPr>
       </w:pPr>
-      <w:proofErr w:type="spellStart"/>
       <w:r>
         <w:rPr>
           <w:color w:val="595959" w:themeColor="text1" w:themeTint="A6"/>
@@ -3999,7 +3811,6 @@
         </w:rPr>
         <w:t>_lineage</w:t>
       </w:r>
-      <w:proofErr w:type="spellEnd"/>
       <w:r>
         <w:rPr>
           <w:color w:val="595959" w:themeColor="text1" w:themeTint="A6"/>
@@ -4036,19 +3847,11 @@
           <w:color w:val="595959" w:themeColor="text1" w:themeTint="A6"/>
         </w:rPr>
       </w:pPr>
-      <w:proofErr w:type="spellStart"/>
-      <w:r>
-        <w:rPr>
-          <w:color w:val="595959" w:themeColor="text1" w:themeTint="A6"/>
-        </w:rPr>
-        <w:t>createdAt</w:t>
-      </w:r>
-      <w:proofErr w:type="spellEnd"/>
-      <w:r>
-        <w:rPr>
-          <w:color w:val="595959" w:themeColor="text1" w:themeTint="A6"/>
-        </w:rPr>
-        <w:t>:</w:t>
+      <w:r>
+        <w:rPr>
+          <w:color w:val="595959" w:themeColor="text1" w:themeTint="A6"/>
+        </w:rPr>
+        <w:t>createdAt:</w:t>
       </w:r>
       <w:r>
         <w:rPr>
@@ -4101,7 +3904,6 @@
         </w:rPr>
         <w:t xml:space="preserve"> de 1 a n </w:t>
       </w:r>
-      <w:proofErr w:type="spellStart"/>
       <w:r>
         <w:rPr>
           <w:color w:val="595959" w:themeColor="text1" w:themeTint="A6"/>
@@ -4112,103 +3914,86 @@
         <w:rPr>
           <w:color w:val="595959" w:themeColor="text1" w:themeTint="A6"/>
         </w:rPr>
+        <w:t xml:space="preserve">s (1:n) y 1 </w:t>
+      </w:r>
+      <w:r>
+        <w:rPr>
+          <w:color w:val="595959" w:themeColor="text1" w:themeTint="A6"/>
+        </w:rPr>
+        <w:t>item</w:t>
+      </w:r>
+      <w:r>
+        <w:rPr>
+          <w:color w:val="595959" w:themeColor="text1" w:themeTint="A6"/>
+        </w:rPr>
+        <w:t xml:space="preserve"> solo puede </w:t>
+      </w:r>
+      <w:r>
+        <w:rPr>
+          <w:color w:val="595959" w:themeColor="text1" w:themeTint="A6"/>
+        </w:rPr>
+        <w:t>pertenecer</w:t>
+      </w:r>
+      <w:r>
+        <w:rPr>
+          <w:color w:val="595959" w:themeColor="text1" w:themeTint="A6"/>
+        </w:rPr>
+        <w:t xml:space="preserve"> </w:t>
+      </w:r>
+      <w:r>
+        <w:rPr>
+          <w:color w:val="595959" w:themeColor="text1" w:themeTint="A6"/>
+        </w:rPr>
+        <w:t>a</w:t>
+      </w:r>
+      <w:r>
+        <w:rPr>
+          <w:color w:val="595959" w:themeColor="text1" w:themeTint="A6"/>
+        </w:rPr>
+        <w:t xml:space="preserve"> un </w:t>
+      </w:r>
+      <w:r>
+        <w:rPr>
+          <w:color w:val="595959" w:themeColor="text1" w:themeTint="A6"/>
+        </w:rPr>
+        <w:t>linaje</w:t>
+      </w:r>
+      <w:r>
+        <w:rPr>
+          <w:color w:val="595959" w:themeColor="text1" w:themeTint="A6"/>
+        </w:rPr>
+        <w:t xml:space="preserve"> (1:1).</w:t>
+      </w:r>
+      <w:r>
+        <w:rPr>
+          <w:color w:val="595959" w:themeColor="text1" w:themeTint="A6"/>
+        </w:rPr>
+        <w:t xml:space="preserve"> Por lo tanto, el id de usuario debe añadirse a la tabla de </w:t>
+      </w:r>
+      <w:r>
+        <w:rPr>
+          <w:color w:val="595959" w:themeColor="text1" w:themeTint="A6"/>
+        </w:rPr>
+        <w:t>item</w:t>
+      </w:r>
+      <w:r>
+        <w:rPr>
+          <w:color w:val="595959" w:themeColor="text1" w:themeTint="A6"/>
+        </w:rPr>
+        <w:t>s.</w:t>
+      </w:r>
+      <w:r>
+        <w:rPr>
+          <w:color w:val="595959" w:themeColor="text1" w:themeTint="A6"/>
+        </w:rPr>
+        <w:t xml:space="preserve"> No es nece</w:t>
+      </w:r>
+      <w:r>
+        <w:rPr>
+          <w:color w:val="595959" w:themeColor="text1" w:themeTint="A6"/>
+        </w:rPr>
         <w:t>s</w:t>
       </w:r>
-      <w:proofErr w:type="spellEnd"/>
-      <w:r>
-        <w:rPr>
-          <w:color w:val="595959" w:themeColor="text1" w:themeTint="A6"/>
-        </w:rPr>
-        <w:t xml:space="preserve"> (1:n) y 1 </w:t>
-      </w:r>
-      <w:proofErr w:type="spellStart"/>
-      <w:r>
-        <w:rPr>
-          <w:color w:val="595959" w:themeColor="text1" w:themeTint="A6"/>
-        </w:rPr>
-        <w:t>item</w:t>
-      </w:r>
-      <w:proofErr w:type="spellEnd"/>
-      <w:r>
-        <w:rPr>
-          <w:color w:val="595959" w:themeColor="text1" w:themeTint="A6"/>
-        </w:rPr>
-        <w:t xml:space="preserve"> solo puede </w:t>
-      </w:r>
-      <w:r>
-        <w:rPr>
-          <w:color w:val="595959" w:themeColor="text1" w:themeTint="A6"/>
-        </w:rPr>
-        <w:t>pertenecer</w:t>
-      </w:r>
-      <w:r>
-        <w:rPr>
-          <w:color w:val="595959" w:themeColor="text1" w:themeTint="A6"/>
-        </w:rPr>
-        <w:t xml:space="preserve"> </w:t>
-      </w:r>
-      <w:r>
-        <w:rPr>
-          <w:color w:val="595959" w:themeColor="text1" w:themeTint="A6"/>
-        </w:rPr>
-        <w:t>a</w:t>
-      </w:r>
-      <w:r>
-        <w:rPr>
-          <w:color w:val="595959" w:themeColor="text1" w:themeTint="A6"/>
-        </w:rPr>
-        <w:t xml:space="preserve"> un </w:t>
-      </w:r>
-      <w:r>
-        <w:rPr>
-          <w:color w:val="595959" w:themeColor="text1" w:themeTint="A6"/>
-        </w:rPr>
-        <w:t>linaje</w:t>
-      </w:r>
-      <w:r>
-        <w:rPr>
-          <w:color w:val="595959" w:themeColor="text1" w:themeTint="A6"/>
-        </w:rPr>
-        <w:t xml:space="preserve"> (1:1).</w:t>
-      </w:r>
-      <w:r>
-        <w:rPr>
-          <w:color w:val="595959" w:themeColor="text1" w:themeTint="A6"/>
-        </w:rPr>
-        <w:t xml:space="preserve"> Por lo tanto, el id de usuario debe añadirse a la tabla de </w:t>
-      </w:r>
-      <w:proofErr w:type="spellStart"/>
-      <w:r>
-        <w:rPr>
-          <w:color w:val="595959" w:themeColor="text1" w:themeTint="A6"/>
-        </w:rPr>
-        <w:t>item</w:t>
-      </w:r>
-      <w:r>
-        <w:rPr>
-          <w:color w:val="595959" w:themeColor="text1" w:themeTint="A6"/>
-        </w:rPr>
-        <w:t>s</w:t>
-      </w:r>
-      <w:proofErr w:type="spellEnd"/>
-      <w:r>
-        <w:rPr>
-          <w:color w:val="595959" w:themeColor="text1" w:themeTint="A6"/>
-        </w:rPr>
-        <w:t>.</w:t>
-      </w:r>
-      <w:r>
-        <w:rPr>
-          <w:color w:val="595959" w:themeColor="text1" w:themeTint="A6"/>
-        </w:rPr>
-        <w:t xml:space="preserve"> No es nece</w:t>
-      </w:r>
-      <w:r>
-        <w:rPr>
-          <w:color w:val="595959" w:themeColor="text1" w:themeTint="A6"/>
-        </w:rPr>
-        <w:t>s</w:t>
-      </w:r>
       <w:r>
         <w:rPr>
           <w:color w:val="595959" w:themeColor="text1" w:themeTint="A6"/>
@@ -4265,14 +4050,14 @@
           <w:color w:val="595959" w:themeColor="text1" w:themeTint="A6"/>
         </w:rPr>
       </w:pPr>
-      <w:bookmarkStart w:id="7" w:name="_Toc124112127"/>
+      <w:bookmarkStart w:id="9" w:name="_Toc135077467"/>
       <w:r>
         <w:rPr>
           <w:rFonts w:ascii="Bahnschrift" w:hAnsi="Bahnschrift"/>
         </w:rPr>
         <w:t>CREACIÓN DE TABLAS EN MYSQL WORKBENCH</w:t>
       </w:r>
-      <w:bookmarkEnd w:id="7"/>
+      <w:bookmarkEnd w:id="9"/>
     </w:p>
     <w:p>
       <w:pPr>
@@ -4341,14 +4126,12 @@
         </w:rPr>
         <w:t xml:space="preserve">CREATE DATABASE IF NOT EXISTS </w:t>
       </w:r>
-      <w:proofErr w:type="spellStart"/>
       <w:r>
         <w:rPr>
           <w:color w:val="595959" w:themeColor="text1" w:themeTint="A6"/>
         </w:rPr>
         <w:t>lineage</w:t>
       </w:r>
-      <w:proofErr w:type="spellEnd"/>
       <w:r>
         <w:rPr>
           <w:color w:val="595959" w:themeColor="text1" w:themeTint="A6"/>
@@ -4373,14 +4156,12 @@
         </w:rPr>
         <w:t xml:space="preserve">USE </w:t>
       </w:r>
-      <w:proofErr w:type="spellStart"/>
       <w:r>
         <w:rPr>
           <w:color w:val="595959" w:themeColor="text1" w:themeTint="A6"/>
         </w:rPr>
         <w:t>lineage</w:t>
       </w:r>
-      <w:proofErr w:type="spellEnd"/>
       <w:r>
         <w:rPr>
           <w:color w:val="595959" w:themeColor="text1" w:themeTint="A6"/>
@@ -4420,14 +4201,12 @@
         </w:rPr>
         <w:t xml:space="preserve">DROP TABLE IF EXISTS </w:t>
       </w:r>
-      <w:proofErr w:type="spellStart"/>
       <w:r>
         <w:rPr>
           <w:color w:val="595959" w:themeColor="text1" w:themeTint="A6"/>
         </w:rPr>
         <w:t>items</w:t>
       </w:r>
-      <w:proofErr w:type="spellEnd"/>
       <w:r>
         <w:rPr>
           <w:color w:val="595959" w:themeColor="text1" w:themeTint="A6"/>
@@ -4452,14 +4231,12 @@
         </w:rPr>
         <w:t xml:space="preserve">DROP TABLE IF EXISTS </w:t>
       </w:r>
-      <w:proofErr w:type="spellStart"/>
       <w:r>
         <w:rPr>
           <w:color w:val="595959" w:themeColor="text1" w:themeTint="A6"/>
         </w:rPr>
         <w:t>lineages</w:t>
       </w:r>
-      <w:proofErr w:type="spellEnd"/>
       <w:r>
         <w:rPr>
           <w:color w:val="595959" w:themeColor="text1" w:themeTint="A6"/>
@@ -4484,14 +4261,12 @@
         </w:rPr>
         <w:t xml:space="preserve">DROP TABLE IF EXISTS </w:t>
       </w:r>
-      <w:proofErr w:type="spellStart"/>
       <w:r>
         <w:rPr>
           <w:color w:val="595959" w:themeColor="text1" w:themeTint="A6"/>
         </w:rPr>
         <w:t>descends</w:t>
       </w:r>
-      <w:proofErr w:type="spellEnd"/>
       <w:r>
         <w:rPr>
           <w:color w:val="595959" w:themeColor="text1" w:themeTint="A6"/>
@@ -4698,19 +4473,11 @@
         </w:rPr>
         <w:tab/>
       </w:r>
-      <w:proofErr w:type="spellStart"/>
-      <w:r>
-        <w:rPr>
-          <w:color w:val="595959" w:themeColor="text1" w:themeTint="A6"/>
-        </w:rPr>
-        <w:t>password</w:t>
-      </w:r>
-      <w:proofErr w:type="spellEnd"/>
-      <w:r>
-        <w:rPr>
-          <w:color w:val="595959" w:themeColor="text1" w:themeTint="A6"/>
-        </w:rPr>
-        <w:t xml:space="preserve"> VARCHAR(100) NOT NULL,</w:t>
+      <w:r>
+        <w:rPr>
+          <w:color w:val="595959" w:themeColor="text1" w:themeTint="A6"/>
+        </w:rPr>
+        <w:t>password VARCHAR(100) NOT NULL,</w:t>
       </w:r>
     </w:p>
     <w:p>
@@ -5117,14 +4884,12 @@
         </w:rPr>
         <w:tab/>
       </w:r>
-      <w:proofErr w:type="spellStart"/>
       <w:r>
         <w:rPr>
           <w:color w:val="595959" w:themeColor="text1" w:themeTint="A6"/>
         </w:rPr>
         <w:t>feedback</w:t>
       </w:r>
-      <w:proofErr w:type="spellEnd"/>
       <w:r>
         <w:rPr>
           <w:color w:val="595959" w:themeColor="text1" w:themeTint="A6"/>
@@ -6045,7 +5810,7 @@
           <w:rFonts w:ascii="Bahnschrift" w:hAnsi="Bahnschrift"/>
         </w:rPr>
       </w:pPr>
-      <w:bookmarkStart w:id="8" w:name="_Toc124112128"/>
+      <w:bookmarkStart w:id="10" w:name="_Toc135077468"/>
       <w:r>
         <w:rPr>
           <w:rFonts w:ascii="Bahnschrift" w:hAnsi="Bahnschrift"/>
@@ -6053,7 +5818,7 @@
         <w:lastRenderedPageBreak/>
         <w:t>INTRODUCCIÓN</w:t>
       </w:r>
-      <w:bookmarkEnd w:id="8"/>
+      <w:bookmarkEnd w:id="10"/>
     </w:p>
     <w:p/>
     <w:p>
@@ -6212,7 +5977,7 @@
           <w:color w:val="C789D6"/>
           <w:lang w:eastAsia="es-ES"/>
         </w:rPr>
-        <w:t>saawit</w:t>
+        <w:t>lineage</w:t>
       </w:r>
       <w:r>
         <w:rPr>
@@ -6346,7 +6111,7 @@
           <w:color w:val="C789D6"/>
           <w:lang w:eastAsia="es-ES"/>
         </w:rPr>
-        <w:t xml:space="preserve">API que permita gestionar noticias </w:t>
+        <w:t xml:space="preserve">API que permita gestionar </w:t>
       </w:r>
       <w:r>
         <w:rPr>
@@ -6354,7 +6119,66 @@
           <w:color w:val="C789D6"/>
           <w:lang w:eastAsia="es-ES"/>
         </w:rPr>
-        <w:t>c</w:t>
+        <w:t>documentación según el rol del usuario</w:t>
+      </w:r>
+      <w:r>
+        <w:rPr>
+          <w:rFonts w:ascii="JetBrains Mono" w:eastAsia="Times New Roman" w:hAnsi="JetBrains Mono" w:cs="JetBrains Mono"/>
+          <w:color w:val="D9F5DD"/>
+          <w:lang w:eastAsia="es-ES"/>
+        </w:rPr>
+        <w:t>"</w:t>
+      </w:r>
+      <w:r>
+        <w:rPr>
+          <w:rFonts w:ascii="JetBrains Mono" w:eastAsia="Times New Roman" w:hAnsi="JetBrains Mono" w:cs="JetBrains Mono"/>
+          <w:color w:val="D6DEEB"/>
+          <w:lang w:eastAsia="es-ES"/>
+        </w:rPr>
+        <w:t>,</w:t>
+      </w:r>
+    </w:p>
+    <w:p>
+      <w:pPr>
+        <w:shd w:val="clear" w:color="auto" w:fill="011627"/>
+        <w:spacing w:after="0" w:line="285" w:lineRule="atLeast"/>
+        <w:rPr>
+          <w:rFonts w:ascii="JetBrains Mono" w:eastAsia="Times New Roman" w:hAnsi="JetBrains Mono" w:cs="JetBrains Mono"/>
+          <w:color w:val="D6DEEB"/>
+          <w:lang w:eastAsia="es-ES"/>
+        </w:rPr>
+      </w:pPr>
+      <w:r>
+        <w:rPr>
+          <w:rFonts w:ascii="JetBrains Mono" w:eastAsia="Times New Roman" w:hAnsi="JetBrains Mono" w:cs="JetBrains Mono"/>
+          <w:color w:val="D6DEEB"/>
+          <w:lang w:eastAsia="es-ES"/>
+        </w:rPr>
+        <w:t xml:space="preserve">  </w:t>
+      </w:r>
+      <w:r>
+        <w:rPr>
+          <w:rFonts w:ascii="JetBrains Mono" w:eastAsia="Times New Roman" w:hAnsi="JetBrains Mono" w:cs="JetBrains Mono"/>
+          <w:color w:val="7FDBCA"/>
+          <w:lang w:eastAsia="es-ES"/>
+        </w:rPr>
+        <w:t>"main"</w:t>
+      </w:r>
+      <w:r>
+        <w:rPr>
+          <w:rFonts w:ascii="JetBrains Mono" w:eastAsia="Times New Roman" w:hAnsi="JetBrains Mono" w:cs="JetBrains Mono"/>
+          <w:color w:val="D6DEEB"/>
+          <w:lang w:eastAsia="es-ES"/>
+        </w:rPr>
+        <w:t xml:space="preserve">: </w:t>
+      </w:r>
+      <w:r>
+        <w:rPr>
+          <w:rFonts w:ascii="JetBrains Mono" w:eastAsia="Times New Roman" w:hAnsi="JetBrains Mono" w:cs="JetBrains Mono"/>
+          <w:color w:val="D9F5DD"/>
+          <w:lang w:eastAsia="es-ES"/>
+        </w:rPr>
+        <w:t>"</w:t>
       </w:r>
       <w:r>
         <w:rPr>
@@ -6362,7 +6186,7 @@
           <w:color w:val="C789D6"/>
           <w:lang w:eastAsia="es-ES"/>
         </w:rPr>
-        <w:t>olaborativas</w:t>
+        <w:t>server.js</w:t>
       </w:r>
       <w:r>
         <w:rPr>
@@ -6405,7 +6229,7 @@
           <w:color w:val="7FDBCA"/>
           <w:lang w:eastAsia="es-ES"/>
         </w:rPr>
-        <w:t>"main"</w:t>
+        <w:t>"scripts"</w:t>
       </w:r>
       <w:r>
         <w:rPr>
@@ -6413,6 +6237,41 @@
           <w:color w:val="D6DEEB"/>
           <w:lang w:eastAsia="es-ES"/>
         </w:rPr>
+        <w:t>: {</w:t>
+      </w:r>
+    </w:p>
+    <w:p>
+      <w:pPr>
+        <w:shd w:val="clear" w:color="auto" w:fill="011627"/>
+        <w:spacing w:after="0" w:line="285" w:lineRule="atLeast"/>
+        <w:rPr>
+          <w:rFonts w:ascii="JetBrains Mono" w:eastAsia="Times New Roman" w:hAnsi="JetBrains Mono" w:cs="JetBrains Mono"/>
+          <w:color w:val="D6DEEB"/>
+          <w:lang w:eastAsia="es-ES"/>
+        </w:rPr>
+      </w:pPr>
+      <w:r>
+        <w:rPr>
+          <w:rFonts w:ascii="JetBrains Mono" w:eastAsia="Times New Roman" w:hAnsi="JetBrains Mono" w:cs="JetBrains Mono"/>
+          <w:color w:val="D6DEEB"/>
+          <w:lang w:eastAsia="es-ES"/>
+        </w:rPr>
+        <w:t xml:space="preserve">    </w:t>
+      </w:r>
+      <w:r>
+        <w:rPr>
+          <w:rFonts w:ascii="JetBrains Mono" w:eastAsia="Times New Roman" w:hAnsi="JetBrains Mono" w:cs="JetBrains Mono"/>
+          <w:color w:val="7FDBCA"/>
+          <w:lang w:eastAsia="es-ES"/>
+        </w:rPr>
+        <w:t>"dev"</w:t>
+      </w:r>
+      <w:r>
+        <w:rPr>
+          <w:rFonts w:ascii="JetBrains Mono" w:eastAsia="Times New Roman" w:hAnsi="JetBrains Mono" w:cs="JetBrains Mono"/>
+          <w:color w:val="D6DEEB"/>
+          <w:lang w:eastAsia="es-ES"/>
+        </w:rPr>
         <w:t xml:space="preserve">: </w:t>
       </w:r>
       <w:r>
@@ -6429,7 +6288,96 @@
           <w:color w:val="C789D6"/>
           <w:lang w:eastAsia="es-ES"/>
         </w:rPr>
-        <w:t>server.js</w:t>
+        <w:t>nodemon server.js</w:t>
+      </w:r>
+    </w:p>
+    <w:p>
+      <w:pPr>
+        <w:shd w:val="clear" w:color="auto" w:fill="011627"/>
+        <w:spacing w:after="0" w:line="285" w:lineRule="atLeast"/>
+        <w:rPr>
+          <w:rFonts w:ascii="JetBrains Mono" w:eastAsia="Times New Roman" w:hAnsi="JetBrains Mono" w:cs="JetBrains Mono"/>
+          <w:color w:val="D6DEEB"/>
+          <w:lang w:eastAsia="es-ES"/>
+        </w:rPr>
+      </w:pPr>
+      <w:r>
+        <w:rPr>
+          <w:rFonts w:ascii="JetBrains Mono" w:eastAsia="Times New Roman" w:hAnsi="JetBrains Mono" w:cs="JetBrains Mono"/>
+          <w:color w:val="D6DEEB"/>
+          <w:lang w:eastAsia="es-ES"/>
+        </w:rPr>
+        <w:t>  },</w:t>
+      </w:r>
+    </w:p>
+    <w:p>
+      <w:pPr>
+        <w:shd w:val="clear" w:color="auto" w:fill="011627"/>
+        <w:spacing w:after="0" w:line="285" w:lineRule="atLeast"/>
+        <w:rPr>
+          <w:rFonts w:ascii="JetBrains Mono" w:eastAsia="Times New Roman" w:hAnsi="JetBrains Mono" w:cs="JetBrains Mono"/>
+          <w:color w:val="D6DEEB"/>
+          <w:lang w:eastAsia="es-ES"/>
+        </w:rPr>
+      </w:pPr>
+      <w:r>
+        <w:rPr>
+          <w:rFonts w:ascii="JetBrains Mono" w:eastAsia="Times New Roman" w:hAnsi="JetBrains Mono" w:cs="JetBrains Mono"/>
+          <w:color w:val="D6DEEB"/>
+          <w:lang w:eastAsia="es-ES"/>
+        </w:rPr>
+        <w:t xml:space="preserve">  </w:t>
+      </w:r>
+      <w:r>
+        <w:rPr>
+          <w:rFonts w:ascii="JetBrains Mono" w:eastAsia="Times New Roman" w:hAnsi="JetBrains Mono" w:cs="JetBrains Mono"/>
+          <w:color w:val="7FDBCA"/>
+          <w:lang w:eastAsia="es-ES"/>
+        </w:rPr>
+        <w:t>"repository"</w:t>
+      </w:r>
+      <w:r>
+        <w:rPr>
+          <w:rFonts w:ascii="JetBrains Mono" w:eastAsia="Times New Roman" w:hAnsi="JetBrains Mono" w:cs="JetBrains Mono"/>
+          <w:color w:val="D6DEEB"/>
+          <w:lang w:eastAsia="es-ES"/>
+        </w:rPr>
+        <w:t>: {</w:t>
+      </w:r>
+    </w:p>
+    <w:p>
+      <w:pPr>
+        <w:shd w:val="clear" w:color="auto" w:fill="011627"/>
+        <w:spacing w:after="0" w:line="285" w:lineRule="atLeast"/>
+        <w:rPr>
+          <w:rFonts w:ascii="JetBrains Mono" w:eastAsia="Times New Roman" w:hAnsi="JetBrains Mono" w:cs="JetBrains Mono"/>
+          <w:color w:val="D6DEEB"/>
+          <w:lang w:eastAsia="es-ES"/>
+        </w:rPr>
+      </w:pPr>
+      <w:r>
+        <w:rPr>
+          <w:rFonts w:ascii="JetBrains Mono" w:eastAsia="Times New Roman" w:hAnsi="JetBrains Mono" w:cs="JetBrains Mono"/>
+          <w:color w:val="D6DEEB"/>
+          <w:lang w:eastAsia="es-ES"/>
+        </w:rPr>
+        <w:t xml:space="preserve">    </w:t>
+      </w:r>
+      <w:r>
+        <w:rPr>
+          <w:rFonts w:ascii="JetBrains Mono" w:eastAsia="Times New Roman" w:hAnsi="JetBrains Mono" w:cs="JetBrains Mono"/>
+          <w:color w:val="7FDBCA"/>
+          <w:lang w:eastAsia="es-ES"/>
+        </w:rPr>
+        <w:t>"type"</w:t>
+      </w:r>
+      <w:r>
+        <w:rPr>
+          <w:rFonts w:ascii="JetBrains Mono" w:eastAsia="Times New Roman" w:hAnsi="JetBrains Mono" w:cs="JetBrains Mono"/>
+          <w:color w:val="D6DEEB"/>
+          <w:lang w:eastAsia="es-ES"/>
+        </w:rPr>
+        <w:t xml:space="preserve">: </w:t>
       </w:r>
       <w:r>
         <w:rPr>
@@ -6442,29 +6390,45 @@
       <w:r>
         <w:rPr>
           <w:rFonts w:ascii="JetBrains Mono" w:eastAsia="Times New Roman" w:hAnsi="JetBrains Mono" w:cs="JetBrains Mono"/>
-          <w:color w:val="D6DEEB"/>
+          <w:color w:val="C789D6"/>
           <w:lang w:eastAsia="es-ES"/>
         </w:rPr>
-        <w:t>,</w:t>
-      </w:r>
-    </w:p>
-    <w:p>
-      <w:pPr>
-        <w:shd w:val="clear" w:color="auto" w:fill="011627"/>
-        <w:spacing w:after="0" w:line="285" w:lineRule="atLeast"/>
+        <w:t>git</w:t>
+      </w:r>
+      <w:r>
+        <w:rPr>
+          <w:rFonts w:ascii="JetBrains Mono" w:eastAsia="Times New Roman" w:hAnsi="JetBrains Mono" w:cs="JetBrains Mono"/>
+          <w:color w:val="D9F5DD"/>
+          <w:lang w:eastAsia="es-ES"/>
+        </w:rPr>
+        <w:t>"</w:t>
+      </w:r>
+      <w:r>
         <w:rPr>
           <w:rFonts w:ascii="JetBrains Mono" w:eastAsia="Times New Roman" w:hAnsi="JetBrains Mono" w:cs="JetBrains Mono"/>
           <w:color w:val="D6DEEB"/>
           <w:lang w:eastAsia="es-ES"/>
         </w:rPr>
-      </w:pPr>
-      <w:r>
+        <w:t>,</w:t>
+      </w:r>
+    </w:p>
+    <w:p>
+      <w:pPr>
+        <w:shd w:val="clear" w:color="auto" w:fill="011627"/>
+        <w:spacing w:after="0" w:line="285" w:lineRule="atLeast"/>
         <w:rPr>
           <w:rFonts w:ascii="JetBrains Mono" w:eastAsia="Times New Roman" w:hAnsi="JetBrains Mono" w:cs="JetBrains Mono"/>
           <w:color w:val="D6DEEB"/>
           <w:lang w:eastAsia="es-ES"/>
         </w:rPr>
-        <w:t xml:space="preserve">  </w:t>
+      </w:pPr>
+      <w:r>
+        <w:rPr>
+          <w:rFonts w:ascii="JetBrains Mono" w:eastAsia="Times New Roman" w:hAnsi="JetBrains Mono" w:cs="JetBrains Mono"/>
+          <w:color w:val="D6DEEB"/>
+          <w:lang w:eastAsia="es-ES"/>
+        </w:rPr>
+        <w:t xml:space="preserve">    </w:t>
       </w:r>
       <w:r>
         <w:rPr>
@@ -6472,7 +6436,7 @@
           <w:color w:val="7FDBCA"/>
           <w:lang w:eastAsia="es-ES"/>
         </w:rPr>
-        <w:t>"scripts"</w:t>
+        <w:t>"url"</w:t>
       </w:r>
       <w:r>
         <w:rPr>
@@ -6480,7 +6444,47 @@
           <w:color w:val="D6DEEB"/>
           <w:lang w:eastAsia="es-ES"/>
         </w:rPr>
-        <w:t>: {</w:t>
+        <w:t xml:space="preserve">: </w:t>
+      </w:r>
+      <w:r>
+        <w:rPr>
+          <w:rFonts w:ascii="JetBrains Mono" w:eastAsia="Times New Roman" w:hAnsi="JetBrains Mono" w:cs="JetBrains Mono"/>
+          <w:color w:val="D9F5DD"/>
+          <w:lang w:eastAsia="es-ES"/>
+        </w:rPr>
+        <w:t>"</w:t>
+      </w:r>
+      <w:r>
+        <w:rPr>
+          <w:rFonts w:ascii="JetBrains Mono" w:eastAsia="Times New Roman" w:hAnsi="JetBrains Mono" w:cs="JetBrains Mono"/>
+          <w:color w:val="C789D6"/>
+          <w:lang w:eastAsia="es-ES"/>
+        </w:rPr>
+        <w:t>git+https://github.com/JuanGarridoTroche/</w:t>
+      </w:r>
+      <w:r>
+        <w:rPr>
+          <w:rFonts w:ascii="JetBrains Mono" w:eastAsia="Times New Roman" w:hAnsi="JetBrains Mono" w:cs="JetBrains Mono"/>
+          <w:color w:val="C789D6"/>
+          <w:lang w:eastAsia="es-ES"/>
+        </w:rPr>
+        <w:t>PROYECTOS/lineage</w:t>
+      </w:r>
+      <w:r>
+        <w:rPr>
+          <w:rFonts w:ascii="JetBrains Mono" w:eastAsia="Times New Roman" w:hAnsi="JetBrains Mono" w:cs="JetBrains Mono"/>
+          <w:color w:val="C789D6"/>
+          <w:lang w:eastAsia="es-ES"/>
+        </w:rPr>
+        <w:t>.git</w:t>
+      </w:r>
+      <w:r>
+        <w:rPr>
+          <w:rFonts w:ascii="JetBrains Mono" w:eastAsia="Times New Roman" w:hAnsi="JetBrains Mono" w:cs="JetBrains Mono"/>
+          <w:color w:val="D9F5DD"/>
+          <w:lang w:eastAsia="es-ES"/>
+        </w:rPr>
+        <w:t>"</w:t>
       </w:r>
     </w:p>
     <w:p>
@@ -6499,7 +6503,26 @@
           <w:color w:val="D6DEEB"/>
           <w:lang w:eastAsia="es-ES"/>
         </w:rPr>
-        <w:t xml:space="preserve">    </w:t>
+        <w:t>  },</w:t>
+      </w:r>
+    </w:p>
+    <w:p>
+      <w:pPr>
+        <w:shd w:val="clear" w:color="auto" w:fill="011627"/>
+        <w:spacing w:after="0" w:line="285" w:lineRule="atLeast"/>
+        <w:rPr>
+          <w:rFonts w:ascii="JetBrains Mono" w:eastAsia="Times New Roman" w:hAnsi="JetBrains Mono" w:cs="JetBrains Mono"/>
+          <w:color w:val="D6DEEB"/>
+          <w:lang w:eastAsia="es-ES"/>
+        </w:rPr>
+      </w:pPr>
+      <w:r>
+        <w:rPr>
+          <w:rFonts w:ascii="JetBrains Mono" w:eastAsia="Times New Roman" w:hAnsi="JetBrains Mono" w:cs="JetBrains Mono"/>
+          <w:color w:val="D6DEEB"/>
+          <w:lang w:eastAsia="es-ES"/>
+        </w:rPr>
+        <w:t xml:space="preserve">  </w:t>
       </w:r>
       <w:r>
         <w:rPr>
@@ -6507,7 +6530,7 @@
           <w:color w:val="7FDBCA"/>
           <w:lang w:eastAsia="es-ES"/>
         </w:rPr>
-        <w:t>"dev"</w:t>
+        <w:t>"author"</w:t>
       </w:r>
       <w:r>
         <w:rPr>
@@ -6531,44 +6554,108 @@
           <w:color w:val="C789D6"/>
           <w:lang w:eastAsia="es-ES"/>
         </w:rPr>
-        <w:t>nodemon server.js</w:t>
-      </w:r>
-    </w:p>
-    <w:p>
-      <w:pPr>
-        <w:shd w:val="clear" w:color="auto" w:fill="011627"/>
-        <w:spacing w:after="0" w:line="285" w:lineRule="atLeast"/>
+        <w:t>Juan Garrido Troche</w:t>
+      </w:r>
+      <w:r>
+        <w:rPr>
+          <w:rFonts w:ascii="JetBrains Mono" w:eastAsia="Times New Roman" w:hAnsi="JetBrains Mono" w:cs="JetBrains Mono"/>
+          <w:color w:val="D9F5DD"/>
+          <w:lang w:eastAsia="es-ES"/>
+        </w:rPr>
+        <w:t>"</w:t>
+      </w:r>
+      <w:r>
         <w:rPr>
           <w:rFonts w:ascii="JetBrains Mono" w:eastAsia="Times New Roman" w:hAnsi="JetBrains Mono" w:cs="JetBrains Mono"/>
           <w:color w:val="D6DEEB"/>
           <w:lang w:eastAsia="es-ES"/>
         </w:rPr>
-      </w:pPr>
-      <w:r>
+        <w:t>,</w:t>
+      </w:r>
+    </w:p>
+    <w:p>
+      <w:pPr>
+        <w:shd w:val="clear" w:color="auto" w:fill="011627"/>
+        <w:spacing w:after="0" w:line="285" w:lineRule="atLeast"/>
         <w:rPr>
           <w:rFonts w:ascii="JetBrains Mono" w:eastAsia="Times New Roman" w:hAnsi="JetBrains Mono" w:cs="JetBrains Mono"/>
           <w:color w:val="D6DEEB"/>
           <w:lang w:eastAsia="es-ES"/>
         </w:rPr>
-        <w:t>  },</w:t>
-      </w:r>
-    </w:p>
-    <w:p>
-      <w:pPr>
-        <w:shd w:val="clear" w:color="auto" w:fill="011627"/>
-        <w:spacing w:after="0" w:line="285" w:lineRule="atLeast"/>
+      </w:pPr>
+      <w:r>
         <w:rPr>
           <w:rFonts w:ascii="JetBrains Mono" w:eastAsia="Times New Roman" w:hAnsi="JetBrains Mono" w:cs="JetBrains Mono"/>
           <w:color w:val="D6DEEB"/>
           <w:lang w:eastAsia="es-ES"/>
         </w:rPr>
-      </w:pPr>
+        <w:t xml:space="preserve">  </w:t>
+      </w:r>
+      <w:r>
+        <w:rPr>
+          <w:rFonts w:ascii="JetBrains Mono" w:eastAsia="Times New Roman" w:hAnsi="JetBrains Mono" w:cs="JetBrains Mono"/>
+          <w:color w:val="7FDBCA"/>
+          <w:lang w:eastAsia="es-ES"/>
+        </w:rPr>
+        <w:t>"license"</w:t>
+      </w:r>
       <w:r>
         <w:rPr>
           <w:rFonts w:ascii="JetBrains Mono" w:eastAsia="Times New Roman" w:hAnsi="JetBrains Mono" w:cs="JetBrains Mono"/>
           <w:color w:val="D6DEEB"/>
           <w:lang w:eastAsia="es-ES"/>
         </w:rPr>
+        <w:t xml:space="preserve">: </w:t>
+      </w:r>
+      <w:r>
+        <w:rPr>
+          <w:rFonts w:ascii="JetBrains Mono" w:eastAsia="Times New Roman" w:hAnsi="JetBrains Mono" w:cs="JetBrains Mono"/>
+          <w:color w:val="D9F5DD"/>
+          <w:lang w:eastAsia="es-ES"/>
+        </w:rPr>
+        <w:t>"</w:t>
+      </w:r>
+      <w:r>
+        <w:rPr>
+          <w:rFonts w:ascii="JetBrains Mono" w:eastAsia="Times New Roman" w:hAnsi="JetBrains Mono" w:cs="JetBrains Mono"/>
+          <w:color w:val="C789D6"/>
+          <w:lang w:eastAsia="es-ES"/>
+        </w:rPr>
+        <w:t>ISC</w:t>
+      </w:r>
+      <w:r>
+        <w:rPr>
+          <w:rFonts w:ascii="JetBrains Mono" w:eastAsia="Times New Roman" w:hAnsi="JetBrains Mono" w:cs="JetBrains Mono"/>
+          <w:color w:val="D9F5DD"/>
+          <w:lang w:eastAsia="es-ES"/>
+        </w:rPr>
+        <w:t>"</w:t>
+      </w:r>
+      <w:r>
+        <w:rPr>
+          <w:rFonts w:ascii="JetBrains Mono" w:eastAsia="Times New Roman" w:hAnsi="JetBrains Mono" w:cs="JetBrains Mono"/>
+          <w:color w:val="D6DEEB"/>
+          <w:lang w:eastAsia="es-ES"/>
+        </w:rPr>
+        <w:t>,</w:t>
+      </w:r>
+    </w:p>
+    <w:p>
+      <w:pPr>
+        <w:shd w:val="clear" w:color="auto" w:fill="011627"/>
+        <w:spacing w:after="0" w:line="285" w:lineRule="atLeast"/>
+        <w:rPr>
+          <w:rFonts w:ascii="JetBrains Mono" w:eastAsia="Times New Roman" w:hAnsi="JetBrains Mono" w:cs="JetBrains Mono"/>
+          <w:color w:val="D6DEEB"/>
+          <w:lang w:eastAsia="es-ES"/>
+        </w:rPr>
+      </w:pPr>
+      <w:r>
+        <w:rPr>
+          <w:rFonts w:ascii="JetBrains Mono" w:eastAsia="Times New Roman" w:hAnsi="JetBrains Mono" w:cs="JetBrains Mono"/>
+          <w:color w:val="D6DEEB"/>
+          <w:lang w:eastAsia="es-ES"/>
+        </w:rPr>
         <w:t xml:space="preserve">  </w:t>
       </w:r>
       <w:r>
@@ -6577,7 +6664,7 @@
           <w:color w:val="7FDBCA"/>
           <w:lang w:eastAsia="es-ES"/>
         </w:rPr>
-        <w:t>"repository"</w:t>
+        <w:t>"bugs"</w:t>
       </w:r>
       <w:r>
         <w:rPr>
@@ -6612,7 +6699,7 @@
           <w:color w:val="7FDBCA"/>
           <w:lang w:eastAsia="es-ES"/>
         </w:rPr>
-        <w:t>"type"</w:t>
+        <w:t>"url"</w:t>
       </w:r>
       <w:r>
         <w:rPr>
@@ -6636,7 +6723,23 @@
           <w:color w:val="C789D6"/>
           <w:lang w:eastAsia="es-ES"/>
         </w:rPr>
-        <w:t>git</w:t>
+        <w:t>https://github.com/JuanGarridoTroche/</w:t>
+      </w:r>
+      <w:r>
+        <w:rPr>
+          <w:rFonts w:ascii="JetBrains Mono" w:eastAsia="Times New Roman" w:hAnsi="JetBrains Mono" w:cs="JetBrains Mono"/>
+          <w:color w:val="C789D6"/>
+          <w:lang w:eastAsia="es-ES"/>
+        </w:rPr>
+        <w:t>PROYECTOS/lineage</w:t>
+      </w:r>
+      <w:r>
+        <w:rPr>
+          <w:rFonts w:ascii="JetBrains Mono" w:eastAsia="Times New Roman" w:hAnsi="JetBrains Mono" w:cs="JetBrains Mono"/>
+          <w:color w:val="C789D6"/>
+          <w:lang w:eastAsia="es-ES"/>
+        </w:rPr>
+        <w:t>/issues</w:t>
       </w:r>
       <w:r>
         <w:rPr>
@@ -6646,32 +6749,43 @@
         </w:rPr>
         <w:t>"</w:t>
       </w:r>
-      <w:r>
+    </w:p>
+    <w:p>
+      <w:pPr>
+        <w:shd w:val="clear" w:color="auto" w:fill="011627"/>
+        <w:spacing w:after="0" w:line="285" w:lineRule="atLeast"/>
         <w:rPr>
           <w:rFonts w:ascii="JetBrains Mono" w:eastAsia="Times New Roman" w:hAnsi="JetBrains Mono" w:cs="JetBrains Mono"/>
           <w:color w:val="D6DEEB"/>
           <w:lang w:eastAsia="es-ES"/>
         </w:rPr>
-        <w:t>,</w:t>
-      </w:r>
-    </w:p>
-    <w:p>
-      <w:pPr>
-        <w:shd w:val="clear" w:color="auto" w:fill="011627"/>
-        <w:spacing w:after="0" w:line="285" w:lineRule="atLeast"/>
+      </w:pPr>
+      <w:r>
         <w:rPr>
           <w:rFonts w:ascii="JetBrains Mono" w:eastAsia="Times New Roman" w:hAnsi="JetBrains Mono" w:cs="JetBrains Mono"/>
           <w:color w:val="D6DEEB"/>
           <w:lang w:eastAsia="es-ES"/>
         </w:rPr>
-      </w:pPr>
-      <w:r>
+        <w:t>  },</w:t>
+      </w:r>
+    </w:p>
+    <w:p>
+      <w:pPr>
+        <w:shd w:val="clear" w:color="auto" w:fill="011627"/>
+        <w:spacing w:after="0" w:line="285" w:lineRule="atLeast"/>
         <w:rPr>
           <w:rFonts w:ascii="JetBrains Mono" w:eastAsia="Times New Roman" w:hAnsi="JetBrains Mono" w:cs="JetBrains Mono"/>
           <w:color w:val="D6DEEB"/>
           <w:lang w:eastAsia="es-ES"/>
         </w:rPr>
-        <w:t xml:space="preserve">    </w:t>
+      </w:pPr>
+      <w:r>
+        <w:rPr>
+          <w:rFonts w:ascii="JetBrains Mono" w:eastAsia="Times New Roman" w:hAnsi="JetBrains Mono" w:cs="JetBrains Mono"/>
+          <w:color w:val="D6DEEB"/>
+          <w:lang w:eastAsia="es-ES"/>
+        </w:rPr>
+        <w:t xml:space="preserve">  </w:t>
       </w:r>
       <w:r>
         <w:rPr>
@@ -6679,7 +6793,7 @@
           <w:color w:val="7FDBCA"/>
           <w:lang w:eastAsia="es-ES"/>
         </w:rPr>
-        <w:t>"url"</w:t>
+        <w:t>"homepage"</w:t>
       </w:r>
       <w:r>
         <w:rPr>
@@ -6703,7 +6817,23 @@
           <w:color w:val="C789D6"/>
           <w:lang w:eastAsia="es-ES"/>
         </w:rPr>
-        <w:t>git+https://github.com/JuanGarridoTroche/saawit.git</w:t>
+        <w:t>https://github.com/JuanGarridoTroche/</w:t>
+      </w:r>
+      <w:r>
+        <w:rPr>
+          <w:rFonts w:ascii="JetBrains Mono" w:eastAsia="Times New Roman" w:hAnsi="JetBrains Mono" w:cs="JetBrains Mono"/>
+          <w:color w:val="C789D6"/>
+          <w:lang w:eastAsia="es-ES"/>
+        </w:rPr>
+        <w:t>PROYECTOS/lineage</w:t>
+      </w:r>
+      <w:r>
+        <w:rPr>
+          <w:rFonts w:ascii="JetBrains Mono" w:eastAsia="Times New Roman" w:hAnsi="JetBrains Mono" w:cs="JetBrains Mono"/>
+          <w:color w:val="C789D6"/>
+          <w:lang w:eastAsia="es-ES"/>
+        </w:rPr>
+        <w:t>#readme</w:t>
       </w:r>
       <w:r>
         <w:rPr>
@@ -6713,375 +6843,50 @@
         </w:rPr>
         <w:t>"</w:t>
       </w:r>
-    </w:p>
-    <w:p>
-      <w:pPr>
-        <w:shd w:val="clear" w:color="auto" w:fill="011627"/>
-        <w:spacing w:after="0" w:line="285" w:lineRule="atLeast"/>
+      <w:r>
         <w:rPr>
           <w:rFonts w:ascii="JetBrains Mono" w:eastAsia="Times New Roman" w:hAnsi="JetBrains Mono" w:cs="JetBrains Mono"/>
           <w:color w:val="D6DEEB"/>
           <w:lang w:eastAsia="es-ES"/>
         </w:rPr>
-      </w:pPr>
-      <w:r>
+        <w:t>,</w:t>
+      </w:r>
+    </w:p>
+    <w:p>
+      <w:pPr>
+        <w:shd w:val="clear" w:color="auto" w:fill="011627"/>
+        <w:spacing w:after="0" w:line="285" w:lineRule="atLeast"/>
         <w:rPr>
           <w:rFonts w:ascii="JetBrains Mono" w:eastAsia="Times New Roman" w:hAnsi="JetBrains Mono" w:cs="JetBrains Mono"/>
           <w:color w:val="D6DEEB"/>
           <w:lang w:eastAsia="es-ES"/>
         </w:rPr>
-        <w:t>  },</w:t>
-      </w:r>
-    </w:p>
-    <w:p>
-      <w:pPr>
-        <w:shd w:val="clear" w:color="auto" w:fill="011627"/>
-        <w:spacing w:after="0" w:line="285" w:lineRule="atLeast"/>
+      </w:pPr>
+      <w:r>
         <w:rPr>
           <w:rFonts w:ascii="JetBrains Mono" w:eastAsia="Times New Roman" w:hAnsi="JetBrains Mono" w:cs="JetBrains Mono"/>
           <w:color w:val="D6DEEB"/>
           <w:lang w:eastAsia="es-ES"/>
         </w:rPr>
-      </w:pPr>
-      <w:r>
+        <w:t xml:space="preserve">  </w:t>
+      </w:r>
+    </w:p>
+    <w:p>
+      <w:pPr>
+        <w:shd w:val="clear" w:color="auto" w:fill="011627"/>
+        <w:spacing w:after="0" w:line="285" w:lineRule="atLeast"/>
         <w:rPr>
           <w:rFonts w:ascii="JetBrains Mono" w:eastAsia="Times New Roman" w:hAnsi="JetBrains Mono" w:cs="JetBrains Mono"/>
           <w:color w:val="D6DEEB"/>
           <w:lang w:eastAsia="es-ES"/>
         </w:rPr>
-        <w:t xml:space="preserve">  </w:t>
-      </w:r>
-      <w:r>
-        <w:rPr>
-          <w:rFonts w:ascii="JetBrains Mono" w:eastAsia="Times New Roman" w:hAnsi="JetBrains Mono" w:cs="JetBrains Mono"/>
-          <w:color w:val="7FDBCA"/>
-          <w:lang w:eastAsia="es-ES"/>
-        </w:rPr>
-        <w:t>"author"</w:t>
-      </w:r>
+      </w:pPr>
       <w:r>
         <w:rPr>
           <w:rFonts w:ascii="JetBrains Mono" w:eastAsia="Times New Roman" w:hAnsi="JetBrains Mono" w:cs="JetBrains Mono"/>
           <w:color w:val="D6DEEB"/>
           <w:lang w:eastAsia="es-ES"/>
         </w:rPr>
-        <w:t xml:space="preserve">: </w:t>
-      </w:r>
-      <w:r>
-        <w:rPr>
-          <w:rFonts w:ascii="JetBrains Mono" w:eastAsia="Times New Roman" w:hAnsi="JetBrains Mono" w:cs="JetBrains Mono"/>
-          <w:color w:val="D9F5DD"/>
-          <w:lang w:eastAsia="es-ES"/>
-        </w:rPr>
-        <w:t>"</w:t>
-      </w:r>
-      <w:r>
-        <w:rPr>
-          <w:rFonts w:ascii="JetBrains Mono" w:eastAsia="Times New Roman" w:hAnsi="JetBrains Mono" w:cs="JetBrains Mono"/>
-          <w:color w:val="C789D6"/>
-          <w:lang w:eastAsia="es-ES"/>
-        </w:rPr>
-        <w:t>Juan Garrido Troche, Muchika Chettakul, Ana Arévano</w:t>
-      </w:r>
-      <w:r>
-        <w:rPr>
-          <w:rFonts w:ascii="JetBrains Mono" w:eastAsia="Times New Roman" w:hAnsi="JetBrains Mono" w:cs="JetBrains Mono"/>
-          <w:color w:val="D9F5DD"/>
-          <w:lang w:eastAsia="es-ES"/>
-        </w:rPr>
-        <w:t>"</w:t>
-      </w:r>
-      <w:r>
-        <w:rPr>
-          <w:rFonts w:ascii="JetBrains Mono" w:eastAsia="Times New Roman" w:hAnsi="JetBrains Mono" w:cs="JetBrains Mono"/>
-          <w:color w:val="D6DEEB"/>
-          <w:lang w:eastAsia="es-ES"/>
-        </w:rPr>
-        <w:t>,</w:t>
-      </w:r>
-    </w:p>
-    <w:p>
-      <w:pPr>
-        <w:shd w:val="clear" w:color="auto" w:fill="011627"/>
-        <w:spacing w:after="0" w:line="285" w:lineRule="atLeast"/>
-        <w:rPr>
-          <w:rFonts w:ascii="JetBrains Mono" w:eastAsia="Times New Roman" w:hAnsi="JetBrains Mono" w:cs="JetBrains Mono"/>
-          <w:color w:val="D6DEEB"/>
-          <w:lang w:eastAsia="es-ES"/>
-        </w:rPr>
-      </w:pPr>
-      <w:r>
-        <w:rPr>
-          <w:rFonts w:ascii="JetBrains Mono" w:eastAsia="Times New Roman" w:hAnsi="JetBrains Mono" w:cs="JetBrains Mono"/>
-          <w:color w:val="D6DEEB"/>
-          <w:lang w:eastAsia="es-ES"/>
-        </w:rPr>
-        <w:t xml:space="preserve">  </w:t>
-      </w:r>
-      <w:r>
-        <w:rPr>
-          <w:rFonts w:ascii="JetBrains Mono" w:eastAsia="Times New Roman" w:hAnsi="JetBrains Mono" w:cs="JetBrains Mono"/>
-          <w:color w:val="7FDBCA"/>
-          <w:lang w:eastAsia="es-ES"/>
-        </w:rPr>
-        <w:t>"license"</w:t>
-      </w:r>
-      <w:r>
-        <w:rPr>
-          <w:rFonts w:ascii="JetBrains Mono" w:eastAsia="Times New Roman" w:hAnsi="JetBrains Mono" w:cs="JetBrains Mono"/>
-          <w:color w:val="D6DEEB"/>
-          <w:lang w:eastAsia="es-ES"/>
-        </w:rPr>
-        <w:t xml:space="preserve">: </w:t>
-      </w:r>
-      <w:r>
-        <w:rPr>
-          <w:rFonts w:ascii="JetBrains Mono" w:eastAsia="Times New Roman" w:hAnsi="JetBrains Mono" w:cs="JetBrains Mono"/>
-          <w:color w:val="D9F5DD"/>
-          <w:lang w:eastAsia="es-ES"/>
-        </w:rPr>
-        <w:t>"</w:t>
-      </w:r>
-      <w:r>
-        <w:rPr>
-          <w:rFonts w:ascii="JetBrains Mono" w:eastAsia="Times New Roman" w:hAnsi="JetBrains Mono" w:cs="JetBrains Mono"/>
-          <w:color w:val="C789D6"/>
-          <w:lang w:eastAsia="es-ES"/>
-        </w:rPr>
-        <w:t>ISC</w:t>
-      </w:r>
-      <w:r>
-        <w:rPr>
-          <w:rFonts w:ascii="JetBrains Mono" w:eastAsia="Times New Roman" w:hAnsi="JetBrains Mono" w:cs="JetBrains Mono"/>
-          <w:color w:val="D9F5DD"/>
-          <w:lang w:eastAsia="es-ES"/>
-        </w:rPr>
-        <w:t>"</w:t>
-      </w:r>
-      <w:r>
-        <w:rPr>
-          <w:rFonts w:ascii="JetBrains Mono" w:eastAsia="Times New Roman" w:hAnsi="JetBrains Mono" w:cs="JetBrains Mono"/>
-          <w:color w:val="D6DEEB"/>
-          <w:lang w:eastAsia="es-ES"/>
-        </w:rPr>
-        <w:t>,</w:t>
-      </w:r>
-    </w:p>
-    <w:p>
-      <w:pPr>
-        <w:shd w:val="clear" w:color="auto" w:fill="011627"/>
-        <w:spacing w:after="0" w:line="285" w:lineRule="atLeast"/>
-        <w:rPr>
-          <w:rFonts w:ascii="JetBrains Mono" w:eastAsia="Times New Roman" w:hAnsi="JetBrains Mono" w:cs="JetBrains Mono"/>
-          <w:color w:val="D6DEEB"/>
-          <w:lang w:eastAsia="es-ES"/>
-        </w:rPr>
-      </w:pPr>
-      <w:r>
-        <w:rPr>
-          <w:rFonts w:ascii="JetBrains Mono" w:eastAsia="Times New Roman" w:hAnsi="JetBrains Mono" w:cs="JetBrains Mono"/>
-          <w:color w:val="D6DEEB"/>
-          <w:lang w:eastAsia="es-ES"/>
-        </w:rPr>
-        <w:t xml:space="preserve">  </w:t>
-      </w:r>
-      <w:r>
-        <w:rPr>
-          <w:rFonts w:ascii="JetBrains Mono" w:eastAsia="Times New Roman" w:hAnsi="JetBrains Mono" w:cs="JetBrains Mono"/>
-          <w:color w:val="7FDBCA"/>
-          <w:lang w:eastAsia="es-ES"/>
-        </w:rPr>
-        <w:t>"bugs"</w:t>
-      </w:r>
-      <w:r>
-        <w:rPr>
-          <w:rFonts w:ascii="JetBrains Mono" w:eastAsia="Times New Roman" w:hAnsi="JetBrains Mono" w:cs="JetBrains Mono"/>
-          <w:color w:val="D6DEEB"/>
-          <w:lang w:eastAsia="es-ES"/>
-        </w:rPr>
-        <w:t>: {</w:t>
-      </w:r>
-    </w:p>
-    <w:p>
-      <w:pPr>
-        <w:shd w:val="clear" w:color="auto" w:fill="011627"/>
-        <w:spacing w:after="0" w:line="285" w:lineRule="atLeast"/>
-        <w:rPr>
-          <w:rFonts w:ascii="JetBrains Mono" w:eastAsia="Times New Roman" w:hAnsi="JetBrains Mono" w:cs="JetBrains Mono"/>
-          <w:color w:val="D6DEEB"/>
-          <w:lang w:eastAsia="es-ES"/>
-        </w:rPr>
-      </w:pPr>
-      <w:r>
-        <w:rPr>
-          <w:rFonts w:ascii="JetBrains Mono" w:eastAsia="Times New Roman" w:hAnsi="JetBrains Mono" w:cs="JetBrains Mono"/>
-          <w:color w:val="D6DEEB"/>
-          <w:lang w:eastAsia="es-ES"/>
-        </w:rPr>
-        <w:t xml:space="preserve">    </w:t>
-      </w:r>
-      <w:r>
-        <w:rPr>
-          <w:rFonts w:ascii="JetBrains Mono" w:eastAsia="Times New Roman" w:hAnsi="JetBrains Mono" w:cs="JetBrains Mono"/>
-          <w:color w:val="7FDBCA"/>
-          <w:lang w:eastAsia="es-ES"/>
-        </w:rPr>
-        <w:t>"url"</w:t>
-      </w:r>
-      <w:r>
-        <w:rPr>
-          <w:rFonts w:ascii="JetBrains Mono" w:eastAsia="Times New Roman" w:hAnsi="JetBrains Mono" w:cs="JetBrains Mono"/>
-          <w:color w:val="D6DEEB"/>
-          <w:lang w:eastAsia="es-ES"/>
-        </w:rPr>
-        <w:t xml:space="preserve">: </w:t>
-      </w:r>
-      <w:r>
-        <w:rPr>
-          <w:rFonts w:ascii="JetBrains Mono" w:eastAsia="Times New Roman" w:hAnsi="JetBrains Mono" w:cs="JetBrains Mono"/>
-          <w:color w:val="D9F5DD"/>
-          <w:lang w:eastAsia="es-ES"/>
-        </w:rPr>
-        <w:t>"</w:t>
-      </w:r>
-      <w:r>
-        <w:rPr>
-          <w:rFonts w:ascii="JetBrains Mono" w:eastAsia="Times New Roman" w:hAnsi="JetBrains Mono" w:cs="JetBrains Mono"/>
-          <w:color w:val="C789D6"/>
-          <w:lang w:eastAsia="es-ES"/>
-        </w:rPr>
-        <w:t>https://github.com/JuanGarridoTroche/saawit/issues</w:t>
-      </w:r>
-      <w:r>
-        <w:rPr>
-          <w:rFonts w:ascii="JetBrains Mono" w:eastAsia="Times New Roman" w:hAnsi="JetBrains Mono" w:cs="JetBrains Mono"/>
-          <w:color w:val="D9F5DD"/>
-          <w:lang w:eastAsia="es-ES"/>
-        </w:rPr>
-        <w:t>"</w:t>
-      </w:r>
-    </w:p>
-    <w:p>
-      <w:pPr>
-        <w:shd w:val="clear" w:color="auto" w:fill="011627"/>
-        <w:spacing w:after="0" w:line="285" w:lineRule="atLeast"/>
-        <w:rPr>
-          <w:rFonts w:ascii="JetBrains Mono" w:eastAsia="Times New Roman" w:hAnsi="JetBrains Mono" w:cs="JetBrains Mono"/>
-          <w:color w:val="D6DEEB"/>
-          <w:lang w:eastAsia="es-ES"/>
-        </w:rPr>
-      </w:pPr>
-      <w:r>
-        <w:rPr>
-          <w:rFonts w:ascii="JetBrains Mono" w:eastAsia="Times New Roman" w:hAnsi="JetBrains Mono" w:cs="JetBrains Mono"/>
-          <w:color w:val="D6DEEB"/>
-          <w:lang w:eastAsia="es-ES"/>
-        </w:rPr>
-        <w:t>  },</w:t>
-      </w:r>
-    </w:p>
-    <w:p>
-      <w:pPr>
-        <w:shd w:val="clear" w:color="auto" w:fill="011627"/>
-        <w:spacing w:after="0" w:line="285" w:lineRule="atLeast"/>
-        <w:rPr>
-          <w:rFonts w:ascii="JetBrains Mono" w:eastAsia="Times New Roman" w:hAnsi="JetBrains Mono" w:cs="JetBrains Mono"/>
-          <w:color w:val="D6DEEB"/>
-          <w:lang w:eastAsia="es-ES"/>
-        </w:rPr>
-      </w:pPr>
-      <w:r>
-        <w:rPr>
-          <w:rFonts w:ascii="JetBrains Mono" w:eastAsia="Times New Roman" w:hAnsi="JetBrains Mono" w:cs="JetBrains Mono"/>
-          <w:color w:val="D6DEEB"/>
-          <w:lang w:eastAsia="es-ES"/>
-        </w:rPr>
-        <w:t xml:space="preserve">  </w:t>
-      </w:r>
-      <w:r>
-        <w:rPr>
-          <w:rFonts w:ascii="JetBrains Mono" w:eastAsia="Times New Roman" w:hAnsi="JetBrains Mono" w:cs="JetBrains Mono"/>
-          <w:color w:val="7FDBCA"/>
-          <w:lang w:eastAsia="es-ES"/>
-        </w:rPr>
-        <w:t>"homepage"</w:t>
-      </w:r>
-      <w:r>
-        <w:rPr>
-          <w:rFonts w:ascii="JetBrains Mono" w:eastAsia="Times New Roman" w:hAnsi="JetBrains Mono" w:cs="JetBrains Mono"/>
-          <w:color w:val="D6DEEB"/>
-          <w:lang w:eastAsia="es-ES"/>
-        </w:rPr>
-        <w:t xml:space="preserve">: </w:t>
-      </w:r>
-      <w:r>
-        <w:rPr>
-          <w:rFonts w:ascii="JetBrains Mono" w:eastAsia="Times New Roman" w:hAnsi="JetBrains Mono" w:cs="JetBrains Mono"/>
-          <w:color w:val="D9F5DD"/>
-          <w:lang w:eastAsia="es-ES"/>
-        </w:rPr>
-        <w:t>"</w:t>
-      </w:r>
-      <w:r>
-        <w:rPr>
-          <w:rFonts w:ascii="JetBrains Mono" w:eastAsia="Times New Roman" w:hAnsi="JetBrains Mono" w:cs="JetBrains Mono"/>
-          <w:color w:val="C789D6"/>
-          <w:lang w:eastAsia="es-ES"/>
-        </w:rPr>
-        <w:t>https://github.com/JuanGarridoTroche/saawit#readme</w:t>
-      </w:r>
-      <w:r>
-        <w:rPr>
-          <w:rFonts w:ascii="JetBrains Mono" w:eastAsia="Times New Roman" w:hAnsi="JetBrains Mono" w:cs="JetBrains Mono"/>
-          <w:color w:val="D9F5DD"/>
-          <w:lang w:eastAsia="es-ES"/>
-        </w:rPr>
-        <w:t>"</w:t>
-      </w:r>
-      <w:r>
-        <w:rPr>
-          <w:rFonts w:ascii="JetBrains Mono" w:eastAsia="Times New Roman" w:hAnsi="JetBrains Mono" w:cs="JetBrains Mono"/>
-          <w:color w:val="D6DEEB"/>
-          <w:lang w:eastAsia="es-ES"/>
-        </w:rPr>
-        <w:t>,</w:t>
-      </w:r>
-    </w:p>
-    <w:p>
-      <w:pPr>
-        <w:shd w:val="clear" w:color="auto" w:fill="011627"/>
-        <w:spacing w:after="0" w:line="285" w:lineRule="atLeast"/>
-        <w:rPr>
-          <w:rFonts w:ascii="JetBrains Mono" w:eastAsia="Times New Roman" w:hAnsi="JetBrains Mono" w:cs="JetBrains Mono"/>
-          <w:color w:val="D6DEEB"/>
-          <w:lang w:eastAsia="es-ES"/>
-        </w:rPr>
-      </w:pPr>
-      <w:r>
-        <w:rPr>
-          <w:rFonts w:ascii="JetBrains Mono" w:eastAsia="Times New Roman" w:hAnsi="JetBrains Mono" w:cs="JetBrains Mono"/>
-          <w:color w:val="D6DEEB"/>
-          <w:lang w:eastAsia="es-ES"/>
-        </w:rPr>
-        <w:t xml:space="preserve">  </w:t>
-      </w:r>
-    </w:p>
-    <w:p>
-      <w:pPr>
-        <w:shd w:val="clear" w:color="auto" w:fill="011627"/>
-        <w:spacing w:after="0" w:line="285" w:lineRule="atLeast"/>
-        <w:rPr>
-          <w:rFonts w:ascii="JetBrains Mono" w:eastAsia="Times New Roman" w:hAnsi="JetBrains Mono" w:cs="JetBrains Mono"/>
-          <w:color w:val="D6DEEB"/>
-          <w:lang w:eastAsia="es-ES"/>
-        </w:rPr>
-      </w:pPr>
-      <w:r>
-        <w:rPr>
-          <w:rFonts w:ascii="JetBrains Mono" w:eastAsia="Times New Roman" w:hAnsi="JetBrains Mono" w:cs="JetBrains Mono"/>
-          <w:color w:val="D6DEEB"/>
-          <w:lang w:eastAsia="es-ES"/>
-        </w:rPr>
         <w:t>}</w:t>
       </w:r>
     </w:p>
@@ -7106,7 +6911,7 @@
         </w:rPr>
         <w:br w:type="page"/>
       </w:r>
-      <w:bookmarkStart w:id="9" w:name="_Toc124112129"/>
+      <w:bookmarkStart w:id="11" w:name="_Toc135077469"/>
       <w:r>
         <w:rPr>
           <w:rFonts w:ascii="Bahnschrift" w:hAnsi="Bahnschrift"/>
@@ -7114,13 +6919,13 @@
         <w:lastRenderedPageBreak/>
         <w:t xml:space="preserve">DEPENDENCIAS NECESARIAS PARA </w:t>
       </w:r>
-      <w:r>
-        <w:rPr>
-          <w:rFonts w:ascii="Bahnschrift" w:hAnsi="Bahnschrift"/>
-        </w:rPr>
-        <w:t>SAAWIT</w:t>
-      </w:r>
-      <w:bookmarkEnd w:id="9"/>
+      <w:bookmarkEnd w:id="11"/>
+      <w:r>
+        <w:rPr>
+          <w:rFonts w:ascii="Bahnschrift" w:hAnsi="Bahnschrift"/>
+        </w:rPr>
+        <w:t>LINEAGE</w:t>
+      </w:r>
     </w:p>
     <w:p>
       <w:pPr>
@@ -7550,27 +7355,7 @@
                 <w:sz w:val="20"/>
                 <w:szCs w:val="20"/>
               </w:rPr>
-              <w:t xml:space="preserve"> Además nos permite leer los datos enviados desde el </w:t>
-            </w:r>
-            <w:proofErr w:type="spellStart"/>
-            <w:r>
-              <w:rPr>
-                <w:rFonts w:ascii="Bahnschrift" w:eastAsiaTheme="majorEastAsia" w:hAnsi="Bahnschrift" w:cstheme="majorBidi"/>
-                <w:color w:val="134163" w:themeColor="accent6" w:themeShade="80"/>
-                <w:sz w:val="20"/>
-                <w:szCs w:val="20"/>
-              </w:rPr>
-              <w:t>body</w:t>
-            </w:r>
-            <w:proofErr w:type="spellEnd"/>
-            <w:r>
-              <w:rPr>
-                <w:rFonts w:ascii="Bahnschrift" w:eastAsiaTheme="majorEastAsia" w:hAnsi="Bahnschrift" w:cstheme="majorBidi"/>
-                <w:color w:val="134163" w:themeColor="accent6" w:themeShade="80"/>
-                <w:sz w:val="20"/>
-                <w:szCs w:val="20"/>
-              </w:rPr>
-              <w:t xml:space="preserve"> en formato raw -JSON.</w:t>
+              <w:t xml:space="preserve"> Además nos permite leer los datos enviados desde el body en formato raw -JSON.</w:t>
             </w:r>
           </w:p>
         </w:tc>
@@ -9122,7 +8907,7 @@
           <w:rFonts w:ascii="Bahnschrift" w:hAnsi="Bahnschrift"/>
         </w:rPr>
       </w:pPr>
-      <w:bookmarkStart w:id="10" w:name="_Toc124112130"/>
+      <w:bookmarkStart w:id="12" w:name="_Toc135077470"/>
       <w:r>
         <w:rPr>
           <w:rFonts w:ascii="Bahnschrift" w:hAnsi="Bahnschrift"/>
@@ -9136,7 +8921,7 @@
         </w:rPr>
         <w:t>UTAS / ENDPOINTS</w:t>
       </w:r>
-      <w:bookmarkEnd w:id="10"/>
+      <w:bookmarkEnd w:id="12"/>
     </w:p>
     <w:p/>
     <w:p>
@@ -9479,6 +9264,13 @@
               </w:rPr>
               <w:t>/users</w:t>
             </w:r>
+            <w:r>
+              <w:rPr>
+                <w:sz w:val="16"/>
+                <w:szCs w:val="16"/>
+              </w:rPr>
+              <w:t>/register</w:t>
+            </w:r>
           </w:p>
         </w:tc>
         <w:tc>
@@ -9498,7 +9290,7 @@
                 <w:sz w:val="16"/>
                 <w:szCs w:val="16"/>
               </w:rPr>
-              <w:t>newUser.js</w:t>
+              <w:t>registerUser.js</w:t>
             </w:r>
           </w:p>
         </w:tc>
@@ -9590,33 +9382,8 @@
                 <w:sz w:val="16"/>
                 <w:szCs w:val="16"/>
               </w:rPr>
-              <w:t>/</w:t>
-            </w:r>
-            <w:proofErr w:type="spellStart"/>
-            <w:r>
-              <w:rPr>
-                <w:sz w:val="16"/>
-                <w:szCs w:val="16"/>
-              </w:rPr>
-              <w:t>users</w:t>
-            </w:r>
-            <w:proofErr w:type="spellEnd"/>
-            <w:r>
-              <w:rPr>
-                <w:sz w:val="16"/>
-                <w:szCs w:val="16"/>
-              </w:rPr>
-              <w:t>/</w:t>
-            </w:r>
-            <w:proofErr w:type="spellStart"/>
-            <w:r>
-              <w:rPr>
-                <w:sz w:val="16"/>
-                <w:szCs w:val="16"/>
-              </w:rPr>
-              <w:t>profile</w:t>
-            </w:r>
-            <w:proofErr w:type="spellEnd"/>
+              <w:t>/users/profile</w:t>
+            </w:r>
           </w:p>
         </w:tc>
         <w:tc>
@@ -9673,7 +9440,6 @@
                 <w:szCs w:val="16"/>
               </w:rPr>
             </w:pPr>
-            <w:proofErr w:type="spellStart"/>
             <w:r>
               <w:rPr>
                 <w:sz w:val="16"/>
@@ -9681,7 +9447,6 @@
               </w:rPr>
               <w:t>isAuth</w:t>
             </w:r>
-            <w:proofErr w:type="spellEnd"/>
           </w:p>
         </w:tc>
       </w:tr>
@@ -10960,7 +10725,135 @@
       </w:tr>
     </w:tbl>
     <w:p/>
-    <w:p/>
+    <w:p>
+      <w:r>
+        <w:br w:type="page"/>
+      </w:r>
+    </w:p>
+    <w:p>
+      <w:pPr>
+        <w:pStyle w:val="Cita"/>
+        <w:rPr>
+          <w:rFonts w:ascii="Bahnschrift" w:eastAsiaTheme="majorEastAsia" w:hAnsi="Bahnschrift" w:cstheme="majorBidi"/>
+          <w:i w:val="0"/>
+          <w:iCs w:val="0"/>
+          <w:color w:val="276E8B" w:themeColor="accent1" w:themeShade="BF"/>
+          <w:sz w:val="40"/>
+          <w:szCs w:val="40"/>
+        </w:rPr>
+      </w:pPr>
+      <w:r>
+        <w:rPr>
+          <w:rFonts w:ascii="Bahnschrift" w:eastAsiaTheme="majorEastAsia" w:hAnsi="Bahnschrift" w:cstheme="majorBidi"/>
+          <w:i w:val="0"/>
+          <w:iCs w:val="0"/>
+          <w:color w:val="276E8B" w:themeColor="accent1" w:themeShade="BF"/>
+          <w:sz w:val="40"/>
+          <w:szCs w:val="40"/>
+        </w:rPr>
+        <w:lastRenderedPageBreak/>
+        <w:t>FRONTEND</w:t>
+      </w:r>
+    </w:p>
+    <w:p>
+      <w:r>
+        <w:t xml:space="preserve">Habrá que comenzar haciendo la parte de usuario (2 jornadas de trabajo). Es algo que se hace habitualmente pero como estamos en el </w:t>
+      </w:r>
+      <w:r>
+        <w:t>comienzo, cuesta más ir haciendo puesto que vamos creando las bases de la web. A medida que vamos implementando más funcionalidades, tendremos componentes ya hechos que podremos reutilizar y por lo tanto iremos más rápidos</w:t>
+      </w:r>
+      <w:r>
+        <w:t>:</w:t>
+      </w:r>
+    </w:p>
+    <w:p>
+      <w:r>
+        <w:t>Primero de todo el registro:</w:t>
+      </w:r>
+    </w:p>
+    <w:p>
+      <w:r>
+        <w:t>- Registro</w:t>
+      </w:r>
+      <w:r>
+        <w:t>: RegisterPage.jsx</w:t>
+      </w:r>
+    </w:p>
+    <w:p>
+      <w:r>
+        <w:t>- Modal de registro</w:t>
+      </w:r>
+      <w:r>
+        <w:t>: Modal.jsx</w:t>
+      </w:r>
+    </w:p>
+    <w:p>
+      <w:r>
+        <w:t>- Mensaje para el error y modal de registro</w:t>
+      </w:r>
+      <w:r>
+        <w:t xml:space="preserve"> (</w:t>
+      </w:r>
+    </w:p>
+    <w:p>
+      <w:pPr>
+        <w:ind w:firstLine="708"/>
+      </w:pPr>
+      <w:r>
+        <w:t>&lt;Modal setShowModal={setShowModal}&gt;</w:t>
+      </w:r>
+    </w:p>
+    <w:p>
+      <w:pPr>
+        <w:ind w:firstLine="708"/>
+      </w:pPr>
+      <w:r>
+        <w:tab/>
+        <w:t>&lt;Message message=”mensaje enviado como children de Modal” type=”data”/&gt;</w:t>
+      </w:r>
+    </w:p>
+    <w:p>
+      <w:pPr>
+        <w:ind w:firstLine="708"/>
+      </w:pPr>
+      <w:r>
+        <w:t>&lt;/Modal&gt;</w:t>
+      </w:r>
+    </w:p>
+    <w:p>
+      <w:pPr>
+        <w:ind w:firstLine="708"/>
+      </w:pPr>
+      <w:r>
+        <w:t>Type=”data” o “error” para modificar el css del mensaje (color: black o red)</w:t>
+      </w:r>
+    </w:p>
+    <w:p>
+      <w:r>
+        <w:t>- Enviar correo de activación de cuenta</w:t>
+      </w:r>
+      <w:r>
+        <w:t xml:space="preserve"> (configurando sendinblue)</w:t>
+      </w:r>
+    </w:p>
+    <w:p>
+      <w:r>
+        <w:t>- Activar la cuenta con el código de registro que te llega al mail</w:t>
+      </w:r>
+      <w:r>
+        <w:t xml:space="preserve"> (configuración de un html para que le llegue al usuario con mayor presencia).</w:t>
+      </w:r>
+    </w:p>
+    <w:p>
+      <w:r>
+        <w:t>- css de las páginas RegisterPage.jsx, Modal, Message, validateRegistrationCode</w:t>
+      </w:r>
+    </w:p>
+    <w:p>
+      <w:r>
+        <w:t>- css mobile first y responsive para mobile (hasta 549px), Tablet (550px a 879px) y PC( más de 880px).</w:t>
+      </w:r>
+    </w:p>
     <w:sectPr>
       <w:pgSz w:w="11906" w:h="16838"/>
       <w:pgMar w:top="1417" w:right="1701" w:bottom="1417" w:left="1701" w:header="708" w:footer="708" w:gutter="0"/>

</xml_diff>

<commit_message>
Lineage, FRONTEND, CREATE: UserProfilePage.jsx y css
</commit_message>
<xml_diff>
--- a/lineage/docs/lineage.docx
+++ b/lineage/docs/lineage.docx
@@ -1677,7 +1677,39 @@
           <w:rFonts w:ascii="Bahnschrift" w:hAnsi="Bahnschrift"/>
           <w:color w:val="595959" w:themeColor="text1" w:themeTint="A6"/>
         </w:rPr>
-        <w:t xml:space="preserve"> Hemos denominado al proyecto “Lineage” ya que los usuarios que se logueen, y después de que el administrador conceda permisos de distintas familias de linaje, pueda acceder a diferente documentación</w:t>
+        <w:t xml:space="preserve"> Hemos denominado al proyecto “</w:t>
+      </w:r>
+      <w:proofErr w:type="spellStart"/>
+      <w:r>
+        <w:rPr>
+          <w:rFonts w:ascii="Bahnschrift" w:hAnsi="Bahnschrift"/>
+          <w:color w:val="595959" w:themeColor="text1" w:themeTint="A6"/>
+        </w:rPr>
+        <w:t>Lineage</w:t>
+      </w:r>
+      <w:proofErr w:type="spellEnd"/>
+      <w:r>
+        <w:rPr>
+          <w:rFonts w:ascii="Bahnschrift" w:hAnsi="Bahnschrift"/>
+          <w:color w:val="595959" w:themeColor="text1" w:themeTint="A6"/>
+        </w:rPr>
+        <w:t xml:space="preserve">” ya que los usuarios que se </w:t>
+      </w:r>
+      <w:proofErr w:type="spellStart"/>
+      <w:r>
+        <w:rPr>
+          <w:rFonts w:ascii="Bahnschrift" w:hAnsi="Bahnschrift"/>
+          <w:color w:val="595959" w:themeColor="text1" w:themeTint="A6"/>
+        </w:rPr>
+        <w:t>logueen</w:t>
+      </w:r>
+      <w:proofErr w:type="spellEnd"/>
+      <w:r>
+        <w:rPr>
+          <w:rFonts w:ascii="Bahnschrift" w:hAnsi="Bahnschrift"/>
+          <w:color w:val="595959" w:themeColor="text1" w:themeTint="A6"/>
+        </w:rPr>
+        <w:t>, y después de que el administrador conceda permisos de distintas familias de linaje, pueda acceder a diferente documentación</w:t>
       </w:r>
       <w:r>
         <w:rPr>
@@ -1717,12 +1749,21 @@
           <w:color w:val="595959" w:themeColor="text1" w:themeTint="A6"/>
         </w:rPr>
       </w:pPr>
-      <w:r>
-        <w:rPr>
-          <w:rFonts w:ascii="Bahnschrift" w:hAnsi="Bahnschrift"/>
-          <w:color w:val="595959" w:themeColor="text1" w:themeTint="A6"/>
-        </w:rPr>
-        <w:t>Lineage: gestión de documentos según tu apellido</w:t>
+      <w:proofErr w:type="spellStart"/>
+      <w:r>
+        <w:rPr>
+          <w:rFonts w:ascii="Bahnschrift" w:hAnsi="Bahnschrift"/>
+          <w:color w:val="595959" w:themeColor="text1" w:themeTint="A6"/>
+        </w:rPr>
+        <w:t>Lineage</w:t>
+      </w:r>
+      <w:proofErr w:type="spellEnd"/>
+      <w:r>
+        <w:rPr>
+          <w:rFonts w:ascii="Bahnschrift" w:hAnsi="Bahnschrift"/>
+          <w:color w:val="595959" w:themeColor="text1" w:themeTint="A6"/>
+        </w:rPr>
+        <w:t>: gestión de documentos según tu apellido</w:t>
       </w:r>
       <w:r>
         <w:rPr>
@@ -1770,6 +1811,7 @@
         </w:rPr>
         <w:t xml:space="preserve">En </w:t>
       </w:r>
+      <w:proofErr w:type="spellStart"/>
       <w:r>
         <w:rPr>
           <w:rFonts w:ascii="Bahnschrift" w:hAnsi="Bahnschrift"/>
@@ -1777,6 +1819,7 @@
         </w:rPr>
         <w:t>Lineage</w:t>
       </w:r>
+      <w:proofErr w:type="spellEnd"/>
       <w:r>
         <w:rPr>
           <w:rFonts w:ascii="Bahnschrift" w:hAnsi="Bahnschrift"/>
@@ -1803,8 +1846,17 @@
           <w:rFonts w:ascii="Bahnschrift" w:hAnsi="Bahnschrift"/>
           <w:color w:val="595959" w:themeColor="text1" w:themeTint="A6"/>
         </w:rPr>
-        <w:t>descargar un pdf</w:t>
-      </w:r>
+        <w:t xml:space="preserve">descargar un </w:t>
+      </w:r>
+      <w:proofErr w:type="spellStart"/>
+      <w:r>
+        <w:rPr>
+          <w:rFonts w:ascii="Bahnschrift" w:hAnsi="Bahnschrift"/>
+          <w:color w:val="595959" w:themeColor="text1" w:themeTint="A6"/>
+        </w:rPr>
+        <w:t>pdf</w:t>
+      </w:r>
+      <w:proofErr w:type="spellEnd"/>
       <w:r>
         <w:rPr>
           <w:rFonts w:ascii="Bahnschrift" w:hAnsi="Bahnschrift"/>
@@ -2068,6 +2120,7 @@
           <w:color w:val="595959" w:themeColor="text1" w:themeTint="A6"/>
         </w:rPr>
       </w:pPr>
+      <w:proofErr w:type="spellStart"/>
       <w:r>
         <w:rPr>
           <w:rFonts w:ascii="Bahnschrift" w:hAnsi="Bahnschrift"/>
@@ -2075,6 +2128,7 @@
         </w:rPr>
         <w:t>password</w:t>
       </w:r>
+      <w:proofErr w:type="spellEnd"/>
     </w:p>
     <w:p>
       <w:pPr>
@@ -2250,8 +2304,16 @@
         <w:rPr>
           <w:rFonts w:ascii="Bahnschrift" w:hAnsi="Bahnschrift"/>
         </w:rPr>
-        <w:t xml:space="preserve"> Admin</w:t>
-      </w:r>
+        <w:t xml:space="preserve"> </w:t>
+      </w:r>
+      <w:proofErr w:type="spellStart"/>
+      <w:r>
+        <w:rPr>
+          <w:rFonts w:ascii="Bahnschrift" w:hAnsi="Bahnschrift"/>
+        </w:rPr>
+        <w:t>Admin</w:t>
+      </w:r>
+      <w:proofErr w:type="spellEnd"/>
       <w:r>
         <w:rPr>
           <w:rFonts w:ascii="Bahnschrift" w:hAnsi="Bahnschrift"/>
@@ -2421,7 +2483,55 @@
           <w:rFonts w:ascii="Bahnschrift" w:hAnsi="Bahnschrift"/>
           <w:color w:val="595959" w:themeColor="text1" w:themeTint="A6"/>
         </w:rPr>
-        <w:t>Modificar roles de usuario (user y admin). No se puede eliminar un admin si éste es el único que existe en la Base de datos.</w:t>
+        <w:t>Modificar roles de usuario (</w:t>
+      </w:r>
+      <w:proofErr w:type="spellStart"/>
+      <w:r>
+        <w:rPr>
+          <w:rFonts w:ascii="Bahnschrift" w:hAnsi="Bahnschrift"/>
+          <w:color w:val="595959" w:themeColor="text1" w:themeTint="A6"/>
+        </w:rPr>
+        <w:t>user</w:t>
+      </w:r>
+      <w:proofErr w:type="spellEnd"/>
+      <w:r>
+        <w:rPr>
+          <w:rFonts w:ascii="Bahnschrift" w:hAnsi="Bahnschrift"/>
+          <w:color w:val="595959" w:themeColor="text1" w:themeTint="A6"/>
+        </w:rPr>
+        <w:t xml:space="preserve"> y </w:t>
+      </w:r>
+      <w:proofErr w:type="spellStart"/>
+      <w:r>
+        <w:rPr>
+          <w:rFonts w:ascii="Bahnschrift" w:hAnsi="Bahnschrift"/>
+          <w:color w:val="595959" w:themeColor="text1" w:themeTint="A6"/>
+        </w:rPr>
+        <w:t>admin</w:t>
+      </w:r>
+      <w:proofErr w:type="spellEnd"/>
+      <w:r>
+        <w:rPr>
+          <w:rFonts w:ascii="Bahnschrift" w:hAnsi="Bahnschrift"/>
+          <w:color w:val="595959" w:themeColor="text1" w:themeTint="A6"/>
+        </w:rPr>
+        <w:t xml:space="preserve">). No se puede eliminar un </w:t>
+      </w:r>
+      <w:proofErr w:type="spellStart"/>
+      <w:r>
+        <w:rPr>
+          <w:rFonts w:ascii="Bahnschrift" w:hAnsi="Bahnschrift"/>
+          <w:color w:val="595959" w:themeColor="text1" w:themeTint="A6"/>
+        </w:rPr>
+        <w:t>admin</w:t>
+      </w:r>
+      <w:proofErr w:type="spellEnd"/>
+      <w:r>
+        <w:rPr>
+          <w:rFonts w:ascii="Bahnschrift" w:hAnsi="Bahnschrift"/>
+          <w:color w:val="595959" w:themeColor="text1" w:themeTint="A6"/>
+        </w:rPr>
+        <w:t xml:space="preserve"> si éste es el único que existe en la Base de datos.</w:t>
       </w:r>
     </w:p>
     <w:p>
@@ -2704,12 +2814,14 @@
           <w:color w:val="595959" w:themeColor="text1" w:themeTint="A6"/>
         </w:rPr>
       </w:pPr>
+      <w:proofErr w:type="spellStart"/>
       <w:r>
         <w:rPr>
           <w:color w:val="134163" w:themeColor="accent6" w:themeShade="80"/>
         </w:rPr>
         <w:t>password</w:t>
       </w:r>
+      <w:proofErr w:type="spellEnd"/>
       <w:r>
         <w:rPr>
           <w:color w:val="595959" w:themeColor="text1" w:themeTint="A6"/>
@@ -2738,7 +2850,49 @@
         <w:rPr>
           <w:color w:val="595959" w:themeColor="text1" w:themeTint="A6"/>
         </w:rPr>
-        <w:t xml:space="preserve">: ENUM('admin', 'mod', 'user') DEFAULT 'user', </w:t>
+        <w:t>: ENUM('</w:t>
+      </w:r>
+      <w:proofErr w:type="spellStart"/>
+      <w:r>
+        <w:rPr>
+          <w:color w:val="595959" w:themeColor="text1" w:themeTint="A6"/>
+        </w:rPr>
+        <w:t>admin</w:t>
+      </w:r>
+      <w:proofErr w:type="spellEnd"/>
+      <w:r>
+        <w:rPr>
+          <w:color w:val="595959" w:themeColor="text1" w:themeTint="A6"/>
+        </w:rPr>
+        <w:t>', 'mod', '</w:t>
+      </w:r>
+      <w:proofErr w:type="spellStart"/>
+      <w:r>
+        <w:rPr>
+          <w:color w:val="595959" w:themeColor="text1" w:themeTint="A6"/>
+        </w:rPr>
+        <w:t>user</w:t>
+      </w:r>
+      <w:proofErr w:type="spellEnd"/>
+      <w:r>
+        <w:rPr>
+          <w:color w:val="595959" w:themeColor="text1" w:themeTint="A6"/>
+        </w:rPr>
+        <w:t>') DEFAULT '</w:t>
+      </w:r>
+      <w:proofErr w:type="spellStart"/>
+      <w:r>
+        <w:rPr>
+          <w:color w:val="595959" w:themeColor="text1" w:themeTint="A6"/>
+        </w:rPr>
+        <w:t>user</w:t>
+      </w:r>
+      <w:proofErr w:type="spellEnd"/>
+      <w:r>
+        <w:rPr>
+          <w:color w:val="595959" w:themeColor="text1" w:themeTint="A6"/>
+        </w:rPr>
+        <w:t xml:space="preserve">', </w:t>
       </w:r>
       <w:r>
         <w:rPr>
@@ -2750,7 +2904,35 @@
         <w:rPr>
           <w:color w:val="595959" w:themeColor="text1" w:themeTint="A6"/>
         </w:rPr>
-        <w:t>: Solo las opciones de: admin, mod(puede modificar permisos de usuario pero no roles) y user (por defecto).</w:t>
+        <w:t xml:space="preserve">: Solo las opciones de: </w:t>
+      </w:r>
+      <w:proofErr w:type="spellStart"/>
+      <w:r>
+        <w:rPr>
+          <w:color w:val="595959" w:themeColor="text1" w:themeTint="A6"/>
+        </w:rPr>
+        <w:t>admin</w:t>
+      </w:r>
+      <w:proofErr w:type="spellEnd"/>
+      <w:r>
+        <w:rPr>
+          <w:color w:val="595959" w:themeColor="text1" w:themeTint="A6"/>
+        </w:rPr>
+        <w:t xml:space="preserve">, mod(puede modificar permisos de usuario pero no roles) y </w:t>
+      </w:r>
+      <w:proofErr w:type="spellStart"/>
+      <w:r>
+        <w:rPr>
+          <w:color w:val="595959" w:themeColor="text1" w:themeTint="A6"/>
+        </w:rPr>
+        <w:t>user</w:t>
+      </w:r>
+      <w:proofErr w:type="spellEnd"/>
+      <w:r>
+        <w:rPr>
+          <w:color w:val="595959" w:themeColor="text1" w:themeTint="A6"/>
+        </w:rPr>
+        <w:t xml:space="preserve"> (por defecto).</w:t>
       </w:r>
     </w:p>
     <w:p>
@@ -2764,6 +2946,7 @@
           <w:color w:val="595959" w:themeColor="text1" w:themeTint="A6"/>
         </w:rPr>
       </w:pPr>
+      <w:proofErr w:type="spellStart"/>
       <w:r>
         <w:rPr>
           <w:color w:val="134163" w:themeColor="accent6" w:themeShade="80"/>
@@ -2776,6 +2959,7 @@
         </w:rPr>
         <w:t>ame</w:t>
       </w:r>
+      <w:proofErr w:type="spellEnd"/>
       <w:r>
         <w:t>:</w:t>
       </w:r>
@@ -2884,12 +3068,14 @@
           <w:color w:val="595959" w:themeColor="text1" w:themeTint="A6"/>
         </w:rPr>
       </w:pPr>
+      <w:proofErr w:type="spellStart"/>
       <w:r>
         <w:rPr>
           <w:color w:val="134163" w:themeColor="accent6" w:themeShade="80"/>
         </w:rPr>
         <w:t>recoverPassCode</w:t>
       </w:r>
+      <w:proofErr w:type="spellEnd"/>
       <w:r>
         <w:rPr>
           <w:color w:val="595959" w:themeColor="text1" w:themeTint="A6"/>
@@ -2914,6 +3100,7 @@
           <w:color w:val="595959" w:themeColor="text1" w:themeTint="A6"/>
         </w:rPr>
       </w:pPr>
+      <w:proofErr w:type="spellStart"/>
       <w:r>
         <w:rPr>
           <w:color w:val="134163" w:themeColor="accent6" w:themeShade="80"/>
@@ -2932,6 +3119,7 @@
         </w:rPr>
         <w:t>Code</w:t>
       </w:r>
+      <w:proofErr w:type="spellEnd"/>
       <w:r>
         <w:rPr>
           <w:color w:val="595959" w:themeColor="text1" w:themeTint="A6"/>
@@ -3046,25 +3234,35 @@
         </w:rPr>
         <w:t xml:space="preserve"> Fecha de modificación de alguno de los atributos. </w:t>
       </w:r>
-      <w:r>
-        <w:rPr>
-          <w:color w:val="595959" w:themeColor="text1" w:themeTint="A6"/>
-        </w:rPr>
-        <w:t>Timestamp.</w:t>
-      </w:r>
-    </w:p>
-    <w:p>
-      <w:pPr>
-        <w:rPr>
-          <w:color w:val="595959" w:themeColor="text1" w:themeTint="A6"/>
-        </w:rPr>
-      </w:pPr>
+      <w:proofErr w:type="spellStart"/>
+      <w:r>
+        <w:rPr>
+          <w:color w:val="595959" w:themeColor="text1" w:themeTint="A6"/>
+        </w:rPr>
+        <w:t>Timestamp</w:t>
+      </w:r>
+      <w:proofErr w:type="spellEnd"/>
+      <w:r>
+        <w:rPr>
+          <w:color w:val="595959" w:themeColor="text1" w:themeTint="A6"/>
+        </w:rPr>
+        <w:t>.</w:t>
+      </w:r>
+    </w:p>
+    <w:p>
+      <w:pPr>
+        <w:rPr>
+          <w:color w:val="595959" w:themeColor="text1" w:themeTint="A6"/>
+        </w:rPr>
+      </w:pPr>
+      <w:proofErr w:type="spellStart"/>
       <w:r>
         <w:rPr>
           <w:color w:val="00B0F0"/>
         </w:rPr>
         <w:t>lineages</w:t>
       </w:r>
+      <w:proofErr w:type="spellEnd"/>
       <w:r>
         <w:rPr>
           <w:color w:val="595959" w:themeColor="text1" w:themeTint="A6"/>
@@ -3106,8 +3304,16 @@
         <w:rPr>
           <w:color w:val="595959" w:themeColor="text1" w:themeTint="A6"/>
         </w:rPr>
-        <w:t>Identificador único, autoincremental</w:t>
-      </w:r>
+        <w:t xml:space="preserve">Identificador único, </w:t>
+      </w:r>
+      <w:proofErr w:type="spellStart"/>
+      <w:r>
+        <w:rPr>
+          <w:color w:val="595959" w:themeColor="text1" w:themeTint="A6"/>
+        </w:rPr>
+        <w:t>autoincremental</w:t>
+      </w:r>
+      <w:proofErr w:type="spellEnd"/>
       <w:r>
         <w:rPr>
           <w:color w:val="595959" w:themeColor="text1" w:themeTint="A6"/>
@@ -3132,12 +3338,14 @@
           <w:color w:val="595959" w:themeColor="text1" w:themeTint="A6"/>
         </w:rPr>
       </w:pPr>
+      <w:proofErr w:type="spellStart"/>
       <w:r>
         <w:rPr>
           <w:color w:val="134163" w:themeColor="accent6" w:themeShade="80"/>
         </w:rPr>
         <w:t>lineage</w:t>
       </w:r>
+      <w:proofErr w:type="spellEnd"/>
       <w:r>
         <w:rPr>
           <w:color w:val="595959" w:themeColor="text1" w:themeTint="A6"/>
@@ -3180,12 +3388,14 @@
           <w:color w:val="595959" w:themeColor="text1" w:themeTint="A6"/>
         </w:rPr>
       </w:pPr>
+      <w:proofErr w:type="spellStart"/>
       <w:r>
         <w:rPr>
           <w:color w:val="134163" w:themeColor="accent6" w:themeShade="80"/>
         </w:rPr>
         <w:t>description</w:t>
       </w:r>
+      <w:proofErr w:type="spellEnd"/>
       <w:r>
         <w:rPr>
           <w:color w:val="595959" w:themeColor="text1" w:themeTint="A6"/>
@@ -3210,12 +3420,14 @@
           <w:color w:val="595959" w:themeColor="text1" w:themeTint="A6"/>
         </w:rPr>
       </w:pPr>
+      <w:proofErr w:type="spellStart"/>
       <w:r>
         <w:rPr>
           <w:color w:val="134163" w:themeColor="accent6" w:themeShade="80"/>
         </w:rPr>
         <w:t>Shield</w:t>
       </w:r>
+      <w:proofErr w:type="spellEnd"/>
       <w:r>
         <w:rPr>
           <w:color w:val="595959" w:themeColor="text1" w:themeTint="A6"/>
@@ -3304,7 +3516,21 @@
         <w:rPr>
           <w:color w:val="595959" w:themeColor="text1" w:themeTint="A6"/>
         </w:rPr>
-        <w:t>Fecha de modificación de alguno de los atributos. Timestamp.</w:t>
+        <w:t xml:space="preserve">Fecha de modificación de alguno de los atributos. </w:t>
+      </w:r>
+      <w:proofErr w:type="spellStart"/>
+      <w:r>
+        <w:rPr>
+          <w:color w:val="595959" w:themeColor="text1" w:themeTint="A6"/>
+        </w:rPr>
+        <w:t>Timestamp</w:t>
+      </w:r>
+      <w:proofErr w:type="spellEnd"/>
+      <w:r>
+        <w:rPr>
+          <w:color w:val="595959" w:themeColor="text1" w:themeTint="A6"/>
+        </w:rPr>
+        <w:t>.</w:t>
       </w:r>
     </w:p>
     <w:p>
@@ -3324,12 +3550,14 @@
           <w:color w:val="595959" w:themeColor="text1" w:themeTint="A6"/>
         </w:rPr>
       </w:pPr>
+      <w:proofErr w:type="spellStart"/>
       <w:r>
         <w:rPr>
           <w:color w:val="00B0F0"/>
         </w:rPr>
         <w:t>items</w:t>
       </w:r>
+      <w:proofErr w:type="spellEnd"/>
       <w:r>
         <w:rPr>
           <w:color w:val="595959" w:themeColor="text1" w:themeTint="A6"/>
@@ -3385,24 +3613,28 @@
           <w:color w:val="595959" w:themeColor="text1" w:themeTint="A6"/>
         </w:rPr>
       </w:pPr>
+      <w:proofErr w:type="spellStart"/>
       <w:r>
         <w:rPr>
           <w:color w:val="134163" w:themeColor="accent6" w:themeShade="80"/>
         </w:rPr>
         <w:t>Id_lineages</w:t>
       </w:r>
+      <w:proofErr w:type="spellEnd"/>
       <w:r>
         <w:rPr>
           <w:color w:val="595959" w:themeColor="text1" w:themeTint="A6"/>
         </w:rPr>
         <w:t xml:space="preserve">: Clave foránea de la tabla </w:t>
       </w:r>
+      <w:proofErr w:type="spellStart"/>
       <w:r>
         <w:rPr>
           <w:color w:val="595959" w:themeColor="text1" w:themeTint="A6"/>
         </w:rPr>
         <w:t>lineage</w:t>
       </w:r>
+      <w:proofErr w:type="spellEnd"/>
       <w:r>
         <w:rPr>
           <w:color w:val="595959" w:themeColor="text1" w:themeTint="A6"/>
@@ -3427,12 +3659,14 @@
           <w:color w:val="595959" w:themeColor="text1" w:themeTint="A6"/>
         </w:rPr>
       </w:pPr>
+      <w:proofErr w:type="spellStart"/>
       <w:r>
         <w:rPr>
           <w:color w:val="134163" w:themeColor="accent6" w:themeShade="80"/>
         </w:rPr>
         <w:t>name</w:t>
       </w:r>
+      <w:proofErr w:type="spellEnd"/>
       <w:r>
         <w:rPr>
           <w:color w:val="595959" w:themeColor="text1" w:themeTint="A6"/>
@@ -3588,12 +3822,14 @@
           <w:color w:val="595959" w:themeColor="text1" w:themeTint="A6"/>
         </w:rPr>
       </w:pPr>
+      <w:proofErr w:type="spellStart"/>
       <w:r>
         <w:rPr>
           <w:color w:val="00B0F0"/>
         </w:rPr>
         <w:t>descends</w:t>
       </w:r>
+      <w:proofErr w:type="spellEnd"/>
       <w:r>
         <w:rPr>
           <w:color w:val="595959" w:themeColor="text1" w:themeTint="A6"/>
@@ -3700,7 +3936,21 @@
         <w:rPr>
           <w:color w:val="595959" w:themeColor="text1" w:themeTint="A6"/>
         </w:rPr>
-        <w:t>s (n:m) esta relación se convierte en una tabla incluyendo los atributos de id de ambas entidades (users y news):</w:t>
+        <w:t>s (</w:t>
+      </w:r>
+      <w:proofErr w:type="spellStart"/>
+      <w:r>
+        <w:rPr>
+          <w:color w:val="595959" w:themeColor="text1" w:themeTint="A6"/>
+        </w:rPr>
+        <w:t>n:m</w:t>
+      </w:r>
+      <w:proofErr w:type="spellEnd"/>
+      <w:r>
+        <w:rPr>
+          <w:color w:val="595959" w:themeColor="text1" w:themeTint="A6"/>
+        </w:rPr>
+        <w:t>) esta relación se convierte en una tabla incluyendo los atributos de id de ambas entidades (users y news):</w:t>
       </w:r>
     </w:p>
     <w:p>
@@ -3745,6 +3995,7 @@
           <w:color w:val="595959" w:themeColor="text1" w:themeTint="A6"/>
         </w:rPr>
       </w:pPr>
+      <w:proofErr w:type="spellStart"/>
       <w:r>
         <w:rPr>
           <w:color w:val="595959" w:themeColor="text1" w:themeTint="A6"/>
@@ -3761,7 +4012,14 @@
         <w:rPr>
           <w:color w:val="595959" w:themeColor="text1" w:themeTint="A6"/>
         </w:rPr>
-        <w:t>ser:</w:t>
+        <w:t>ser</w:t>
+      </w:r>
+      <w:proofErr w:type="spellEnd"/>
+      <w:r>
+        <w:rPr>
+          <w:color w:val="595959" w:themeColor="text1" w:themeTint="A6"/>
+        </w:rPr>
+        <w:t>:</w:t>
       </w:r>
       <w:r>
         <w:rPr>
@@ -3793,6 +4051,7 @@
           <w:color w:val="595959" w:themeColor="text1" w:themeTint="A6"/>
         </w:rPr>
       </w:pPr>
+      <w:proofErr w:type="spellStart"/>
       <w:r>
         <w:rPr>
           <w:color w:val="595959" w:themeColor="text1" w:themeTint="A6"/>
@@ -3811,6 +4070,7 @@
         </w:rPr>
         <w:t>_lineage</w:t>
       </w:r>
+      <w:proofErr w:type="spellEnd"/>
       <w:r>
         <w:rPr>
           <w:color w:val="595959" w:themeColor="text1" w:themeTint="A6"/>
@@ -3847,11 +4107,19 @@
           <w:color w:val="595959" w:themeColor="text1" w:themeTint="A6"/>
         </w:rPr>
       </w:pPr>
-      <w:r>
-        <w:rPr>
-          <w:color w:val="595959" w:themeColor="text1" w:themeTint="A6"/>
-        </w:rPr>
-        <w:t>createdAt:</w:t>
+      <w:proofErr w:type="spellStart"/>
+      <w:r>
+        <w:rPr>
+          <w:color w:val="595959" w:themeColor="text1" w:themeTint="A6"/>
+        </w:rPr>
+        <w:t>createdAt</w:t>
+      </w:r>
+      <w:proofErr w:type="spellEnd"/>
+      <w:r>
+        <w:rPr>
+          <w:color w:val="595959" w:themeColor="text1" w:themeTint="A6"/>
+        </w:rPr>
+        <w:t>:</w:t>
       </w:r>
       <w:r>
         <w:rPr>
@@ -3904,6 +4172,7 @@
         </w:rPr>
         <w:t xml:space="preserve"> de 1 a n </w:t>
       </w:r>
+      <w:proofErr w:type="spellStart"/>
       <w:r>
         <w:rPr>
           <w:color w:val="595959" w:themeColor="text1" w:themeTint="A6"/>
@@ -3914,14 +4183,23 @@
         <w:rPr>
           <w:color w:val="595959" w:themeColor="text1" w:themeTint="A6"/>
         </w:rPr>
-        <w:t xml:space="preserve">s (1:n) y 1 </w:t>
-      </w:r>
+        <w:t>s</w:t>
+      </w:r>
+      <w:proofErr w:type="spellEnd"/>
+      <w:r>
+        <w:rPr>
+          <w:color w:val="595959" w:themeColor="text1" w:themeTint="A6"/>
+        </w:rPr>
+        <w:t xml:space="preserve"> (1:n) y 1 </w:t>
+      </w:r>
+      <w:proofErr w:type="spellStart"/>
       <w:r>
         <w:rPr>
           <w:color w:val="595959" w:themeColor="text1" w:themeTint="A6"/>
         </w:rPr>
         <w:t>item</w:t>
       </w:r>
+      <w:proofErr w:type="spellEnd"/>
       <w:r>
         <w:rPr>
           <w:color w:val="595959" w:themeColor="text1" w:themeTint="A6"/>
@@ -3970,6 +4248,7 @@
         </w:rPr>
         <w:t xml:space="preserve"> Por lo tanto, el id de usuario debe añadirse a la tabla de </w:t>
       </w:r>
+      <w:proofErr w:type="spellStart"/>
       <w:r>
         <w:rPr>
           <w:color w:val="595959" w:themeColor="text1" w:themeTint="A6"/>
@@ -3980,7 +4259,14 @@
         <w:rPr>
           <w:color w:val="595959" w:themeColor="text1" w:themeTint="A6"/>
         </w:rPr>
-        <w:t>s.</w:t>
+        <w:t>s</w:t>
+      </w:r>
+      <w:proofErr w:type="spellEnd"/>
+      <w:r>
+        <w:rPr>
+          <w:color w:val="595959" w:themeColor="text1" w:themeTint="A6"/>
+        </w:rPr>
+        <w:t>.</w:t>
       </w:r>
       <w:r>
         <w:rPr>
@@ -4126,12 +4412,14 @@
         </w:rPr>
         <w:t xml:space="preserve">CREATE DATABASE IF NOT EXISTS </w:t>
       </w:r>
+      <w:proofErr w:type="spellStart"/>
       <w:r>
         <w:rPr>
           <w:color w:val="595959" w:themeColor="text1" w:themeTint="A6"/>
         </w:rPr>
         <w:t>lineage</w:t>
       </w:r>
+      <w:proofErr w:type="spellEnd"/>
       <w:r>
         <w:rPr>
           <w:color w:val="595959" w:themeColor="text1" w:themeTint="A6"/>
@@ -4156,12 +4444,14 @@
         </w:rPr>
         <w:t xml:space="preserve">USE </w:t>
       </w:r>
+      <w:proofErr w:type="spellStart"/>
       <w:r>
         <w:rPr>
           <w:color w:val="595959" w:themeColor="text1" w:themeTint="A6"/>
         </w:rPr>
         <w:t>lineage</w:t>
       </w:r>
+      <w:proofErr w:type="spellEnd"/>
       <w:r>
         <w:rPr>
           <w:color w:val="595959" w:themeColor="text1" w:themeTint="A6"/>
@@ -4201,12 +4491,14 @@
         </w:rPr>
         <w:t xml:space="preserve">DROP TABLE IF EXISTS </w:t>
       </w:r>
+      <w:proofErr w:type="spellStart"/>
       <w:r>
         <w:rPr>
           <w:color w:val="595959" w:themeColor="text1" w:themeTint="A6"/>
         </w:rPr>
         <w:t>items</w:t>
       </w:r>
+      <w:proofErr w:type="spellEnd"/>
       <w:r>
         <w:rPr>
           <w:color w:val="595959" w:themeColor="text1" w:themeTint="A6"/>
@@ -4231,12 +4523,14 @@
         </w:rPr>
         <w:t xml:space="preserve">DROP TABLE IF EXISTS </w:t>
       </w:r>
+      <w:proofErr w:type="spellStart"/>
       <w:r>
         <w:rPr>
           <w:color w:val="595959" w:themeColor="text1" w:themeTint="A6"/>
         </w:rPr>
         <w:t>lineages</w:t>
       </w:r>
+      <w:proofErr w:type="spellEnd"/>
       <w:r>
         <w:rPr>
           <w:color w:val="595959" w:themeColor="text1" w:themeTint="A6"/>
@@ -4261,12 +4555,14 @@
         </w:rPr>
         <w:t xml:space="preserve">DROP TABLE IF EXISTS </w:t>
       </w:r>
+      <w:proofErr w:type="spellStart"/>
       <w:r>
         <w:rPr>
           <w:color w:val="595959" w:themeColor="text1" w:themeTint="A6"/>
         </w:rPr>
         <w:t>descends</w:t>
       </w:r>
+      <w:proofErr w:type="spellEnd"/>
       <w:r>
         <w:rPr>
           <w:color w:val="595959" w:themeColor="text1" w:themeTint="A6"/>
@@ -4473,11 +4769,19 @@
         </w:rPr>
         <w:tab/>
       </w:r>
-      <w:r>
-        <w:rPr>
-          <w:color w:val="595959" w:themeColor="text1" w:themeTint="A6"/>
-        </w:rPr>
-        <w:t>password VARCHAR(100) NOT NULL,</w:t>
+      <w:proofErr w:type="spellStart"/>
+      <w:r>
+        <w:rPr>
+          <w:color w:val="595959" w:themeColor="text1" w:themeTint="A6"/>
+        </w:rPr>
+        <w:t>password</w:t>
+      </w:r>
+      <w:proofErr w:type="spellEnd"/>
+      <w:r>
+        <w:rPr>
+          <w:color w:val="595959" w:themeColor="text1" w:themeTint="A6"/>
+        </w:rPr>
+        <w:t xml:space="preserve"> VARCHAR(100) NOT NULL,</w:t>
       </w:r>
     </w:p>
     <w:p>
@@ -4884,12 +5188,14 @@
         </w:rPr>
         <w:tab/>
       </w:r>
+      <w:proofErr w:type="spellStart"/>
       <w:r>
         <w:rPr>
           <w:color w:val="595959" w:themeColor="text1" w:themeTint="A6"/>
         </w:rPr>
         <w:t>feedback</w:t>
       </w:r>
+      <w:proofErr w:type="spellEnd"/>
       <w:r>
         <w:rPr>
           <w:color w:val="595959" w:themeColor="text1" w:themeTint="A6"/>
@@ -5953,7 +6259,25 @@
           <w:color w:val="7FDBCA"/>
           <w:lang w:eastAsia="es-ES"/>
         </w:rPr>
-        <w:t>"name"</w:t>
+        <w:t>"</w:t>
+      </w:r>
+      <w:proofErr w:type="spellStart"/>
+      <w:r>
+        <w:rPr>
+          <w:rFonts w:ascii="JetBrains Mono" w:eastAsia="Times New Roman" w:hAnsi="JetBrains Mono" w:cs="JetBrains Mono"/>
+          <w:color w:val="7FDBCA"/>
+          <w:lang w:eastAsia="es-ES"/>
+        </w:rPr>
+        <w:t>name</w:t>
+      </w:r>
+      <w:proofErr w:type="spellEnd"/>
+      <w:r>
+        <w:rPr>
+          <w:rFonts w:ascii="JetBrains Mono" w:eastAsia="Times New Roman" w:hAnsi="JetBrains Mono" w:cs="JetBrains Mono"/>
+          <w:color w:val="7FDBCA"/>
+          <w:lang w:eastAsia="es-ES"/>
+        </w:rPr>
+        <w:t>"</w:t>
       </w:r>
       <w:r>
         <w:rPr>
@@ -5971,6 +6295,7 @@
         </w:rPr>
         <w:t>"</w:t>
       </w:r>
+      <w:proofErr w:type="spellStart"/>
       <w:r>
         <w:rPr>
           <w:rFonts w:ascii="JetBrains Mono" w:eastAsia="Times New Roman" w:hAnsi="JetBrains Mono" w:cs="JetBrains Mono"/>
@@ -5979,6 +6304,7 @@
         </w:rPr>
         <w:t>lineage</w:t>
       </w:r>
+      <w:proofErr w:type="spellEnd"/>
       <w:r>
         <w:rPr>
           <w:rFonts w:ascii="JetBrains Mono" w:eastAsia="Times New Roman" w:hAnsi="JetBrains Mono" w:cs="JetBrains Mono"/>
@@ -6436,7 +6762,25 @@
           <w:color w:val="7FDBCA"/>
           <w:lang w:eastAsia="es-ES"/>
         </w:rPr>
-        <w:t>"url"</w:t>
+        <w:t>"</w:t>
+      </w:r>
+      <w:proofErr w:type="spellStart"/>
+      <w:r>
+        <w:rPr>
+          <w:rFonts w:ascii="JetBrains Mono" w:eastAsia="Times New Roman" w:hAnsi="JetBrains Mono" w:cs="JetBrains Mono"/>
+          <w:color w:val="7FDBCA"/>
+          <w:lang w:eastAsia="es-ES"/>
+        </w:rPr>
+        <w:t>url</w:t>
+      </w:r>
+      <w:proofErr w:type="spellEnd"/>
+      <w:r>
+        <w:rPr>
+          <w:rFonts w:ascii="JetBrains Mono" w:eastAsia="Times New Roman" w:hAnsi="JetBrains Mono" w:cs="JetBrains Mono"/>
+          <w:color w:val="7FDBCA"/>
+          <w:lang w:eastAsia="es-ES"/>
+        </w:rPr>
+        <w:t>"</w:t>
       </w:r>
       <w:r>
         <w:rPr>
@@ -6454,30 +6798,68 @@
         </w:rPr>
         <w:t>"</w:t>
       </w:r>
+      <w:proofErr w:type="spellStart"/>
       <w:r>
         <w:rPr>
           <w:rFonts w:ascii="JetBrains Mono" w:eastAsia="Times New Roman" w:hAnsi="JetBrains Mono" w:cs="JetBrains Mono"/>
           <w:color w:val="C789D6"/>
           <w:lang w:eastAsia="es-ES"/>
         </w:rPr>
-        <w:t>git+https://github.com/JuanGarridoTroche/</w:t>
-      </w:r>
+        <w:t>git+https</w:t>
+      </w:r>
+      <w:proofErr w:type="spellEnd"/>
       <w:r>
         <w:rPr>
           <w:rFonts w:ascii="JetBrains Mono" w:eastAsia="Times New Roman" w:hAnsi="JetBrains Mono" w:cs="JetBrains Mono"/>
           <w:color w:val="C789D6"/>
           <w:lang w:eastAsia="es-ES"/>
         </w:rPr>
-        <w:t>PROYECTOS/lineage</w:t>
-      </w:r>
+        <w:t>://github.com/</w:t>
+      </w:r>
+      <w:proofErr w:type="spellStart"/>
       <w:r>
         <w:rPr>
           <w:rFonts w:ascii="JetBrains Mono" w:eastAsia="Times New Roman" w:hAnsi="JetBrains Mono" w:cs="JetBrains Mono"/>
           <w:color w:val="C789D6"/>
           <w:lang w:eastAsia="es-ES"/>
         </w:rPr>
+        <w:t>JuanGarridoTroche</w:t>
+      </w:r>
+      <w:proofErr w:type="spellEnd"/>
+      <w:r>
+        <w:rPr>
+          <w:rFonts w:ascii="JetBrains Mono" w:eastAsia="Times New Roman" w:hAnsi="JetBrains Mono" w:cs="JetBrains Mono"/>
+          <w:color w:val="C789D6"/>
+          <w:lang w:eastAsia="es-ES"/>
+        </w:rPr>
+        <w:t>/</w:t>
+      </w:r>
+      <w:r>
+        <w:rPr>
+          <w:rFonts w:ascii="JetBrains Mono" w:eastAsia="Times New Roman" w:hAnsi="JetBrains Mono" w:cs="JetBrains Mono"/>
+          <w:color w:val="C789D6"/>
+          <w:lang w:eastAsia="es-ES"/>
+        </w:rPr>
+        <w:t>PROYECTOS/</w:t>
+      </w:r>
+      <w:proofErr w:type="spellStart"/>
+      <w:r>
+        <w:rPr>
+          <w:rFonts w:ascii="JetBrains Mono" w:eastAsia="Times New Roman" w:hAnsi="JetBrains Mono" w:cs="JetBrains Mono"/>
+          <w:color w:val="C789D6"/>
+          <w:lang w:eastAsia="es-ES"/>
+        </w:rPr>
+        <w:t>lineage</w:t>
+      </w:r>
+      <w:r>
+        <w:rPr>
+          <w:rFonts w:ascii="JetBrains Mono" w:eastAsia="Times New Roman" w:hAnsi="JetBrains Mono" w:cs="JetBrains Mono"/>
+          <w:color w:val="C789D6"/>
+          <w:lang w:eastAsia="es-ES"/>
+        </w:rPr>
         <w:t>.git</w:t>
       </w:r>
+      <w:proofErr w:type="spellEnd"/>
       <w:r>
         <w:rPr>
           <w:rFonts w:ascii="JetBrains Mono" w:eastAsia="Times New Roman" w:hAnsi="JetBrains Mono" w:cs="JetBrains Mono"/>
@@ -6530,7 +6912,25 @@
           <w:color w:val="7FDBCA"/>
           <w:lang w:eastAsia="es-ES"/>
         </w:rPr>
-        <w:t>"author"</w:t>
+        <w:t>"</w:t>
+      </w:r>
+      <w:proofErr w:type="spellStart"/>
+      <w:r>
+        <w:rPr>
+          <w:rFonts w:ascii="JetBrains Mono" w:eastAsia="Times New Roman" w:hAnsi="JetBrains Mono" w:cs="JetBrains Mono"/>
+          <w:color w:val="7FDBCA"/>
+          <w:lang w:eastAsia="es-ES"/>
+        </w:rPr>
+        <w:t>author</w:t>
+      </w:r>
+      <w:proofErr w:type="spellEnd"/>
+      <w:r>
+        <w:rPr>
+          <w:rFonts w:ascii="JetBrains Mono" w:eastAsia="Times New Roman" w:hAnsi="JetBrains Mono" w:cs="JetBrains Mono"/>
+          <w:color w:val="7FDBCA"/>
+          <w:lang w:eastAsia="es-ES"/>
+        </w:rPr>
+        <w:t>"</w:t>
       </w:r>
       <w:r>
         <w:rPr>
@@ -6699,7 +7099,25 @@
           <w:color w:val="7FDBCA"/>
           <w:lang w:eastAsia="es-ES"/>
         </w:rPr>
-        <w:t>"url"</w:t>
+        <w:t>"</w:t>
+      </w:r>
+      <w:proofErr w:type="spellStart"/>
+      <w:r>
+        <w:rPr>
+          <w:rFonts w:ascii="JetBrains Mono" w:eastAsia="Times New Roman" w:hAnsi="JetBrains Mono" w:cs="JetBrains Mono"/>
+          <w:color w:val="7FDBCA"/>
+          <w:lang w:eastAsia="es-ES"/>
+        </w:rPr>
+        <w:t>url</w:t>
+      </w:r>
+      <w:proofErr w:type="spellEnd"/>
+      <w:r>
+        <w:rPr>
+          <w:rFonts w:ascii="JetBrains Mono" w:eastAsia="Times New Roman" w:hAnsi="JetBrains Mono" w:cs="JetBrains Mono"/>
+          <w:color w:val="7FDBCA"/>
+          <w:lang w:eastAsia="es-ES"/>
+        </w:rPr>
+        <w:t>"</w:t>
       </w:r>
       <w:r>
         <w:rPr>
@@ -6723,24 +7141,62 @@
           <w:color w:val="C789D6"/>
           <w:lang w:eastAsia="es-ES"/>
         </w:rPr>
-        <w:t>https://github.com/JuanGarridoTroche/</w:t>
-      </w:r>
+        <w:t>https://github.com/</w:t>
+      </w:r>
+      <w:proofErr w:type="spellStart"/>
       <w:r>
         <w:rPr>
           <w:rFonts w:ascii="JetBrains Mono" w:eastAsia="Times New Roman" w:hAnsi="JetBrains Mono" w:cs="JetBrains Mono"/>
           <w:color w:val="C789D6"/>
           <w:lang w:eastAsia="es-ES"/>
         </w:rPr>
-        <w:t>PROYECTOS/lineage</w:t>
-      </w:r>
+        <w:t>JuanGarridoTroche</w:t>
+      </w:r>
+      <w:proofErr w:type="spellEnd"/>
       <w:r>
         <w:rPr>
           <w:rFonts w:ascii="JetBrains Mono" w:eastAsia="Times New Roman" w:hAnsi="JetBrains Mono" w:cs="JetBrains Mono"/>
           <w:color w:val="C789D6"/>
           <w:lang w:eastAsia="es-ES"/>
         </w:rPr>
-        <w:t>/issues</w:t>
-      </w:r>
+        <w:t>/</w:t>
+      </w:r>
+      <w:r>
+        <w:rPr>
+          <w:rFonts w:ascii="JetBrains Mono" w:eastAsia="Times New Roman" w:hAnsi="JetBrains Mono" w:cs="JetBrains Mono"/>
+          <w:color w:val="C789D6"/>
+          <w:lang w:eastAsia="es-ES"/>
+        </w:rPr>
+        <w:t>PROYECTOS/</w:t>
+      </w:r>
+      <w:proofErr w:type="spellStart"/>
+      <w:r>
+        <w:rPr>
+          <w:rFonts w:ascii="JetBrains Mono" w:eastAsia="Times New Roman" w:hAnsi="JetBrains Mono" w:cs="JetBrains Mono"/>
+          <w:color w:val="C789D6"/>
+          <w:lang w:eastAsia="es-ES"/>
+        </w:rPr>
+        <w:t>lineage</w:t>
+      </w:r>
+      <w:proofErr w:type="spellEnd"/>
+      <w:r>
+        <w:rPr>
+          <w:rFonts w:ascii="JetBrains Mono" w:eastAsia="Times New Roman" w:hAnsi="JetBrains Mono" w:cs="JetBrains Mono"/>
+          <w:color w:val="C789D6"/>
+          <w:lang w:eastAsia="es-ES"/>
+        </w:rPr>
+        <w:t>/</w:t>
+      </w:r>
+      <w:proofErr w:type="spellStart"/>
+      <w:r>
+        <w:rPr>
+          <w:rFonts w:ascii="JetBrains Mono" w:eastAsia="Times New Roman" w:hAnsi="JetBrains Mono" w:cs="JetBrains Mono"/>
+          <w:color w:val="C789D6"/>
+          <w:lang w:eastAsia="es-ES"/>
+        </w:rPr>
+        <w:t>issues</w:t>
+      </w:r>
+      <w:proofErr w:type="spellEnd"/>
       <w:r>
         <w:rPr>
           <w:rFonts w:ascii="JetBrains Mono" w:eastAsia="Times New Roman" w:hAnsi="JetBrains Mono" w:cs="JetBrains Mono"/>
@@ -6793,7 +7249,25 @@
           <w:color w:val="7FDBCA"/>
           <w:lang w:eastAsia="es-ES"/>
         </w:rPr>
-        <w:t>"homepage"</w:t>
+        <w:t>"</w:t>
+      </w:r>
+      <w:proofErr w:type="spellStart"/>
+      <w:r>
+        <w:rPr>
+          <w:rFonts w:ascii="JetBrains Mono" w:eastAsia="Times New Roman" w:hAnsi="JetBrains Mono" w:cs="JetBrains Mono"/>
+          <w:color w:val="7FDBCA"/>
+          <w:lang w:eastAsia="es-ES"/>
+        </w:rPr>
+        <w:t>homepage</w:t>
+      </w:r>
+      <w:proofErr w:type="spellEnd"/>
+      <w:r>
+        <w:rPr>
+          <w:rFonts w:ascii="JetBrains Mono" w:eastAsia="Times New Roman" w:hAnsi="JetBrains Mono" w:cs="JetBrains Mono"/>
+          <w:color w:val="7FDBCA"/>
+          <w:lang w:eastAsia="es-ES"/>
+        </w:rPr>
+        <w:t>"</w:t>
       </w:r>
       <w:r>
         <w:rPr>
@@ -6817,24 +7291,52 @@
           <w:color w:val="C789D6"/>
           <w:lang w:eastAsia="es-ES"/>
         </w:rPr>
-        <w:t>https://github.com/JuanGarridoTroche/</w:t>
-      </w:r>
+        <w:t>https://github.com/</w:t>
+      </w:r>
+      <w:proofErr w:type="spellStart"/>
       <w:r>
         <w:rPr>
           <w:rFonts w:ascii="JetBrains Mono" w:eastAsia="Times New Roman" w:hAnsi="JetBrains Mono" w:cs="JetBrains Mono"/>
           <w:color w:val="C789D6"/>
           <w:lang w:eastAsia="es-ES"/>
         </w:rPr>
-        <w:t>PROYECTOS/lineage</w:t>
-      </w:r>
+        <w:t>JuanGarridoTroche</w:t>
+      </w:r>
+      <w:proofErr w:type="spellEnd"/>
       <w:r>
         <w:rPr>
           <w:rFonts w:ascii="JetBrains Mono" w:eastAsia="Times New Roman" w:hAnsi="JetBrains Mono" w:cs="JetBrains Mono"/>
           <w:color w:val="C789D6"/>
           <w:lang w:eastAsia="es-ES"/>
         </w:rPr>
+        <w:t>/</w:t>
+      </w:r>
+      <w:r>
+        <w:rPr>
+          <w:rFonts w:ascii="JetBrains Mono" w:eastAsia="Times New Roman" w:hAnsi="JetBrains Mono" w:cs="JetBrains Mono"/>
+          <w:color w:val="C789D6"/>
+          <w:lang w:eastAsia="es-ES"/>
+        </w:rPr>
+        <w:t>PROYECTOS/</w:t>
+      </w:r>
+      <w:proofErr w:type="spellStart"/>
+      <w:r>
+        <w:rPr>
+          <w:rFonts w:ascii="JetBrains Mono" w:eastAsia="Times New Roman" w:hAnsi="JetBrains Mono" w:cs="JetBrains Mono"/>
+          <w:color w:val="C789D6"/>
+          <w:lang w:eastAsia="es-ES"/>
+        </w:rPr>
+        <w:t>lineage</w:t>
+      </w:r>
+      <w:r>
+        <w:rPr>
+          <w:rFonts w:ascii="JetBrains Mono" w:eastAsia="Times New Roman" w:hAnsi="JetBrains Mono" w:cs="JetBrains Mono"/>
+          <w:color w:val="C789D6"/>
+          <w:lang w:eastAsia="es-ES"/>
+        </w:rPr>
         <w:t>#readme</w:t>
       </w:r>
+      <w:proofErr w:type="spellEnd"/>
       <w:r>
         <w:rPr>
           <w:rFonts w:ascii="JetBrains Mono" w:eastAsia="Times New Roman" w:hAnsi="JetBrains Mono" w:cs="JetBrains Mono"/>
@@ -7355,7 +7857,27 @@
                 <w:sz w:val="20"/>
                 <w:szCs w:val="20"/>
               </w:rPr>
-              <w:t xml:space="preserve"> Además nos permite leer los datos enviados desde el body en formato raw -JSON.</w:t>
+              <w:t xml:space="preserve"> Además nos permite leer los datos enviados desde el </w:t>
+            </w:r>
+            <w:proofErr w:type="spellStart"/>
+            <w:r>
+              <w:rPr>
+                <w:rFonts w:ascii="Bahnschrift" w:eastAsiaTheme="majorEastAsia" w:hAnsi="Bahnschrift" w:cstheme="majorBidi"/>
+                <w:color w:val="134163" w:themeColor="accent6" w:themeShade="80"/>
+                <w:sz w:val="20"/>
+                <w:szCs w:val="20"/>
+              </w:rPr>
+              <w:t>body</w:t>
+            </w:r>
+            <w:proofErr w:type="spellEnd"/>
+            <w:r>
+              <w:rPr>
+                <w:rFonts w:ascii="Bahnschrift" w:eastAsiaTheme="majorEastAsia" w:hAnsi="Bahnschrift" w:cstheme="majorBidi"/>
+                <w:color w:val="134163" w:themeColor="accent6" w:themeShade="80"/>
+                <w:sz w:val="20"/>
+                <w:szCs w:val="20"/>
+              </w:rPr>
+              <w:t xml:space="preserve"> en formato raw -JSON.</w:t>
             </w:r>
           </w:p>
         </w:tc>
@@ -9262,15 +9784,33 @@
                 <w:sz w:val="16"/>
                 <w:szCs w:val="16"/>
               </w:rPr>
-              <w:t>/users</w:t>
-            </w:r>
-            <w:r>
-              <w:rPr>
-                <w:sz w:val="16"/>
-                <w:szCs w:val="16"/>
-              </w:rPr>
-              <w:t>/register</w:t>
-            </w:r>
+              <w:t>/</w:t>
+            </w:r>
+            <w:proofErr w:type="spellStart"/>
+            <w:r>
+              <w:rPr>
+                <w:sz w:val="16"/>
+                <w:szCs w:val="16"/>
+              </w:rPr>
+              <w:t>users</w:t>
+            </w:r>
+            <w:proofErr w:type="spellEnd"/>
+            <w:r>
+              <w:rPr>
+                <w:sz w:val="16"/>
+                <w:szCs w:val="16"/>
+              </w:rPr>
+              <w:t>/</w:t>
+            </w:r>
+            <w:proofErr w:type="spellStart"/>
+            <w:r>
+              <w:rPr>
+                <w:sz w:val="16"/>
+                <w:szCs w:val="16"/>
+              </w:rPr>
+              <w:t>register</w:t>
+            </w:r>
+            <w:proofErr w:type="spellEnd"/>
           </w:p>
         </w:tc>
         <w:tc>
@@ -9382,8 +9922,33 @@
                 <w:sz w:val="16"/>
                 <w:szCs w:val="16"/>
               </w:rPr>
-              <w:t>/users/profile</w:t>
-            </w:r>
+              <w:t>/</w:t>
+            </w:r>
+            <w:proofErr w:type="spellStart"/>
+            <w:r>
+              <w:rPr>
+                <w:sz w:val="16"/>
+                <w:szCs w:val="16"/>
+              </w:rPr>
+              <w:t>users</w:t>
+            </w:r>
+            <w:proofErr w:type="spellEnd"/>
+            <w:r>
+              <w:rPr>
+                <w:sz w:val="16"/>
+                <w:szCs w:val="16"/>
+              </w:rPr>
+              <w:t>/</w:t>
+            </w:r>
+            <w:proofErr w:type="spellStart"/>
+            <w:r>
+              <w:rPr>
+                <w:sz w:val="16"/>
+                <w:szCs w:val="16"/>
+              </w:rPr>
+              <w:t>profile</w:t>
+            </w:r>
+            <w:proofErr w:type="spellEnd"/>
           </w:p>
         </w:tc>
         <w:tc>
@@ -9440,6 +10005,7 @@
                 <w:szCs w:val="16"/>
               </w:rPr>
             </w:pPr>
+            <w:proofErr w:type="spellStart"/>
             <w:r>
               <w:rPr>
                 <w:sz w:val="16"/>
@@ -9447,6 +10013,7 @@
               </w:rPr>
               <w:t>isAuth</w:t>
             </w:r>
+            <w:proofErr w:type="spellEnd"/>
           </w:p>
         </w:tc>
       </w:tr>
@@ -10757,10 +11324,39 @@
     </w:p>
     <w:p>
       <w:r>
-        <w:t xml:space="preserve">Habrá que comenzar haciendo la parte de usuario (2 jornadas de trabajo). Es algo que se hace habitualmente pero como estamos en el </w:t>
-      </w:r>
-      <w:r>
-        <w:t>comienzo, cuesta más ir haciendo puesto que vamos creando las bases de la web. A medida que vamos implementando más funcionalidades, tendremos componentes ya hechos que podremos reutilizar y por lo tanto iremos más rápidos</w:t>
+        <w:t>Habrá que comenzar haciendo la parte de usuari</w:t>
+      </w:r>
+      <w:r>
+        <w:t>o</w:t>
+      </w:r>
+      <w:r>
+        <w:t xml:space="preserve">. </w:t>
+      </w:r>
+      <w:r>
+        <w:t xml:space="preserve">Intentaremos dar las horas de trabajo a cada trabajo indivisible de nuestra web. Una jornada de trabajo equivale a 8h de trabajo. </w:t>
+      </w:r>
+    </w:p>
+    <w:p>
+      <w:r>
+        <w:t>Crear el entorno de usuario e</w:t>
+      </w:r>
+      <w:r>
+        <w:t xml:space="preserve">s algo que se hace habitualmente pero como estamos en el </w:t>
+      </w:r>
+      <w:r>
+        <w:t xml:space="preserve">comienzo, cuesta más ir </w:t>
+      </w:r>
+      <w:r>
+        <w:t>generándolo</w:t>
+      </w:r>
+      <w:r>
+        <w:t xml:space="preserve"> puesto que vamos creando las bases de la web. A medida que vamos implementando más funcionalidades, tendremos componentes ya </w:t>
+      </w:r>
+      <w:r>
+        <w:t>cread</w:t>
+      </w:r>
+      <w:r>
+        <w:t>os que podremos reutilizar y por lo tanto iremos más rápidos</w:t>
       </w:r>
       <w:r>
         <w:t>:</w:t>
@@ -10768,7 +11364,16 @@
     </w:p>
     <w:p>
       <w:r>
-        <w:t>Primero de todo el registro:</w:t>
+        <w:t>Primero de todo el registro</w:t>
+      </w:r>
+      <w:r>
+        <w:t xml:space="preserve"> </w:t>
+      </w:r>
+      <w:r>
+        <w:t>(2 jornadas de trabajo)</w:t>
+      </w:r>
+      <w:r>
+        <w:t>:</w:t>
       </w:r>
     </w:p>
     <w:p>
@@ -10776,16 +11381,26 @@
         <w:t>- Registro</w:t>
       </w:r>
       <w:r>
-        <w:t>: RegisterPage.jsx</w:t>
-      </w:r>
+        <w:t xml:space="preserve">: </w:t>
+      </w:r>
+      <w:proofErr w:type="spellStart"/>
+      <w:r>
+        <w:t>RegisterPage.jsx</w:t>
+      </w:r>
+      <w:proofErr w:type="spellEnd"/>
     </w:p>
     <w:p>
       <w:r>
         <w:t>- Modal de registro</w:t>
       </w:r>
       <w:r>
-        <w:t>: Modal.jsx</w:t>
-      </w:r>
+        <w:t xml:space="preserve">: </w:t>
+      </w:r>
+      <w:proofErr w:type="spellStart"/>
+      <w:r>
+        <w:t>Modal.jsx</w:t>
+      </w:r>
+      <w:proofErr w:type="spellEnd"/>
     </w:p>
     <w:p>
       <w:r>
@@ -10800,7 +11415,23 @@
         <w:ind w:firstLine="708"/>
       </w:pPr>
       <w:r>
-        <w:t>&lt;Modal setShowModal={setShowModal}&gt;</w:t>
+        <w:t xml:space="preserve">&lt;Modal </w:t>
+      </w:r>
+      <w:proofErr w:type="spellStart"/>
+      <w:r>
+        <w:t>setShowModal</w:t>
+      </w:r>
+      <w:proofErr w:type="spellEnd"/>
+      <w:r>
+        <w:t>={</w:t>
+      </w:r>
+      <w:proofErr w:type="spellStart"/>
+      <w:r>
+        <w:t>setShowModal</w:t>
+      </w:r>
+      <w:proofErr w:type="spellEnd"/>
+      <w:r>
+        <w:t>}&gt;</w:t>
       </w:r>
     </w:p>
     <w:p>
@@ -10809,7 +11440,23 @@
       </w:pPr>
       <w:r>
         <w:tab/>
-        <w:t>&lt;Message message=”mensaje enviado como children de Modal” type=”data”/&gt;</w:t>
+        <w:t xml:space="preserve">&lt;Message message=”mensaje enviado como </w:t>
+      </w:r>
+      <w:proofErr w:type="spellStart"/>
+      <w:r>
+        <w:t>children</w:t>
+      </w:r>
+      <w:proofErr w:type="spellEnd"/>
+      <w:r>
+        <w:t xml:space="preserve"> de Modal” </w:t>
+      </w:r>
+      <w:proofErr w:type="spellStart"/>
+      <w:r>
+        <w:t>type</w:t>
+      </w:r>
+      <w:proofErr w:type="spellEnd"/>
+      <w:r>
+        <w:t>=”data”/&gt;</w:t>
       </w:r>
     </w:p>
     <w:p>
@@ -10824,8 +11471,29 @@
       <w:pPr>
         <w:ind w:firstLine="708"/>
       </w:pPr>
-      <w:r>
-        <w:t>Type=”data” o “error” para modificar el css del mensaje (color: black o red)</w:t>
+      <w:proofErr w:type="spellStart"/>
+      <w:r>
+        <w:t>Type</w:t>
+      </w:r>
+      <w:proofErr w:type="spellEnd"/>
+      <w:r>
+        <w:t xml:space="preserve">=”data” o “error” para modificar el </w:t>
+      </w:r>
+      <w:proofErr w:type="spellStart"/>
+      <w:r>
+        <w:t>css</w:t>
+      </w:r>
+      <w:proofErr w:type="spellEnd"/>
+      <w:r>
+        <w:t xml:space="preserve"> del mensaje (color: </w:t>
+      </w:r>
+      <w:proofErr w:type="spellStart"/>
+      <w:r>
+        <w:t>black</w:t>
+      </w:r>
+      <w:proofErr w:type="spellEnd"/>
+      <w:r>
+        <w:t xml:space="preserve"> o red)</w:t>
       </w:r>
     </w:p>
     <w:p>
@@ -10833,7 +11501,15 @@
         <w:t>- Enviar correo de activación de cuenta</w:t>
       </w:r>
       <w:r>
-        <w:t xml:space="preserve"> (configurando sendinblue)</w:t>
+        <w:t xml:space="preserve"> (configurando </w:t>
+      </w:r>
+      <w:proofErr w:type="spellStart"/>
+      <w:r>
+        <w:t>sendinblue</w:t>
+      </w:r>
+      <w:proofErr w:type="spellEnd"/>
+      <w:r>
+        <w:t>)</w:t>
       </w:r>
     </w:p>
     <w:p>
@@ -10841,17 +11517,435 @@
         <w:t>- Activar la cuenta con el código de registro que te llega al mail</w:t>
       </w:r>
       <w:r>
-        <w:t xml:space="preserve"> (configuración de un html para que le llegue al usuario con mayor presencia).</w:t>
-      </w:r>
-    </w:p>
-    <w:p>
-      <w:r>
-        <w:t>- css de las páginas RegisterPage.jsx, Modal, Message, validateRegistrationCode</w:t>
-      </w:r>
-    </w:p>
-    <w:p>
-      <w:r>
-        <w:t>- css mobile first y responsive para mobile (hasta 549px), Tablet (550px a 879px) y PC( más de 880px).</w:t>
+        <w:t xml:space="preserve"> (configuración de un </w:t>
+      </w:r>
+      <w:proofErr w:type="spellStart"/>
+      <w:r>
+        <w:t>html</w:t>
+      </w:r>
+      <w:proofErr w:type="spellEnd"/>
+      <w:r>
+        <w:t xml:space="preserve"> para que le llegue al usuario con mayor presencia).</w:t>
+      </w:r>
+    </w:p>
+    <w:p>
+      <w:r>
+        <w:t xml:space="preserve">- </w:t>
+      </w:r>
+      <w:proofErr w:type="spellStart"/>
+      <w:r>
+        <w:t>css</w:t>
+      </w:r>
+      <w:proofErr w:type="spellEnd"/>
+      <w:r>
+        <w:t xml:space="preserve"> de las páginas </w:t>
+      </w:r>
+      <w:proofErr w:type="spellStart"/>
+      <w:r>
+        <w:t>RegisterPage.jsx</w:t>
+      </w:r>
+      <w:proofErr w:type="spellEnd"/>
+      <w:r>
+        <w:t xml:space="preserve">, Modal, Message, </w:t>
+      </w:r>
+      <w:proofErr w:type="spellStart"/>
+      <w:r>
+        <w:t>validateRegistrationCode</w:t>
+      </w:r>
+      <w:proofErr w:type="spellEnd"/>
+    </w:p>
+    <w:p>
+      <w:r>
+        <w:t xml:space="preserve">- </w:t>
+      </w:r>
+      <w:proofErr w:type="spellStart"/>
+      <w:r>
+        <w:t>css</w:t>
+      </w:r>
+      <w:proofErr w:type="spellEnd"/>
+      <w:r>
+        <w:t xml:space="preserve"> </w:t>
+      </w:r>
+      <w:proofErr w:type="spellStart"/>
+      <w:r>
+        <w:t>mobile</w:t>
+      </w:r>
+      <w:proofErr w:type="spellEnd"/>
+      <w:r>
+        <w:t xml:space="preserve"> </w:t>
+      </w:r>
+      <w:proofErr w:type="spellStart"/>
+      <w:r>
+        <w:t>first</w:t>
+      </w:r>
+      <w:proofErr w:type="spellEnd"/>
+      <w:r>
+        <w:t xml:space="preserve"> y responsive para </w:t>
+      </w:r>
+      <w:proofErr w:type="spellStart"/>
+      <w:r>
+        <w:t>mobile</w:t>
+      </w:r>
+      <w:proofErr w:type="spellEnd"/>
+      <w:r>
+        <w:t xml:space="preserve"> (hasta 549px), Tablet (550px a 879px) y PC( más de 880px).</w:t>
+      </w:r>
+    </w:p>
+    <w:p/>
+    <w:p>
+      <w:r>
+        <w:br w:type="page"/>
+      </w:r>
+    </w:p>
+    <w:p>
+      <w:r>
+        <w:lastRenderedPageBreak/>
+        <w:t xml:space="preserve">A continuación haremos el </w:t>
+      </w:r>
+      <w:proofErr w:type="spellStart"/>
+      <w:r>
+        <w:t>login</w:t>
+      </w:r>
+      <w:proofErr w:type="spellEnd"/>
+      <w:r>
+        <w:t xml:space="preserve"> (1 jornada de trabajo):</w:t>
+      </w:r>
+    </w:p>
+    <w:p>
+      <w:pPr>
+        <w:pStyle w:val="Prrafodelista"/>
+        <w:numPr>
+          <w:ilvl w:val="0"/>
+          <w:numId w:val="7"/>
+        </w:numPr>
+      </w:pPr>
+      <w:r>
+        <w:t xml:space="preserve">Creamos el formulario con </w:t>
+      </w:r>
+      <w:r>
+        <w:t xml:space="preserve">los campos </w:t>
+      </w:r>
+      <w:r>
+        <w:t>usuario y contraseña.</w:t>
+      </w:r>
+    </w:p>
+    <w:p>
+      <w:pPr>
+        <w:pStyle w:val="Prrafodelista"/>
+        <w:numPr>
+          <w:ilvl w:val="0"/>
+          <w:numId w:val="7"/>
+        </w:numPr>
+      </w:pPr>
+      <w:r>
+        <w:t xml:space="preserve">Creamos el servicio de </w:t>
+      </w:r>
+      <w:proofErr w:type="spellStart"/>
+      <w:r>
+        <w:t>login</w:t>
+      </w:r>
+      <w:proofErr w:type="spellEnd"/>
+      <w:r>
+        <w:t xml:space="preserve"> y guardamos el token que nos devuelve.</w:t>
+      </w:r>
+    </w:p>
+    <w:p>
+      <w:pPr>
+        <w:pStyle w:val="Prrafodelista"/>
+        <w:numPr>
+          <w:ilvl w:val="0"/>
+          <w:numId w:val="7"/>
+        </w:numPr>
+      </w:pPr>
+      <w:r>
+        <w:t xml:space="preserve">Creamos el contexto </w:t>
+      </w:r>
+      <w:proofErr w:type="spellStart"/>
+      <w:r>
+        <w:t>AuthContext.jsx</w:t>
+      </w:r>
+      <w:proofErr w:type="spellEnd"/>
+    </w:p>
+    <w:p>
+      <w:pPr>
+        <w:pStyle w:val="Prrafodelista"/>
+        <w:numPr>
+          <w:ilvl w:val="1"/>
+          <w:numId w:val="7"/>
+        </w:numPr>
+      </w:pPr>
+      <w:r>
+        <w:t>Creamos el objeto global de contexto (</w:t>
+      </w:r>
+      <w:proofErr w:type="spellStart"/>
+      <w:r>
+        <w:t>Authcontext</w:t>
+      </w:r>
+      <w:proofErr w:type="spellEnd"/>
+      <w:r>
+        <w:t xml:space="preserve"> = </w:t>
+      </w:r>
+      <w:proofErr w:type="spellStart"/>
+      <w:r>
+        <w:t>createContext</w:t>
+      </w:r>
+      <w:proofErr w:type="spellEnd"/>
+      <w:r>
+        <w:t>();</w:t>
+      </w:r>
+      <w:r>
+        <w:t xml:space="preserve"> que servirá para leer las variables del contexto.</w:t>
+      </w:r>
+    </w:p>
+    <w:p>
+      <w:pPr>
+        <w:pStyle w:val="Prrafodelista"/>
+        <w:numPr>
+          <w:ilvl w:val="1"/>
+          <w:numId w:val="7"/>
+        </w:numPr>
+      </w:pPr>
+      <w:r>
+        <w:t>Crear un componente</w:t>
+      </w:r>
+      <w:r>
+        <w:t xml:space="preserve"> proveedor del contexto que envolverá a nuestra aplicación dentro de nuestro fichero </w:t>
+      </w:r>
+      <w:proofErr w:type="spellStart"/>
+      <w:r>
+        <w:t>main.jsx</w:t>
+      </w:r>
+      <w:proofErr w:type="spellEnd"/>
+      <w:r>
+        <w:t xml:space="preserve"> o </w:t>
+      </w:r>
+      <w:proofErr w:type="spellStart"/>
+      <w:r>
+        <w:t>index.jsx</w:t>
+      </w:r>
+      <w:proofErr w:type="spellEnd"/>
+      <w:r>
+        <w:t xml:space="preserve"> (incluso, dentro de App, siempre y cuando envuelva los componentes que necesiten las variables que queramos proveer):</w:t>
+      </w:r>
+    </w:p>
+    <w:p>
+      <w:pPr>
+        <w:pStyle w:val="Prrafodelista"/>
+        <w:ind w:left="1440"/>
+      </w:pPr>
+      <w:r>
+        <w:t>&lt;</w:t>
+      </w:r>
+      <w:proofErr w:type="spellStart"/>
+      <w:r>
+        <w:t>AuthProvidercomponent</w:t>
+      </w:r>
+      <w:proofErr w:type="spellEnd"/>
+      <w:r>
+        <w:t>&gt;</w:t>
+      </w:r>
+    </w:p>
+    <w:p>
+      <w:pPr>
+        <w:pStyle w:val="Prrafodelista"/>
+        <w:ind w:left="1440"/>
+      </w:pPr>
+      <w:r>
+        <w:t xml:space="preserve">      &lt;App /&gt;</w:t>
+      </w:r>
+    </w:p>
+    <w:p>
+      <w:pPr>
+        <w:pStyle w:val="Prrafodelista"/>
+        <w:ind w:left="1440"/>
+      </w:pPr>
+      <w:r>
+        <w:t>&lt;/</w:t>
+      </w:r>
+      <w:proofErr w:type="spellStart"/>
+      <w:r>
+        <w:t>AuthProvidercomponent</w:t>
+      </w:r>
+      <w:proofErr w:type="spellEnd"/>
+      <w:r>
+        <w:t>&gt;</w:t>
+      </w:r>
+    </w:p>
+    <w:p>
+      <w:pPr>
+        <w:pStyle w:val="Prrafodelista"/>
+        <w:ind w:left="1440"/>
+      </w:pPr>
+      <w:r>
+        <w:t>Esto, lo que hace es crear un componente arriba de la pirámide con x variables, las cuales tendremos acceso desde cualquier componente sin tener que llevar esos valores desde algún componente padre.</w:t>
+      </w:r>
+    </w:p>
+    <w:p>
+      <w:pPr>
+        <w:pStyle w:val="Prrafodelista"/>
+        <w:numPr>
+          <w:ilvl w:val="0"/>
+          <w:numId w:val="7"/>
+        </w:numPr>
+      </w:pPr>
+      <w:proofErr w:type="spellStart"/>
+      <w:r>
+        <w:t>css</w:t>
+      </w:r>
+      <w:proofErr w:type="spellEnd"/>
+      <w:r>
+        <w:t xml:space="preserve"> de todo lo anterior.</w:t>
+      </w:r>
+      <w:r>
+        <w:t xml:space="preserve"> </w:t>
+      </w:r>
+      <w:proofErr w:type="spellStart"/>
+      <w:r>
+        <w:t>LoginUserPage</w:t>
+      </w:r>
+      <w:proofErr w:type="spellEnd"/>
+      <w:r>
+        <w:t>.</w:t>
+      </w:r>
+    </w:p>
+    <w:p>
+      <w:pPr>
+        <w:pStyle w:val="Prrafodelista"/>
+        <w:numPr>
+          <w:ilvl w:val="0"/>
+          <w:numId w:val="7"/>
+        </w:numPr>
+      </w:pPr>
+      <w:proofErr w:type="spellStart"/>
+      <w:r>
+        <w:t>css</w:t>
+      </w:r>
+      <w:proofErr w:type="spellEnd"/>
+      <w:r>
+        <w:t xml:space="preserve"> </w:t>
+      </w:r>
+      <w:proofErr w:type="spellStart"/>
+      <w:r>
+        <w:t>mobile</w:t>
+      </w:r>
+      <w:proofErr w:type="spellEnd"/>
+      <w:r>
+        <w:t xml:space="preserve"> </w:t>
+      </w:r>
+      <w:proofErr w:type="spellStart"/>
+      <w:r>
+        <w:t>first</w:t>
+      </w:r>
+      <w:proofErr w:type="spellEnd"/>
+      <w:r>
+        <w:t xml:space="preserve"> y responsive para </w:t>
+      </w:r>
+      <w:proofErr w:type="spellStart"/>
+      <w:r>
+        <w:t>mobile</w:t>
+      </w:r>
+      <w:proofErr w:type="spellEnd"/>
+      <w:r>
+        <w:t xml:space="preserve"> (hasta 549px), Tablet (550px a 879px) y PC( más de 880px).</w:t>
+      </w:r>
+    </w:p>
+    <w:p>
+      <w:r>
+        <w:br w:type="page"/>
+      </w:r>
+    </w:p>
+    <w:p>
+      <w:r>
+        <w:lastRenderedPageBreak/>
+        <w:t xml:space="preserve">Editamos el perfil de usuario </w:t>
+      </w:r>
+      <w:proofErr w:type="spellStart"/>
+      <w:r>
+        <w:t>logueado</w:t>
+      </w:r>
+      <w:proofErr w:type="spellEnd"/>
+      <w:r>
+        <w:t>:</w:t>
+      </w:r>
+    </w:p>
+    <w:p>
+      <w:pPr>
+        <w:pStyle w:val="Prrafodelista"/>
+        <w:numPr>
+          <w:ilvl w:val="0"/>
+          <w:numId w:val="7"/>
+        </w:numPr>
+      </w:pPr>
+      <w:proofErr w:type="spellStart"/>
+      <w:r>
+        <w:t>UserProfilePage.jsx</w:t>
+      </w:r>
+      <w:proofErr w:type="spellEnd"/>
+    </w:p>
+    <w:p>
+      <w:pPr>
+        <w:pStyle w:val="Prrafodelista"/>
+        <w:numPr>
+          <w:ilvl w:val="0"/>
+          <w:numId w:val="7"/>
+        </w:numPr>
+      </w:pPr>
+      <w:proofErr w:type="spellStart"/>
+      <w:r>
+        <w:t>css</w:t>
+      </w:r>
+      <w:proofErr w:type="spellEnd"/>
+      <w:r>
+        <w:t xml:space="preserve"> de todo lo anterior. </w:t>
+      </w:r>
+      <w:proofErr w:type="spellStart"/>
+      <w:r>
+        <w:t>LoginUserPage</w:t>
+      </w:r>
+      <w:proofErr w:type="spellEnd"/>
+      <w:r>
+        <w:t>.</w:t>
+      </w:r>
+    </w:p>
+    <w:p>
+      <w:pPr>
+        <w:pStyle w:val="Prrafodelista"/>
+        <w:numPr>
+          <w:ilvl w:val="0"/>
+          <w:numId w:val="7"/>
+        </w:numPr>
+      </w:pPr>
+      <w:proofErr w:type="spellStart"/>
+      <w:r>
+        <w:t>css</w:t>
+      </w:r>
+      <w:proofErr w:type="spellEnd"/>
+      <w:r>
+        <w:t xml:space="preserve"> </w:t>
+      </w:r>
+      <w:proofErr w:type="spellStart"/>
+      <w:r>
+        <w:t>mobile</w:t>
+      </w:r>
+      <w:proofErr w:type="spellEnd"/>
+      <w:r>
+        <w:t xml:space="preserve"> </w:t>
+      </w:r>
+      <w:proofErr w:type="spellStart"/>
+      <w:r>
+        <w:t>first</w:t>
+      </w:r>
+      <w:proofErr w:type="spellEnd"/>
+      <w:r>
+        <w:t xml:space="preserve"> y responsive para </w:t>
+      </w:r>
+      <w:proofErr w:type="spellStart"/>
+      <w:r>
+        <w:t>mobile</w:t>
+      </w:r>
+      <w:proofErr w:type="spellEnd"/>
+      <w:r>
+        <w:t xml:space="preserve"> (hasta 549px), Tablet (550px a 879px) y PC( más de 880px).</w:t>
       </w:r>
     </w:p>
     <w:sectPr>
@@ -11109,7 +12203,7 @@
         <w:rFonts w:ascii="Bahnschrift" w:eastAsiaTheme="minorEastAsia" w:hAnsi="Bahnschrift" w:cstheme="minorBidi" w:hint="default"/>
       </w:rPr>
     </w:lvl>
-    <w:lvl w:ilvl="1" w:tplc="0C0A0003" w:tentative="1">
+    <w:lvl w:ilvl="1" w:tplc="0C0A0003">
       <w:start w:val="1"/>
       <w:numFmt w:val="bullet"/>
       <w:lvlText w:val="o"/>

</xml_diff>

<commit_message>
Lineage, FRONTEND, CREATE: UserProfilePage.css modificación con el método BEM
</commit_message>
<xml_diff>
--- a/lineage/docs/lineage.docx
+++ b/lineage/docs/lineage.docx
@@ -11367,10 +11367,7 @@
         <w:t>Primero de todo el registro</w:t>
       </w:r>
       <w:r>
-        <w:t xml:space="preserve"> </w:t>
-      </w:r>
-      <w:r>
-        <w:t>(2 jornadas de trabajo)</w:t>
+        <w:t xml:space="preserve"> (2 jornadas de trabajo)</w:t>
       </w:r>
       <w:r>
         <w:t>:</w:t>
@@ -11378,10 +11375,7 @@
     </w:p>
     <w:p>
       <w:r>
-        <w:t>- Registro</w:t>
-      </w:r>
-      <w:r>
-        <w:t xml:space="preserve">: </w:t>
+        <w:t xml:space="preserve">- Registro: </w:t>
       </w:r>
       <w:proofErr w:type="spellStart"/>
       <w:r>
@@ -11391,10 +11385,7 @@
     </w:p>
     <w:p>
       <w:r>
-        <w:t>- Modal de registro</w:t>
-      </w:r>
-      <w:r>
-        <w:t xml:space="preserve">: </w:t>
+        <w:t xml:space="preserve">- Modal de registro: </w:t>
       </w:r>
       <w:proofErr w:type="spellStart"/>
       <w:r>
@@ -11553,6 +11544,17 @@
         <w:t>validateRegistrationCode</w:t>
       </w:r>
       <w:proofErr w:type="spellEnd"/>
+      <w:r>
+        <w:t xml:space="preserve"> siguiendo la metodología BEM (</w:t>
+      </w:r>
+      <w:proofErr w:type="spellStart"/>
+      <w:r>
+        <w:t>Bloque__elemento</w:t>
+      </w:r>
+      <w:proofErr w:type="spellEnd"/>
+      <w:r>
+        <w:t>—Modificador)</w:t>
+      </w:r>
     </w:p>
     <w:p>
       <w:r>
@@ -11777,7 +11779,49 @@
         <w:ind w:left="1440"/>
       </w:pPr>
       <w:r>
-        <w:t>Esto, lo que hace es crear un componente arriba de la pirámide con x variables, las cuales tendremos acceso desde cualquier componente sin tener que llevar esos valores desde algún componente padre.</w:t>
+        <w:t xml:space="preserve">Esto, lo que hace es crear un componente </w:t>
+      </w:r>
+      <w:r>
+        <w:t>padre de todos los componentes (arriba de la pirámide)</w:t>
+      </w:r>
+      <w:r>
+        <w:t xml:space="preserve"> con x variables, las cuales tendremos acceso desde cualquier componente sin tener que llevar </w:t>
+      </w:r>
+      <w:r>
+        <w:t>ir heredando esos</w:t>
+      </w:r>
+      <w:r>
+        <w:t xml:space="preserve"> valores </w:t>
+      </w:r>
+      <w:r>
+        <w:t>d</w:t>
+      </w:r>
+      <w:r>
+        <w:t xml:space="preserve">esde </w:t>
+      </w:r>
+      <w:r>
+        <w:t>uno o más</w:t>
+      </w:r>
+      <w:r>
+        <w:t xml:space="preserve"> componente</w:t>
+      </w:r>
+      <w:r>
+        <w:t>s</w:t>
+      </w:r>
+      <w:r>
+        <w:t xml:space="preserve"> </w:t>
+      </w:r>
+      <w:r>
+        <w:t>“</w:t>
+      </w:r>
+      <w:r>
+        <w:t>padre</w:t>
+      </w:r>
+      <w:r>
+        <w:t>”</w:t>
+      </w:r>
+      <w:r>
+        <w:t>.</w:t>
       </w:r>
     </w:p>
     <w:p>
@@ -11794,7 +11838,7 @@
       </w:r>
       <w:proofErr w:type="spellEnd"/>
       <w:r>
-        <w:t xml:space="preserve"> de todo lo anterior.</w:t>
+        <w:t xml:space="preserve"> de</w:t>
       </w:r>
       <w:r>
         <w:t xml:space="preserve"> </w:t>
@@ -11804,6 +11848,17 @@
         <w:t>LoginUserPage</w:t>
       </w:r>
       <w:proofErr w:type="spellEnd"/>
+      <w:r>
+        <w:t xml:space="preserve"> siguiendo la metodología BEM (</w:t>
+      </w:r>
+      <w:proofErr w:type="spellStart"/>
+      <w:r>
+        <w:t>Bloque__elemento</w:t>
+      </w:r>
+      <w:proofErr w:type="spellEnd"/>
+      <w:r>
+        <w:t>—Modificador)</w:t>
+      </w:r>
       <w:r>
         <w:t>.</w:t>
       </w:r>
@@ -11857,7 +11912,13 @@
     <w:p>
       <w:r>
         <w:lastRenderedPageBreak/>
-        <w:t xml:space="preserve">Editamos el perfil de usuario </w:t>
+        <w:t>Editamos el perfil de</w:t>
+      </w:r>
+      <w:r>
+        <w:t>l</w:t>
+      </w:r>
+      <w:r>
+        <w:t xml:space="preserve"> usuario </w:t>
       </w:r>
       <w:proofErr w:type="spellStart"/>
       <w:r>
@@ -11896,13 +11957,36 @@
       </w:r>
       <w:proofErr w:type="spellEnd"/>
       <w:r>
-        <w:t xml:space="preserve"> de todo lo anterior. </w:t>
+        <w:t xml:space="preserve"> </w:t>
+      </w:r>
+      <w:r>
+        <w:t>de</w:t>
+      </w:r>
+      <w:r>
+        <w:t xml:space="preserve"> </w:t>
       </w:r>
       <w:proofErr w:type="spellStart"/>
       <w:r>
-        <w:t>LoginUserPage</w:t>
+        <w:t>User</w:t>
+      </w:r>
+      <w:r>
+        <w:t>Profile</w:t>
+      </w:r>
+      <w:r>
+        <w:t>Page</w:t>
       </w:r>
       <w:proofErr w:type="spellEnd"/>
+      <w:r>
+        <w:t xml:space="preserve"> siguiendo la metodología BEM (</w:t>
+      </w:r>
+      <w:proofErr w:type="spellStart"/>
+      <w:r>
+        <w:t>Bloque__elemento</w:t>
+      </w:r>
+      <w:proofErr w:type="spellEnd"/>
+      <w:r>
+        <w:t>—Modificador)</w:t>
+      </w:r>
       <w:r>
         <w:t>.</w:t>
       </w:r>

</xml_diff>